<commit_message>
alteração no caso de uso textual
</commit_message>
<xml_diff>
--- a/DocumentacaoProjeto/RequisitoAltoNivel.docx
+++ b/DocumentacaoProjeto/RequisitoAltoNivel.docx
@@ -315,7 +315,14 @@
           <w:b/>
           <w:bCs/>
         </w:rPr>
-        <w:t>Aluno -&gt; Sistema (Cadastro de Aluno)</w:t>
+        <w:t>Aluno -&gt; Sistema (Cadastrar</w:t>
+      </w:r>
+      <w:r>
+        <w:rPr>
+          <w:b/>
+          <w:bCs/>
+        </w:rPr>
+        <w:t xml:space="preserve"> de Aluno)</w:t>
       </w:r>
     </w:p>
     <w:p>
@@ -405,7 +412,21 @@
           <w:b/>
           <w:bCs/>
         </w:rPr>
-        <w:t>Aluno/Professor -&gt; Sistema (Configuração)</w:t>
+        <w:t>Aluno/Professor -&gt; Sistema (Configura</w:t>
+      </w:r>
+      <w:r>
+        <w:rPr>
+          <w:b/>
+          <w:bCs/>
+        </w:rPr>
+        <w:t>r</w:t>
+      </w:r>
+      <w:r>
+        <w:rPr>
+          <w:b/>
+          <w:bCs/>
+        </w:rPr>
+        <w:t>)</w:t>
       </w:r>
     </w:p>
     <w:p>
@@ -502,552 +523,802 @@
           <w:b/>
           <w:bCs/>
         </w:rPr>
-        <w:t>Professor -&gt; Sistema (Cadastro</w:t>
+        <w:t>Professor -&gt; Sistema (Cadastrar</w:t>
+      </w:r>
+      <w:r>
+        <w:rPr>
+          <w:b/>
+          <w:bCs/>
+        </w:rPr>
+        <w:t xml:space="preserve"> </w:t>
+      </w:r>
+      <w:r>
+        <w:rPr>
+          <w:b/>
+          <w:bCs/>
+        </w:rPr>
+        <w:t>Salas</w:t>
+      </w:r>
+      <w:r>
+        <w:rPr>
+          <w:b/>
+          <w:bCs/>
+        </w:rPr>
+        <w:t>)</w:t>
+      </w:r>
+    </w:p>
+    <w:p>
+      <w:pPr>
+        <w:pStyle w:val="PargrafodaLista"/>
+        <w:numPr>
+          <w:ilvl w:val="0"/>
+          <w:numId w:val="4"/>
+        </w:numPr>
+      </w:pPr>
+      <w:r>
+        <w:t xml:space="preserve">Professor digita </w:t>
+      </w:r>
+      <w:proofErr w:type="spellStart"/>
+      <w:r>
+        <w:t>login</w:t>
+      </w:r>
+      <w:proofErr w:type="spellEnd"/>
+      <w:r>
+        <w:t xml:space="preserve"> e senha</w:t>
+      </w:r>
+    </w:p>
+    <w:p>
+      <w:pPr>
+        <w:pStyle w:val="PargrafodaLista"/>
+        <w:numPr>
+          <w:ilvl w:val="0"/>
+          <w:numId w:val="4"/>
+        </w:numPr>
+      </w:pPr>
+      <w:r>
+        <w:t>Sistema valida credenciais e exibe a home professor.</w:t>
+      </w:r>
+    </w:p>
+    <w:p>
+      <w:pPr>
+        <w:pStyle w:val="PargrafodaLista"/>
+        <w:numPr>
+          <w:ilvl w:val="0"/>
+          <w:numId w:val="4"/>
+        </w:numPr>
+      </w:pPr>
+      <w:r>
+        <w:t>Professor clica no ícone de cadastrar salas</w:t>
+      </w:r>
+    </w:p>
+    <w:p>
+      <w:pPr>
+        <w:pStyle w:val="PargrafodaLista"/>
+        <w:numPr>
+          <w:ilvl w:val="0"/>
+          <w:numId w:val="4"/>
+        </w:numPr>
+      </w:pPr>
+      <w:r>
+        <w:t>Sistema abre a tela de cadastro de Salas</w:t>
+      </w:r>
+    </w:p>
+    <w:p>
+      <w:pPr>
+        <w:pStyle w:val="PargrafodaLista"/>
+        <w:numPr>
+          <w:ilvl w:val="0"/>
+          <w:numId w:val="4"/>
+        </w:numPr>
+      </w:pPr>
+      <w:r>
+        <w:t>Professor preenche as informações necessárias.</w:t>
+      </w:r>
+    </w:p>
+    <w:p>
+      <w:pPr>
+        <w:pStyle w:val="PargrafodaLista"/>
+        <w:numPr>
+          <w:ilvl w:val="0"/>
+          <w:numId w:val="4"/>
+        </w:numPr>
+      </w:pPr>
+      <w:r>
+        <w:t>Sistema valida cadastro de Sala</w:t>
+      </w:r>
+    </w:p>
+    <w:p>
+      <w:pPr>
+        <w:pStyle w:val="PargrafodaLista"/>
+        <w:numPr>
+          <w:ilvl w:val="0"/>
+          <w:numId w:val="4"/>
+        </w:numPr>
+      </w:pPr>
+      <w:r>
+        <w:t xml:space="preserve">Professor confirma </w:t>
+      </w:r>
+    </w:p>
+    <w:p>
+      <w:pPr>
+        <w:pStyle w:val="PargrafodaLista"/>
+        <w:numPr>
+          <w:ilvl w:val="0"/>
+          <w:numId w:val="4"/>
+        </w:numPr>
+      </w:pPr>
+      <w:r>
+        <w:t xml:space="preserve">Sistema </w:t>
+      </w:r>
+      <w:r>
+        <w:t>exibe chave de acesso gerada</w:t>
+      </w:r>
+    </w:p>
+    <w:p>
+      <w:pPr>
+        <w:rPr>
+          <w:b/>
+          <w:bCs/>
+        </w:rPr>
+      </w:pPr>
+    </w:p>
+    <w:p>
+      <w:pPr>
+        <w:rPr>
+          <w:b/>
+          <w:bCs/>
+        </w:rPr>
+      </w:pPr>
+      <w:r>
+        <w:rPr>
+          <w:b/>
+          <w:bCs/>
+        </w:rPr>
+        <w:t>Professor -&gt; Sistema (Cadastr</w:t>
+      </w:r>
+      <w:r>
+        <w:rPr>
+          <w:b/>
+          <w:bCs/>
+        </w:rPr>
+        <w:t>ar</w:t>
+      </w:r>
+      <w:r>
+        <w:rPr>
+          <w:b/>
+          <w:bCs/>
+        </w:rPr>
+        <w:t xml:space="preserve"> </w:t>
+      </w:r>
+      <w:r>
+        <w:rPr>
+          <w:b/>
+          <w:bCs/>
+        </w:rPr>
+        <w:t>rodada</w:t>
+      </w:r>
+      <w:r>
+        <w:rPr>
+          <w:b/>
+          <w:bCs/>
+        </w:rPr>
+        <w:t>)</w:t>
+      </w:r>
+    </w:p>
+    <w:p>
+      <w:pPr>
+        <w:pStyle w:val="PargrafodaLista"/>
+        <w:numPr>
+          <w:ilvl w:val="0"/>
+          <w:numId w:val="5"/>
+        </w:numPr>
+      </w:pPr>
+      <w:r>
+        <w:t xml:space="preserve">Professor digita </w:t>
+      </w:r>
+      <w:proofErr w:type="spellStart"/>
+      <w:r>
+        <w:t>login</w:t>
+      </w:r>
+      <w:proofErr w:type="spellEnd"/>
+      <w:r>
+        <w:t xml:space="preserve"> e senha</w:t>
+      </w:r>
+    </w:p>
+    <w:p>
+      <w:pPr>
+        <w:pStyle w:val="PargrafodaLista"/>
+        <w:numPr>
+          <w:ilvl w:val="0"/>
+          <w:numId w:val="5"/>
+        </w:numPr>
+      </w:pPr>
+      <w:r>
+        <w:t>Sistema valida credenciais e exibe a home professor.</w:t>
+      </w:r>
+    </w:p>
+    <w:p>
+      <w:pPr>
+        <w:pStyle w:val="PargrafodaLista"/>
+        <w:numPr>
+          <w:ilvl w:val="0"/>
+          <w:numId w:val="5"/>
+        </w:numPr>
+      </w:pPr>
+      <w:r>
+        <w:t>Professor clica no ícone de Listagem de Salas</w:t>
+      </w:r>
+    </w:p>
+    <w:p>
+      <w:pPr>
+        <w:pStyle w:val="PargrafodaLista"/>
+        <w:numPr>
+          <w:ilvl w:val="0"/>
+          <w:numId w:val="5"/>
+        </w:numPr>
+      </w:pPr>
+      <w:r>
+        <w:t>Sistema exibe tela de Listagem de Salas</w:t>
+      </w:r>
+    </w:p>
+    <w:p>
+      <w:pPr>
+        <w:pStyle w:val="PargrafodaLista"/>
+        <w:numPr>
+          <w:ilvl w:val="0"/>
+          <w:numId w:val="5"/>
+        </w:numPr>
+      </w:pPr>
+      <w:r>
+        <w:t>Professor clicar em editar a Sala</w:t>
+      </w:r>
+    </w:p>
+    <w:p>
+      <w:pPr>
+        <w:pStyle w:val="PargrafodaLista"/>
+        <w:numPr>
+          <w:ilvl w:val="0"/>
+          <w:numId w:val="5"/>
+        </w:numPr>
+      </w:pPr>
+      <w:r>
+        <w:t>Sistema carrega a tela da Sala</w:t>
+      </w:r>
+    </w:p>
+    <w:p>
+      <w:pPr>
+        <w:pStyle w:val="PargrafodaLista"/>
+        <w:numPr>
+          <w:ilvl w:val="0"/>
+          <w:numId w:val="5"/>
+        </w:numPr>
+      </w:pPr>
+      <w:r>
+        <w:t>Professor clica em adicionar uma rodada</w:t>
+      </w:r>
+    </w:p>
+    <w:p>
+      <w:pPr>
+        <w:pStyle w:val="PargrafodaLista"/>
+        <w:numPr>
+          <w:ilvl w:val="0"/>
+          <w:numId w:val="5"/>
+        </w:numPr>
+      </w:pPr>
+      <w:r>
+        <w:t xml:space="preserve">O sistema exibe campos </w:t>
+      </w:r>
+    </w:p>
+    <w:p>
+      <w:pPr>
+        <w:pStyle w:val="PargrafodaLista"/>
+        <w:numPr>
+          <w:ilvl w:val="0"/>
+          <w:numId w:val="5"/>
+        </w:numPr>
+      </w:pPr>
+      <w:r>
+        <w:t>Professor preenche os dados e escolhe os jogos</w:t>
+      </w:r>
+    </w:p>
+    <w:p>
+      <w:pPr>
+        <w:pStyle w:val="PargrafodaLista"/>
+        <w:numPr>
+          <w:ilvl w:val="0"/>
+          <w:numId w:val="5"/>
+        </w:numPr>
+      </w:pPr>
+      <w:r>
+        <w:t>Sistema valida rodada</w:t>
+      </w:r>
+    </w:p>
+    <w:p>
+      <w:pPr>
+        <w:pStyle w:val="PargrafodaLista"/>
+        <w:numPr>
+          <w:ilvl w:val="0"/>
+          <w:numId w:val="5"/>
+        </w:numPr>
+      </w:pPr>
+      <w:r>
+        <w:t>Professor confirma</w:t>
+      </w:r>
+    </w:p>
+    <w:p>
+      <w:pPr>
+        <w:pStyle w:val="PargrafodaLista"/>
+        <w:numPr>
+          <w:ilvl w:val="0"/>
+          <w:numId w:val="5"/>
+        </w:numPr>
+      </w:pPr>
+      <w:r>
+        <w:t>Sistema cadastra a rodada.</w:t>
+      </w:r>
+    </w:p>
+    <w:p>
+      <w:pPr>
+        <w:rPr>
+          <w:b/>
+          <w:bCs/>
+        </w:rPr>
+      </w:pPr>
+    </w:p>
+    <w:p>
+      <w:pPr>
+        <w:rPr>
+          <w:b/>
+          <w:bCs/>
+        </w:rPr>
+      </w:pPr>
+      <w:r>
+        <w:rPr>
+          <w:b/>
+          <w:bCs/>
+        </w:rPr>
+        <w:t>Aluno -&gt; Sistema (</w:t>
+      </w:r>
+      <w:r>
+        <w:rPr>
+          <w:b/>
+          <w:bCs/>
+        </w:rPr>
+        <w:t>C</w:t>
+      </w:r>
+      <w:r>
+        <w:rPr>
+          <w:b/>
+          <w:bCs/>
+        </w:rPr>
+        <w:t>omprar</w:t>
+      </w:r>
+      <w:r>
+        <w:rPr>
+          <w:b/>
+          <w:bCs/>
+        </w:rPr>
+        <w:t xml:space="preserve"> </w:t>
+      </w:r>
+      <w:r>
+        <w:rPr>
+          <w:b/>
+          <w:bCs/>
+        </w:rPr>
+        <w:t>I</w:t>
+      </w:r>
+      <w:r>
+        <w:rPr>
+          <w:b/>
+          <w:bCs/>
+        </w:rPr>
+        <w:t>tens)</w:t>
+      </w:r>
+    </w:p>
+    <w:p>
+      <w:pPr>
+        <w:pStyle w:val="PargrafodaLista"/>
+        <w:numPr>
+          <w:ilvl w:val="0"/>
+          <w:numId w:val="2"/>
+        </w:numPr>
+      </w:pPr>
+      <w:r>
+        <w:t xml:space="preserve">Aluno digita </w:t>
+      </w:r>
+      <w:proofErr w:type="spellStart"/>
+      <w:r>
+        <w:t>l</w:t>
+      </w:r>
+      <w:r>
+        <w:t>ogin</w:t>
+      </w:r>
+      <w:proofErr w:type="spellEnd"/>
+      <w:r>
+        <w:t xml:space="preserve"> e </w:t>
+      </w:r>
+      <w:r>
+        <w:t>s</w:t>
+      </w:r>
+      <w:r>
+        <w:t>enha</w:t>
+      </w:r>
+    </w:p>
+    <w:p>
+      <w:pPr>
+        <w:pStyle w:val="PargrafodaLista"/>
+        <w:numPr>
+          <w:ilvl w:val="0"/>
+          <w:numId w:val="2"/>
+        </w:numPr>
+      </w:pPr>
+      <w:r>
+        <w:t xml:space="preserve">Sistema valida credenciais e exibe a home </w:t>
+      </w:r>
+      <w:r>
+        <w:t>a</w:t>
+      </w:r>
+      <w:r>
+        <w:t>luno.</w:t>
+      </w:r>
+    </w:p>
+    <w:p>
+      <w:pPr>
+        <w:pStyle w:val="PargrafodaLista"/>
+        <w:numPr>
+          <w:ilvl w:val="0"/>
+          <w:numId w:val="2"/>
+        </w:numPr>
+      </w:pPr>
+      <w:r>
+        <w:lastRenderedPageBreak/>
+        <w:t>Aluno clica no ícone de loja</w:t>
+      </w:r>
+    </w:p>
+    <w:p>
+      <w:pPr>
+        <w:pStyle w:val="PargrafodaLista"/>
+        <w:numPr>
+          <w:ilvl w:val="0"/>
+          <w:numId w:val="2"/>
+        </w:numPr>
+      </w:pPr>
+      <w:r>
+        <w:t>Sistema abre a tela de loja</w:t>
+      </w:r>
+    </w:p>
+    <w:p>
+      <w:pPr>
+        <w:pStyle w:val="PargrafodaLista"/>
+        <w:numPr>
+          <w:ilvl w:val="0"/>
+          <w:numId w:val="2"/>
+        </w:numPr>
+      </w:pPr>
+      <w:r>
+        <w:t>Aluno clica no comprar item</w:t>
+      </w:r>
+    </w:p>
+    <w:p>
+      <w:pPr>
+        <w:pStyle w:val="PargrafodaLista"/>
+        <w:numPr>
+          <w:ilvl w:val="0"/>
+          <w:numId w:val="2"/>
+        </w:numPr>
+      </w:pPr>
+      <w:r>
+        <w:t>Sistema valida compra</w:t>
+      </w:r>
+    </w:p>
+    <w:p>
+      <w:pPr>
+        <w:pStyle w:val="PargrafodaLista"/>
+        <w:numPr>
+          <w:ilvl w:val="0"/>
+          <w:numId w:val="2"/>
+        </w:numPr>
+      </w:pPr>
+      <w:r>
+        <w:t xml:space="preserve">Aluno </w:t>
+      </w:r>
+      <w:r>
+        <w:t>confirma</w:t>
+      </w:r>
+      <w:r>
+        <w:t xml:space="preserve"> compra</w:t>
+      </w:r>
+    </w:p>
+    <w:p>
+      <w:pPr>
+        <w:pStyle w:val="PargrafodaLista"/>
+        <w:numPr>
+          <w:ilvl w:val="0"/>
+          <w:numId w:val="2"/>
+        </w:numPr>
+      </w:pPr>
+      <w:r>
+        <w:t xml:space="preserve">Sistema adiciona item ao inventário do </w:t>
+      </w:r>
+      <w:r>
+        <w:t>a</w:t>
+      </w:r>
+      <w:r>
+        <w:t>luno.</w:t>
+      </w:r>
+    </w:p>
+    <w:p/>
+    <w:p>
+      <w:pPr>
+        <w:rPr>
+          <w:b/>
+          <w:bCs/>
+        </w:rPr>
+      </w:pPr>
+      <w:r>
+        <w:rPr>
+          <w:b/>
+          <w:bCs/>
+        </w:rPr>
+        <w:t>Aluno</w:t>
+      </w:r>
+      <w:r>
+        <w:rPr>
+          <w:b/>
+          <w:bCs/>
+        </w:rPr>
+        <w:t xml:space="preserve"> -&gt; Sistema (</w:t>
+      </w:r>
+      <w:r>
+        <w:rPr>
+          <w:b/>
+          <w:bCs/>
+        </w:rPr>
+        <w:t>Acessar</w:t>
+      </w:r>
+      <w:r>
+        <w:rPr>
+          <w:b/>
+          <w:bCs/>
+        </w:rPr>
+        <w:t xml:space="preserve"> a Sala</w:t>
+      </w:r>
+      <w:r>
+        <w:rPr>
+          <w:b/>
+          <w:bCs/>
+        </w:rPr>
+        <w:t>)</w:t>
+      </w:r>
+      <w:r>
+        <w:rPr>
+          <w:b/>
+          <w:bCs/>
+        </w:rPr>
+        <w:t>.</w:t>
+      </w:r>
+    </w:p>
+    <w:p>
+      <w:pPr>
+        <w:pStyle w:val="PargrafodaLista"/>
+        <w:numPr>
+          <w:ilvl w:val="0"/>
+          <w:numId w:val="6"/>
+        </w:numPr>
+      </w:pPr>
+      <w:r>
+        <w:t xml:space="preserve">Aluno digita </w:t>
+      </w:r>
+      <w:proofErr w:type="spellStart"/>
+      <w:r>
+        <w:t>l</w:t>
+      </w:r>
+      <w:r>
+        <w:t>ogin</w:t>
+      </w:r>
+      <w:proofErr w:type="spellEnd"/>
+      <w:r>
+        <w:t xml:space="preserve"> e </w:t>
+      </w:r>
+      <w:r>
+        <w:t>s</w:t>
+      </w:r>
+      <w:r>
+        <w:t>enha</w:t>
+      </w:r>
+    </w:p>
+    <w:p>
+      <w:pPr>
+        <w:pStyle w:val="PargrafodaLista"/>
+        <w:numPr>
+          <w:ilvl w:val="0"/>
+          <w:numId w:val="6"/>
+        </w:numPr>
+      </w:pPr>
+      <w:r>
+        <w:t>Sistema valida credenciais e exibe a home aluno.</w:t>
+      </w:r>
+    </w:p>
+    <w:p>
+      <w:pPr>
+        <w:pStyle w:val="PargrafodaLista"/>
+        <w:numPr>
+          <w:ilvl w:val="0"/>
+          <w:numId w:val="6"/>
+        </w:numPr>
+      </w:pPr>
+      <w:r>
+        <w:t xml:space="preserve">Aluno clica no </w:t>
+      </w:r>
+      <w:r>
+        <w:t>link da Sala</w:t>
+      </w:r>
+      <w:r>
+        <w:t xml:space="preserve"> </w:t>
+      </w:r>
+      <w:r>
+        <w:t>e informa a chave de acesso</w:t>
+      </w:r>
+    </w:p>
+    <w:p>
+      <w:pPr>
+        <w:pStyle w:val="PargrafodaLista"/>
+        <w:numPr>
+          <w:ilvl w:val="0"/>
+          <w:numId w:val="6"/>
+        </w:numPr>
+      </w:pPr>
+      <w:r>
+        <w:t>Sistema exibe a Sala</w:t>
+      </w:r>
+    </w:p>
+    <w:p>
+      <w:pPr>
+        <w:pStyle w:val="PargrafodaLista"/>
+        <w:numPr>
+          <w:ilvl w:val="0"/>
+          <w:numId w:val="6"/>
+        </w:numPr>
+      </w:pPr>
+      <w:r>
+        <w:t>Aluno clica no botão de acesso a sala</w:t>
+      </w:r>
+    </w:p>
+    <w:p>
+      <w:pPr>
+        <w:pStyle w:val="PargrafodaLista"/>
+        <w:numPr>
+          <w:ilvl w:val="0"/>
+          <w:numId w:val="6"/>
+        </w:numPr>
+      </w:pPr>
+      <w:r>
+        <w:t xml:space="preserve">Sistema </w:t>
+      </w:r>
+      <w:r>
+        <w:t>pede chave de acesso</w:t>
+      </w:r>
+    </w:p>
+    <w:p>
+      <w:pPr>
+        <w:pStyle w:val="PargrafodaLista"/>
+        <w:numPr>
+          <w:ilvl w:val="0"/>
+          <w:numId w:val="6"/>
+        </w:numPr>
+      </w:pPr>
+      <w:r>
+        <w:t xml:space="preserve">Aluno </w:t>
+      </w:r>
+      <w:r>
+        <w:t>informa chave de acesso</w:t>
+      </w:r>
+    </w:p>
+    <w:p>
+      <w:pPr>
+        <w:pStyle w:val="PargrafodaLista"/>
+        <w:numPr>
+          <w:ilvl w:val="0"/>
+          <w:numId w:val="6"/>
+        </w:numPr>
+      </w:pPr>
+      <w:r>
+        <w:t xml:space="preserve">Sistema </w:t>
+      </w:r>
+      <w:r>
+        <w:t xml:space="preserve">valida chave e anexa </w:t>
+      </w:r>
+      <w:r>
+        <w:t xml:space="preserve">o </w:t>
+      </w:r>
+      <w:r>
+        <w:t>aluno na sala</w:t>
+      </w:r>
+    </w:p>
+    <w:p/>
+    <w:p>
+      <w:pPr>
+        <w:rPr>
+          <w:b/>
+          <w:bCs/>
+        </w:rPr>
+      </w:pPr>
+      <w:r>
+        <w:rPr>
+          <w:b/>
+          <w:bCs/>
+        </w:rPr>
+        <w:t>Aluno</w:t>
+      </w:r>
+      <w:r>
+        <w:rPr>
+          <w:b/>
+          <w:bCs/>
+        </w:rPr>
+        <w:t xml:space="preserve"> -&gt; Sistema (</w:t>
+      </w:r>
+      <w:r>
+        <w:rPr>
+          <w:b/>
+          <w:bCs/>
+        </w:rPr>
+        <w:t>Jogar</w:t>
+      </w:r>
+      <w:r>
+        <w:rPr>
+          <w:b/>
+          <w:bCs/>
+        </w:rPr>
+        <w:t>)</w:t>
+      </w:r>
+      <w:r>
+        <w:rPr>
+          <w:b/>
+          <w:bCs/>
+        </w:rPr>
+        <w:t>.</w:t>
+      </w:r>
+    </w:p>
+    <w:p>
+      <w:pPr>
+        <w:pStyle w:val="PargrafodaLista"/>
+        <w:numPr>
+          <w:ilvl w:val="0"/>
+          <w:numId w:val="7"/>
+        </w:numPr>
+      </w:pPr>
+      <w:r>
+        <w:t xml:space="preserve">Aluno digita </w:t>
+      </w:r>
+      <w:proofErr w:type="spellStart"/>
+      <w:r>
+        <w:t>l</w:t>
       </w:r>
       <w:bookmarkStart w:id="0" w:name="_GoBack"/>
       <w:bookmarkEnd w:id="0"/>
       <w:r>
-        <w:rPr>
-          <w:b/>
-          <w:bCs/>
-        </w:rPr>
-        <w:t xml:space="preserve"> de </w:t>
-      </w:r>
-      <w:r>
-        <w:rPr>
-          <w:b/>
-          <w:bCs/>
-        </w:rPr>
-        <w:t>Salas</w:t>
-      </w:r>
-      <w:r>
-        <w:rPr>
-          <w:b/>
-          <w:bCs/>
-        </w:rPr>
-        <w:t>)</w:t>
-      </w:r>
-    </w:p>
-    <w:p>
-      <w:pPr>
-        <w:pStyle w:val="PargrafodaLista"/>
-        <w:numPr>
-          <w:ilvl w:val="0"/>
-          <w:numId w:val="4"/>
-        </w:numPr>
-      </w:pPr>
-      <w:r>
-        <w:t xml:space="preserve">Professor digita </w:t>
-      </w:r>
-      <w:proofErr w:type="spellStart"/>
-      <w:r>
-        <w:t>login</w:t>
+        <w:t>ogin</w:t>
       </w:r>
       <w:proofErr w:type="spellEnd"/>
       <w:r>
-        <w:t xml:space="preserve"> e senha</w:t>
-      </w:r>
-    </w:p>
-    <w:p>
-      <w:pPr>
-        <w:pStyle w:val="PargrafodaLista"/>
-        <w:numPr>
-          <w:ilvl w:val="0"/>
-          <w:numId w:val="4"/>
-        </w:numPr>
-      </w:pPr>
-      <w:r>
-        <w:t>Sistema valida credenciais e exibe a home professor.</w:t>
-      </w:r>
-    </w:p>
-    <w:p>
-      <w:pPr>
-        <w:pStyle w:val="PargrafodaLista"/>
-        <w:numPr>
-          <w:ilvl w:val="0"/>
-          <w:numId w:val="4"/>
-        </w:numPr>
-      </w:pPr>
-      <w:r>
-        <w:t>Professor clica no ícone de cadastrar salas</w:t>
-      </w:r>
-    </w:p>
-    <w:p>
-      <w:pPr>
-        <w:pStyle w:val="PargrafodaLista"/>
-        <w:numPr>
-          <w:ilvl w:val="0"/>
-          <w:numId w:val="4"/>
-        </w:numPr>
-      </w:pPr>
-      <w:r>
-        <w:t>Sistema abre a tela de cadastro de Salas</w:t>
-      </w:r>
-    </w:p>
-    <w:p>
-      <w:pPr>
-        <w:pStyle w:val="PargrafodaLista"/>
-        <w:numPr>
-          <w:ilvl w:val="0"/>
-          <w:numId w:val="4"/>
-        </w:numPr>
-      </w:pPr>
-      <w:r>
-        <w:t>Professor preenche as informações necessárias.</w:t>
-      </w:r>
-    </w:p>
-    <w:p>
-      <w:pPr>
-        <w:pStyle w:val="PargrafodaLista"/>
-        <w:numPr>
-          <w:ilvl w:val="0"/>
-          <w:numId w:val="4"/>
-        </w:numPr>
-      </w:pPr>
-      <w:r>
-        <w:t>Sistema valida cadastro de Sala</w:t>
-      </w:r>
-    </w:p>
-    <w:p>
-      <w:pPr>
-        <w:pStyle w:val="PargrafodaLista"/>
-        <w:numPr>
-          <w:ilvl w:val="0"/>
-          <w:numId w:val="4"/>
-        </w:numPr>
-      </w:pPr>
-      <w:r>
-        <w:t xml:space="preserve">Professor confirma </w:t>
-      </w:r>
-    </w:p>
-    <w:p>
-      <w:pPr>
-        <w:pStyle w:val="PargrafodaLista"/>
-        <w:numPr>
-          <w:ilvl w:val="0"/>
-          <w:numId w:val="4"/>
-        </w:numPr>
-      </w:pPr>
-      <w:r>
-        <w:t xml:space="preserve">Sistema </w:t>
-      </w:r>
-      <w:r>
-        <w:t>exibe chave de acesso gerada</w:t>
-      </w:r>
-    </w:p>
-    <w:p>
-      <w:pPr>
-        <w:rPr>
-          <w:b/>
-          <w:bCs/>
-        </w:rPr>
-      </w:pPr>
-    </w:p>
-    <w:p>
-      <w:pPr>
-        <w:rPr>
-          <w:b/>
-          <w:bCs/>
-        </w:rPr>
-      </w:pPr>
-      <w:r>
-        <w:rPr>
-          <w:b/>
-          <w:bCs/>
-        </w:rPr>
-        <w:t xml:space="preserve">Professor -&gt; Sistema (Cadastro de </w:t>
-      </w:r>
-      <w:r>
-        <w:rPr>
-          <w:b/>
-          <w:bCs/>
-        </w:rPr>
-        <w:t>rodada</w:t>
-      </w:r>
-      <w:r>
-        <w:rPr>
-          <w:b/>
-          <w:bCs/>
-        </w:rPr>
-        <w:t>)</w:t>
-      </w:r>
-    </w:p>
-    <w:p>
-      <w:pPr>
-        <w:pStyle w:val="PargrafodaLista"/>
-        <w:numPr>
-          <w:ilvl w:val="0"/>
-          <w:numId w:val="5"/>
-        </w:numPr>
-      </w:pPr>
-      <w:r>
-        <w:t xml:space="preserve">Professor digita </w:t>
-      </w:r>
-      <w:proofErr w:type="spellStart"/>
-      <w:r>
-        <w:t>login</w:t>
-      </w:r>
-      <w:proofErr w:type="spellEnd"/>
-      <w:r>
-        <w:t xml:space="preserve"> e senha</w:t>
-      </w:r>
-    </w:p>
-    <w:p>
-      <w:pPr>
-        <w:pStyle w:val="PargrafodaLista"/>
-        <w:numPr>
-          <w:ilvl w:val="0"/>
-          <w:numId w:val="5"/>
-        </w:numPr>
-      </w:pPr>
-      <w:r>
-        <w:t>Sistema valida credenciais e exibe a home professor.</w:t>
-      </w:r>
-    </w:p>
-    <w:p>
-      <w:pPr>
-        <w:pStyle w:val="PargrafodaLista"/>
-        <w:numPr>
-          <w:ilvl w:val="0"/>
-          <w:numId w:val="5"/>
-        </w:numPr>
-      </w:pPr>
-      <w:r>
-        <w:t>Professor clica no ícone de Listagem de Salas</w:t>
-      </w:r>
-    </w:p>
-    <w:p>
-      <w:pPr>
-        <w:pStyle w:val="PargrafodaLista"/>
-        <w:numPr>
-          <w:ilvl w:val="0"/>
-          <w:numId w:val="5"/>
-        </w:numPr>
-      </w:pPr>
-      <w:r>
-        <w:t>Sistema exibe tela de Listagem de Salas</w:t>
-      </w:r>
-    </w:p>
-    <w:p>
-      <w:pPr>
-        <w:pStyle w:val="PargrafodaLista"/>
-        <w:numPr>
-          <w:ilvl w:val="0"/>
-          <w:numId w:val="5"/>
-        </w:numPr>
-      </w:pPr>
-      <w:r>
-        <w:t>Professor clicar em editar a Sala</w:t>
-      </w:r>
-    </w:p>
-    <w:p>
-      <w:pPr>
-        <w:pStyle w:val="PargrafodaLista"/>
-        <w:numPr>
-          <w:ilvl w:val="0"/>
-          <w:numId w:val="5"/>
-        </w:numPr>
-      </w:pPr>
-      <w:r>
-        <w:t>Sistema carrega a tela da Sala</w:t>
-      </w:r>
-    </w:p>
-    <w:p>
-      <w:pPr>
-        <w:pStyle w:val="PargrafodaLista"/>
-        <w:numPr>
-          <w:ilvl w:val="0"/>
-          <w:numId w:val="5"/>
-        </w:numPr>
-      </w:pPr>
-      <w:r>
-        <w:t>Professor clica em adicionar uma rodada</w:t>
-      </w:r>
-    </w:p>
-    <w:p>
-      <w:pPr>
-        <w:pStyle w:val="PargrafodaLista"/>
-        <w:numPr>
-          <w:ilvl w:val="0"/>
-          <w:numId w:val="5"/>
-        </w:numPr>
-      </w:pPr>
-      <w:r>
-        <w:t xml:space="preserve">O sistema exibe campos </w:t>
-      </w:r>
-    </w:p>
-    <w:p>
-      <w:pPr>
-        <w:pStyle w:val="PargrafodaLista"/>
-        <w:numPr>
-          <w:ilvl w:val="0"/>
-          <w:numId w:val="5"/>
-        </w:numPr>
-      </w:pPr>
-      <w:r>
-        <w:t>Professor preenche os dados e escolhe os jogos</w:t>
-      </w:r>
-    </w:p>
-    <w:p>
-      <w:pPr>
-        <w:pStyle w:val="PargrafodaLista"/>
-        <w:numPr>
-          <w:ilvl w:val="0"/>
-          <w:numId w:val="5"/>
-        </w:numPr>
-      </w:pPr>
-      <w:r>
-        <w:t>Sistema valida rodada</w:t>
-      </w:r>
-    </w:p>
-    <w:p>
-      <w:pPr>
-        <w:pStyle w:val="PargrafodaLista"/>
-        <w:numPr>
-          <w:ilvl w:val="0"/>
-          <w:numId w:val="5"/>
-        </w:numPr>
-      </w:pPr>
-      <w:r>
-        <w:t>Professor confirma</w:t>
-      </w:r>
-    </w:p>
-    <w:p>
-      <w:pPr>
-        <w:pStyle w:val="PargrafodaLista"/>
-        <w:numPr>
-          <w:ilvl w:val="0"/>
-          <w:numId w:val="5"/>
-        </w:numPr>
-      </w:pPr>
-      <w:r>
-        <w:t>Sistema cadastra a rodada.</w:t>
-      </w:r>
-    </w:p>
-    <w:p>
-      <w:pPr>
-        <w:rPr>
-          <w:b/>
-          <w:bCs/>
-        </w:rPr>
-      </w:pPr>
-    </w:p>
-    <w:p>
-      <w:pPr>
-        <w:rPr>
-          <w:b/>
-          <w:bCs/>
-        </w:rPr>
-      </w:pPr>
-      <w:r>
-        <w:rPr>
-          <w:b/>
-          <w:bCs/>
-        </w:rPr>
-        <w:t>Aluno -&gt; Sistema (</w:t>
-      </w:r>
-      <w:r>
-        <w:rPr>
-          <w:b/>
-          <w:bCs/>
-        </w:rPr>
-        <w:t>C</w:t>
-      </w:r>
-      <w:r>
-        <w:rPr>
-          <w:b/>
-          <w:bCs/>
-        </w:rPr>
-        <w:t xml:space="preserve">omprando </w:t>
-      </w:r>
-      <w:r>
-        <w:rPr>
-          <w:b/>
-          <w:bCs/>
-        </w:rPr>
-        <w:t>I</w:t>
-      </w:r>
-      <w:r>
-        <w:rPr>
-          <w:b/>
-          <w:bCs/>
-        </w:rPr>
-        <w:t>tens)</w:t>
-      </w:r>
-    </w:p>
-    <w:p>
-      <w:pPr>
-        <w:pStyle w:val="PargrafodaLista"/>
-        <w:numPr>
-          <w:ilvl w:val="0"/>
-          <w:numId w:val="2"/>
-        </w:numPr>
-      </w:pPr>
-      <w:r>
-        <w:t xml:space="preserve">Aluno digita </w:t>
-      </w:r>
-      <w:proofErr w:type="spellStart"/>
-      <w:r>
-        <w:t>l</w:t>
-      </w:r>
-      <w:r>
-        <w:t>ogin</w:t>
-      </w:r>
-      <w:proofErr w:type="spellEnd"/>
-      <w:r>
-        <w:t xml:space="preserve"> e </w:t>
-      </w:r>
-      <w:r>
-        <w:t>s</w:t>
-      </w:r>
-      <w:r>
-        <w:t>enha</w:t>
-      </w:r>
-    </w:p>
-    <w:p>
-      <w:pPr>
-        <w:pStyle w:val="PargrafodaLista"/>
-        <w:numPr>
-          <w:ilvl w:val="0"/>
-          <w:numId w:val="2"/>
-        </w:numPr>
-      </w:pPr>
-      <w:r>
-        <w:t xml:space="preserve">Sistema valida credenciais e exibe a home </w:t>
-      </w:r>
-      <w:r>
-        <w:t>a</w:t>
-      </w:r>
-      <w:r>
-        <w:t>luno.</w:t>
-      </w:r>
-    </w:p>
-    <w:p>
-      <w:pPr>
-        <w:pStyle w:val="PargrafodaLista"/>
-        <w:numPr>
-          <w:ilvl w:val="0"/>
-          <w:numId w:val="2"/>
-        </w:numPr>
-      </w:pPr>
-      <w:r>
-        <w:lastRenderedPageBreak/>
-        <w:t>Aluno clica no ícone de loja</w:t>
-      </w:r>
-    </w:p>
-    <w:p>
-      <w:pPr>
-        <w:pStyle w:val="PargrafodaLista"/>
-        <w:numPr>
-          <w:ilvl w:val="0"/>
-          <w:numId w:val="2"/>
-        </w:numPr>
-      </w:pPr>
-      <w:r>
-        <w:t>Sistema abre a tela de loja</w:t>
-      </w:r>
-    </w:p>
-    <w:p>
-      <w:pPr>
-        <w:pStyle w:val="PargrafodaLista"/>
-        <w:numPr>
-          <w:ilvl w:val="0"/>
-          <w:numId w:val="2"/>
-        </w:numPr>
-      </w:pPr>
-      <w:r>
-        <w:t>Aluno clica no comprar item</w:t>
-      </w:r>
-    </w:p>
-    <w:p>
-      <w:pPr>
-        <w:pStyle w:val="PargrafodaLista"/>
-        <w:numPr>
-          <w:ilvl w:val="0"/>
-          <w:numId w:val="2"/>
-        </w:numPr>
-      </w:pPr>
-      <w:r>
-        <w:t>Sistema valida compra</w:t>
-      </w:r>
-    </w:p>
-    <w:p>
-      <w:pPr>
-        <w:pStyle w:val="PargrafodaLista"/>
-        <w:numPr>
-          <w:ilvl w:val="0"/>
-          <w:numId w:val="2"/>
-        </w:numPr>
-      </w:pPr>
-      <w:r>
-        <w:t xml:space="preserve">Aluno </w:t>
-      </w:r>
-      <w:r>
-        <w:t>confirma</w:t>
-      </w:r>
-      <w:r>
-        <w:t xml:space="preserve"> compra</w:t>
-      </w:r>
-    </w:p>
-    <w:p>
-      <w:pPr>
-        <w:pStyle w:val="PargrafodaLista"/>
-        <w:numPr>
-          <w:ilvl w:val="0"/>
-          <w:numId w:val="2"/>
-        </w:numPr>
-      </w:pPr>
-      <w:r>
-        <w:t xml:space="preserve">Sistema adiciona item ao inventário do </w:t>
-      </w:r>
-      <w:r>
-        <w:t>a</w:t>
-      </w:r>
-      <w:r>
-        <w:t>luno.</w:t>
-      </w:r>
-    </w:p>
-    <w:p/>
-    <w:p>
-      <w:pPr>
-        <w:rPr>
-          <w:b/>
-          <w:bCs/>
-        </w:rPr>
-      </w:pPr>
-      <w:r>
-        <w:rPr>
-          <w:b/>
-          <w:bCs/>
-        </w:rPr>
-        <w:t>Aluno</w:t>
-      </w:r>
-      <w:r>
-        <w:rPr>
-          <w:b/>
-          <w:bCs/>
-        </w:rPr>
-        <w:t xml:space="preserve"> -&gt; Sistema (</w:t>
-      </w:r>
-      <w:r>
-        <w:rPr>
-          <w:b/>
-          <w:bCs/>
-        </w:rPr>
-        <w:t>Acesso a Sala</w:t>
-      </w:r>
-      <w:r>
-        <w:rPr>
-          <w:b/>
-          <w:bCs/>
-        </w:rPr>
-        <w:t>)</w:t>
-      </w:r>
-      <w:r>
-        <w:rPr>
-          <w:b/>
-          <w:bCs/>
-        </w:rPr>
+        <w:t xml:space="preserve"> e Senha</w:t>
+      </w:r>
+    </w:p>
+    <w:p>
+      <w:pPr>
+        <w:pStyle w:val="PargrafodaLista"/>
+        <w:numPr>
+          <w:ilvl w:val="0"/>
+          <w:numId w:val="7"/>
+        </w:numPr>
+      </w:pPr>
+      <w:r>
+        <w:t xml:space="preserve">Sistema valida credenciais e exibe a </w:t>
+      </w:r>
+      <w:r>
+        <w:t>home aluno</w:t>
+      </w:r>
+      <w:r>
         <w:t>.</w:t>
       </w:r>
     </w:p>
@@ -1056,63 +1327,19 @@
         <w:pStyle w:val="PargrafodaLista"/>
         <w:numPr>
           <w:ilvl w:val="0"/>
-          <w:numId w:val="6"/>
-        </w:numPr>
-      </w:pPr>
-      <w:r>
-        <w:t xml:space="preserve">Aluno digita </w:t>
-      </w:r>
-      <w:proofErr w:type="spellStart"/>
-      <w:r>
-        <w:t>l</w:t>
-      </w:r>
-      <w:r>
-        <w:t>ogin</w:t>
-      </w:r>
-      <w:proofErr w:type="spellEnd"/>
-      <w:r>
-        <w:t xml:space="preserve"> e </w:t>
-      </w:r>
-      <w:r>
-        <w:t>s</w:t>
-      </w:r>
-      <w:r>
-        <w:t>enha</w:t>
-      </w:r>
-    </w:p>
-    <w:p>
-      <w:pPr>
-        <w:pStyle w:val="PargrafodaLista"/>
-        <w:numPr>
-          <w:ilvl w:val="0"/>
-          <w:numId w:val="6"/>
-        </w:numPr>
-      </w:pPr>
-      <w:r>
-        <w:t>Sistema valida credenciais e exibe a home aluno.</w:t>
-      </w:r>
-    </w:p>
-    <w:p>
-      <w:pPr>
-        <w:pStyle w:val="PargrafodaLista"/>
-        <w:numPr>
-          <w:ilvl w:val="0"/>
-          <w:numId w:val="6"/>
-        </w:numPr>
-      </w:pPr>
-      <w:r>
-        <w:t xml:space="preserve">Aluno clica no </w:t>
-      </w:r>
-      <w:r>
-        <w:t>link da Sala</w:t>
-      </w:r>
-    </w:p>
-    <w:p>
-      <w:pPr>
-        <w:pStyle w:val="PargrafodaLista"/>
-        <w:numPr>
-          <w:ilvl w:val="0"/>
-          <w:numId w:val="6"/>
+          <w:numId w:val="7"/>
+        </w:numPr>
+      </w:pPr>
+      <w:r>
+        <w:t>Aluno clica no link da Sala</w:t>
+      </w:r>
+    </w:p>
+    <w:p>
+      <w:pPr>
+        <w:pStyle w:val="PargrafodaLista"/>
+        <w:numPr>
+          <w:ilvl w:val="0"/>
+          <w:numId w:val="7"/>
         </w:numPr>
       </w:pPr>
       <w:r>
@@ -1124,128 +1351,11 @@
         <w:pStyle w:val="PargrafodaLista"/>
         <w:numPr>
           <w:ilvl w:val="0"/>
-          <w:numId w:val="6"/>
-        </w:numPr>
-      </w:pPr>
-      <w:r>
-        <w:t>Aluno clica no botão de acesso a sala</w:t>
-      </w:r>
-    </w:p>
-    <w:p>
-      <w:pPr>
-        <w:pStyle w:val="PargrafodaLista"/>
-        <w:numPr>
-          <w:ilvl w:val="0"/>
-          <w:numId w:val="6"/>
-        </w:numPr>
-      </w:pPr>
-      <w:r>
-        <w:t xml:space="preserve">Sistema </w:t>
-      </w:r>
-      <w:r>
-        <w:t>pede chave de acesso</w:t>
-      </w:r>
-    </w:p>
-    <w:p>
-      <w:pPr>
-        <w:pStyle w:val="PargrafodaLista"/>
-        <w:numPr>
-          <w:ilvl w:val="0"/>
-          <w:numId w:val="6"/>
-        </w:numPr>
-      </w:pPr>
-      <w:r>
-        <w:t xml:space="preserve">Aluno </w:t>
-      </w:r>
-      <w:r>
-        <w:t>informa chave de acesso</w:t>
-      </w:r>
-    </w:p>
-    <w:p>
-      <w:pPr>
-        <w:pStyle w:val="PargrafodaLista"/>
-        <w:numPr>
-          <w:ilvl w:val="0"/>
-          <w:numId w:val="6"/>
-        </w:numPr>
-      </w:pPr>
-      <w:r>
-        <w:t xml:space="preserve">Sistema </w:t>
-      </w:r>
-      <w:r>
-        <w:t xml:space="preserve">valida chave e </w:t>
-      </w:r>
-      <w:proofErr w:type="gramStart"/>
-      <w:r>
-        <w:t>anexa aluno</w:t>
-      </w:r>
-      <w:proofErr w:type="gramEnd"/>
-      <w:r>
-        <w:t xml:space="preserve"> na sala</w:t>
-      </w:r>
-    </w:p>
-    <w:p/>
-    <w:p>
-      <w:pPr>
-        <w:rPr>
-          <w:b/>
-          <w:bCs/>
-        </w:rPr>
-      </w:pPr>
-      <w:r>
-        <w:rPr>
-          <w:b/>
-          <w:bCs/>
-        </w:rPr>
-        <w:t>Aluno</w:t>
-      </w:r>
-      <w:r>
-        <w:rPr>
-          <w:b/>
-          <w:bCs/>
-        </w:rPr>
-        <w:t xml:space="preserve"> -&gt; Sistema (</w:t>
-      </w:r>
-      <w:r>
-        <w:rPr>
-          <w:b/>
-          <w:bCs/>
-        </w:rPr>
-        <w:t>Jogando</w:t>
-      </w:r>
-      <w:r>
-        <w:rPr>
-          <w:b/>
-          <w:bCs/>
-        </w:rPr>
-        <w:t>)</w:t>
-      </w:r>
-      <w:r>
-        <w:rPr>
-          <w:b/>
-          <w:bCs/>
-        </w:rPr>
-        <w:t>.</w:t>
-      </w:r>
-    </w:p>
-    <w:p>
-      <w:pPr>
-        <w:pStyle w:val="PargrafodaLista"/>
-        <w:numPr>
-          <w:ilvl w:val="0"/>
           <w:numId w:val="7"/>
         </w:numPr>
       </w:pPr>
       <w:r>
-        <w:t xml:space="preserve">Aluno digita </w:t>
-      </w:r>
-      <w:proofErr w:type="spellStart"/>
-      <w:r>
-        <w:t>Login</w:t>
-      </w:r>
-      <w:proofErr w:type="spellEnd"/>
-      <w:r>
-        <w:t xml:space="preserve"> e Senha</w:t>
+        <w:t>Professor inicia uma rodada</w:t>
       </w:r>
     </w:p>
     <w:p>
@@ -1257,13 +1367,7 @@
         </w:numPr>
       </w:pPr>
       <w:r>
-        <w:t xml:space="preserve">Sistema valida credenciais e exibe a </w:t>
-      </w:r>
-      <w:r>
-        <w:t>home aluno</w:t>
-      </w:r>
-      <w:r>
-        <w:t>.</w:t>
+        <w:t>Sistema exibe tela com o primeiro jogo</w:t>
       </w:r>
     </w:p>
     <w:p>
@@ -1275,7 +1379,7 @@
         </w:numPr>
       </w:pPr>
       <w:r>
-        <w:t>Aluno clica no link da Sala</w:t>
+        <w:t>Aluno joga</w:t>
       </w:r>
     </w:p>
     <w:p>
@@ -1287,61 +1391,11 @@
         </w:numPr>
       </w:pPr>
       <w:r>
-        <w:t>Sistema exibe a Sala</w:t>
-      </w:r>
-    </w:p>
-    <w:p>
-      <w:pPr>
-        <w:pStyle w:val="PargrafodaLista"/>
-        <w:numPr>
-          <w:ilvl w:val="0"/>
-          <w:numId w:val="7"/>
-        </w:numPr>
-      </w:pPr>
-      <w:r>
-        <w:t>Professor inicia uma rodada</w:t>
-      </w:r>
-    </w:p>
-    <w:p>
-      <w:pPr>
-        <w:pStyle w:val="PargrafodaLista"/>
-        <w:numPr>
-          <w:ilvl w:val="0"/>
-          <w:numId w:val="7"/>
-        </w:numPr>
-      </w:pPr>
-      <w:r>
-        <w:t>Sistema exibe tela com o primeiro jogo</w:t>
-      </w:r>
-    </w:p>
-    <w:p>
-      <w:pPr>
-        <w:pStyle w:val="PargrafodaLista"/>
-        <w:numPr>
-          <w:ilvl w:val="0"/>
-          <w:numId w:val="7"/>
-        </w:numPr>
-      </w:pPr>
-      <w:r>
-        <w:t>Aluno joga</w:t>
-      </w:r>
-    </w:p>
-    <w:p>
-      <w:pPr>
-        <w:pStyle w:val="PargrafodaLista"/>
-        <w:numPr>
-          <w:ilvl w:val="0"/>
-          <w:numId w:val="7"/>
-        </w:numPr>
-      </w:pPr>
-      <w:r>
         <w:t xml:space="preserve">Sistema coleta </w:t>
       </w:r>
-      <w:proofErr w:type="gramStart"/>
-      <w:r>
-        <w:t>os pontos feito no jogo</w:t>
-      </w:r>
-      <w:proofErr w:type="gramEnd"/>
+      <w:r>
+        <w:t>os pontos feitos no jogo</w:t>
+      </w:r>
       <w:r>
         <w:t xml:space="preserve"> e exibe próximo jogo</w:t>
       </w:r>
@@ -2234,6 +2288,119 @@
     </w:lvl>
   </w:abstractNum>
   <w:abstractNum w:abstractNumId="9">
+    <w:nsid w:val="6E1D2AFB"/>
+    <w:multiLevelType w:val="hybridMultilevel"/>
+    <w:tmpl w:val="4F10707C"/>
+    <w:lvl w:ilvl="0" w:tplc="9EE419EE">
+      <w:start w:val="1"/>
+      <w:numFmt w:val="decimal"/>
+      <w:lvlText w:val="%1."/>
+      <w:lvlJc w:val="left"/>
+      <w:pPr>
+        <w:tabs>
+          <w:tab w:val="num" w:pos="720"/>
+        </w:tabs>
+        <w:ind w:left="720" w:hanging="360"/>
+      </w:pPr>
+    </w:lvl>
+    <w:lvl w:ilvl="1" w:tplc="0DE450E2" w:tentative="1">
+      <w:start w:val="1"/>
+      <w:numFmt w:val="decimal"/>
+      <w:lvlText w:val="%2."/>
+      <w:lvlJc w:val="left"/>
+      <w:pPr>
+        <w:tabs>
+          <w:tab w:val="num" w:pos="1440"/>
+        </w:tabs>
+        <w:ind w:left="1440" w:hanging="360"/>
+      </w:pPr>
+    </w:lvl>
+    <w:lvl w:ilvl="2" w:tplc="41246CCA" w:tentative="1">
+      <w:start w:val="1"/>
+      <w:numFmt w:val="decimal"/>
+      <w:lvlText w:val="%3."/>
+      <w:lvlJc w:val="left"/>
+      <w:pPr>
+        <w:tabs>
+          <w:tab w:val="num" w:pos="2160"/>
+        </w:tabs>
+        <w:ind w:left="2160" w:hanging="360"/>
+      </w:pPr>
+    </w:lvl>
+    <w:lvl w:ilvl="3" w:tplc="F8208784" w:tentative="1">
+      <w:start w:val="1"/>
+      <w:numFmt w:val="decimal"/>
+      <w:lvlText w:val="%4."/>
+      <w:lvlJc w:val="left"/>
+      <w:pPr>
+        <w:tabs>
+          <w:tab w:val="num" w:pos="2880"/>
+        </w:tabs>
+        <w:ind w:left="2880" w:hanging="360"/>
+      </w:pPr>
+    </w:lvl>
+    <w:lvl w:ilvl="4" w:tplc="7CB84600" w:tentative="1">
+      <w:start w:val="1"/>
+      <w:numFmt w:val="decimal"/>
+      <w:lvlText w:val="%5."/>
+      <w:lvlJc w:val="left"/>
+      <w:pPr>
+        <w:tabs>
+          <w:tab w:val="num" w:pos="3600"/>
+        </w:tabs>
+        <w:ind w:left="3600" w:hanging="360"/>
+      </w:pPr>
+    </w:lvl>
+    <w:lvl w:ilvl="5" w:tplc="DA7C5450" w:tentative="1">
+      <w:start w:val="1"/>
+      <w:numFmt w:val="decimal"/>
+      <w:lvlText w:val="%6."/>
+      <w:lvlJc w:val="left"/>
+      <w:pPr>
+        <w:tabs>
+          <w:tab w:val="num" w:pos="4320"/>
+        </w:tabs>
+        <w:ind w:left="4320" w:hanging="360"/>
+      </w:pPr>
+    </w:lvl>
+    <w:lvl w:ilvl="6" w:tplc="F0966818" w:tentative="1">
+      <w:start w:val="1"/>
+      <w:numFmt w:val="decimal"/>
+      <w:lvlText w:val="%7."/>
+      <w:lvlJc w:val="left"/>
+      <w:pPr>
+        <w:tabs>
+          <w:tab w:val="num" w:pos="5040"/>
+        </w:tabs>
+        <w:ind w:left="5040" w:hanging="360"/>
+      </w:pPr>
+    </w:lvl>
+    <w:lvl w:ilvl="7" w:tplc="E376C3A6" w:tentative="1">
+      <w:start w:val="1"/>
+      <w:numFmt w:val="decimal"/>
+      <w:lvlText w:val="%8."/>
+      <w:lvlJc w:val="left"/>
+      <w:pPr>
+        <w:tabs>
+          <w:tab w:val="num" w:pos="5760"/>
+        </w:tabs>
+        <w:ind w:left="5760" w:hanging="360"/>
+      </w:pPr>
+    </w:lvl>
+    <w:lvl w:ilvl="8" w:tplc="4E903CB8" w:tentative="1">
+      <w:start w:val="1"/>
+      <w:numFmt w:val="decimal"/>
+      <w:lvlText w:val="%9."/>
+      <w:lvlJc w:val="left"/>
+      <w:pPr>
+        <w:tabs>
+          <w:tab w:val="num" w:pos="6480"/>
+        </w:tabs>
+        <w:ind w:left="6480" w:hanging="360"/>
+      </w:pPr>
+    </w:lvl>
+  </w:abstractNum>
+  <w:abstractNum w:abstractNumId="10">
     <w:nsid w:val="787F6BF6"/>
     <w:multiLevelType w:val="hybridMultilevel"/>
     <w:tmpl w:val="23B42452"/>
@@ -2322,7 +2489,7 @@
       </w:pPr>
     </w:lvl>
   </w:abstractNum>
-  <w:abstractNum w:abstractNumId="10">
+  <w:abstractNum w:abstractNumId="11">
     <w:nsid w:val="7F4A073C"/>
     <w:multiLevelType w:val="hybridMultilevel"/>
     <w:tmpl w:val="23B42452"/>
@@ -2418,13 +2585,13 @@
     <w:abstractNumId w:val="1"/>
   </w:num>
   <w:num w:numId="3">
-    <w:abstractNumId w:val="9"/>
+    <w:abstractNumId w:val="10"/>
   </w:num>
   <w:num w:numId="4">
     <w:abstractNumId w:val="7"/>
   </w:num>
   <w:num w:numId="5">
-    <w:abstractNumId w:val="10"/>
+    <w:abstractNumId w:val="11"/>
   </w:num>
   <w:num w:numId="6">
     <w:abstractNumId w:val="4"/>
@@ -2443,6 +2610,9 @@
   </w:num>
   <w:num w:numId="11">
     <w:abstractNumId w:val="3"/>
+  </w:num>
+  <w:num w:numId="12">
+    <w:abstractNumId w:val="9"/>
   </w:num>
 </w:numbering>
 </file>
@@ -3136,7 +3306,7 @@
   <a:extraClrSchemeLst/>
   <a:extLst>
     <a:ext uri="{05A4C25C-085E-4340-85A3-A5531E510DB2}">
-      <thm15:themeFamily xmlns:thm15="http://schemas.microsoft.com/office/thememl/2012/main" xmlns="" name="Office Theme" id="{62F939B6-93AF-4DB8-9C6B-D6C7DFDC589F}" vid="{4A3C46E8-61CC-4603-A589-7422A47A8E4A}"/>
+      <thm15:themeFamily xmlns="" xmlns:thm15="http://schemas.microsoft.com/office/thememl/2012/main" name="Office Theme" id="{62F939B6-93AF-4DB8-9C6B-D6C7DFDC589F}" vid="{4A3C46E8-61CC-4603-A589-7422A47A8E4A}"/>
     </a:ext>
   </a:extLst>
 </a:theme>

</xml_diff>

<commit_message>
I add our schedule of activities
</commit_message>
<xml_diff>
--- a/DocumentacaoProjeto/RequisitoAltoNivel.docx
+++ b/DocumentacaoProjeto/RequisitoAltoNivel.docx
@@ -448,7 +448,160 @@
         <w:rPr>
           <w:bCs/>
         </w:rPr>
-        <w:t>Ter escolhido o perfil</w:t>
+        <w:t>Ter escolhido o perfil.</w:t>
+      </w:r>
+    </w:p>
+    <w:p>
+      <w:pPr>
+        <w:ind w:firstLine="425"/>
+        <w:rPr>
+          <w:b/>
+          <w:bCs/>
+        </w:rPr>
+      </w:pPr>
+      <w:r>
+        <w:rPr>
+          <w:b/>
+          <w:bCs/>
+        </w:rPr>
+        <w:t>Fluxo Principal</w:t>
+      </w:r>
+    </w:p>
+    <w:p>
+      <w:pPr>
+        <w:pStyle w:val="PargrafodaLista"/>
+        <w:numPr>
+          <w:ilvl w:val="0"/>
+          <w:numId w:val="13"/>
+        </w:numPr>
+      </w:pPr>
+      <w:r>
+        <w:t xml:space="preserve">Usuário preenche </w:t>
+      </w:r>
+      <w:r>
+        <w:t>Login e Senha. Após isso</w:t>
+      </w:r>
+      <w:r>
+        <w:t xml:space="preserve"> clicar em entrar.  </w:t>
+      </w:r>
+    </w:p>
+    <w:p>
+      <w:pPr>
+        <w:pStyle w:val="PargrafodaLista"/>
+        <w:numPr>
+          <w:ilvl w:val="0"/>
+          <w:numId w:val="13"/>
+        </w:numPr>
+      </w:pPr>
+      <w:r>
+        <w:t>Sistema valida parâmetros e direciona para a tela de menu.</w:t>
+      </w:r>
+    </w:p>
+    <w:p>
+      <w:pPr>
+        <w:ind w:firstLine="425"/>
+        <w:rPr>
+          <w:b/>
+          <w:bCs/>
+        </w:rPr>
+      </w:pPr>
+      <w:r>
+        <w:rPr>
+          <w:b/>
+          <w:bCs/>
+        </w:rPr>
+        <w:t>Fluxo Alternativo</w:t>
+      </w:r>
+    </w:p>
+    <w:p>
+      <w:pPr>
+        <w:pStyle w:val="PargrafodaLista"/>
+        <w:numPr>
+          <w:ilvl w:val="0"/>
+          <w:numId w:val="15"/>
+        </w:numPr>
+      </w:pPr>
+      <w:r>
+        <w:t xml:space="preserve">A partir do passo 2 usuário digitou dados inválidos ou algum dos campos em branco.  </w:t>
+      </w:r>
+    </w:p>
+    <w:p>
+      <w:pPr>
+        <w:pStyle w:val="PargrafodaLista"/>
+        <w:numPr>
+          <w:ilvl w:val="0"/>
+          <w:numId w:val="15"/>
+        </w:numPr>
+      </w:pPr>
+      <w:r>
+        <w:t>Sistema exibe mensagem de erro.</w:t>
+      </w:r>
+    </w:p>
+    <w:p>
+      <w:pPr>
+        <w:jc w:val="center"/>
+        <w:rPr>
+          <w:b/>
+          <w:bCs/>
+        </w:rPr>
+      </w:pPr>
+    </w:p>
+    <w:p>
+      <w:pPr>
+        <w:rPr>
+          <w:b/>
+          <w:bCs/>
+        </w:rPr>
+      </w:pPr>
+      <w:r>
+        <w:rPr>
+          <w:b/>
+          <w:bCs/>
+        </w:rPr>
+        <w:t>Aluno -&gt; Sistema (Cadastrar</w:t>
+      </w:r>
+      <w:r>
+        <w:rPr>
+          <w:b/>
+          <w:bCs/>
+        </w:rPr>
+        <w:t xml:space="preserve"> </w:t>
+      </w:r>
+      <w:r>
+        <w:rPr>
+          <w:b/>
+          <w:bCs/>
+        </w:rPr>
+        <w:t>Aluno)</w:t>
+      </w:r>
+    </w:p>
+    <w:p>
+      <w:pPr>
+        <w:ind w:firstLine="425"/>
+        <w:rPr>
+          <w:b/>
+          <w:bCs/>
+        </w:rPr>
+      </w:pPr>
+      <w:r>
+        <w:rPr>
+          <w:b/>
+          <w:bCs/>
+        </w:rPr>
+        <w:t xml:space="preserve">Pré-requisito: </w:t>
+      </w:r>
+      <w:r>
+        <w:rPr>
+          <w:bCs/>
+        </w:rPr>
+        <w:t xml:space="preserve">Ter escolhido o perfil </w:t>
+      </w:r>
+      <w:r>
+        <w:rPr>
+          <w:bCs/>
+          <w:i/>
+        </w:rPr>
+        <w:t>Aluno</w:t>
       </w:r>
       <w:r>
         <w:rPr>
@@ -478,29 +631,84 @@
         <w:pStyle w:val="PargrafodaLista"/>
         <w:numPr>
           <w:ilvl w:val="0"/>
-          <w:numId w:val="13"/>
-        </w:numPr>
-      </w:pPr>
-      <w:r>
-        <w:t xml:space="preserve">Usuário preenche </w:t>
-      </w:r>
-      <w:r>
-        <w:t>Login e Senha. Após isso</w:t>
-      </w:r>
-      <w:r>
-        <w:t xml:space="preserve"> clicar em entrar.  </w:t>
-      </w:r>
-    </w:p>
-    <w:p>
-      <w:pPr>
-        <w:pStyle w:val="PargrafodaLista"/>
-        <w:numPr>
-          <w:ilvl w:val="0"/>
-          <w:numId w:val="13"/>
-        </w:numPr>
-      </w:pPr>
-      <w:r>
-        <w:t>Sistema valida parâmetros e direciona para a tela de menu.</w:t>
+          <w:numId w:val="14"/>
+        </w:numPr>
+        <w:ind w:hanging="359"/>
+      </w:pPr>
+      <w:r>
+        <w:t xml:space="preserve">Aluno clica em “Não tem </w:t>
+      </w:r>
+      <w:r>
+        <w:t>cadastro? ”</w:t>
+      </w:r>
+    </w:p>
+    <w:p>
+      <w:pPr>
+        <w:pStyle w:val="PargrafodaLista"/>
+        <w:numPr>
+          <w:ilvl w:val="0"/>
+          <w:numId w:val="14"/>
+        </w:numPr>
+      </w:pPr>
+      <w:r>
+        <w:t>Sistema exibe tela de cadastro</w:t>
+      </w:r>
+    </w:p>
+    <w:p>
+      <w:pPr>
+        <w:pStyle w:val="PargrafodaLista"/>
+        <w:numPr>
+          <w:ilvl w:val="0"/>
+          <w:numId w:val="14"/>
+        </w:numPr>
+      </w:pPr>
+      <w:r>
+        <w:t>Aluno preenche: Login, Senha e Nome/Apelido. Após isso clica</w:t>
+      </w:r>
+      <w:r>
+        <w:t xml:space="preserve"> em </w:t>
+      </w:r>
+      <w:r>
+        <w:t>C</w:t>
+      </w:r>
+      <w:r>
+        <w:t>adastrar</w:t>
+      </w:r>
+      <w:r>
+        <w:t>.</w:t>
+      </w:r>
+    </w:p>
+    <w:p>
+      <w:pPr>
+        <w:pStyle w:val="PargrafodaLista"/>
+        <w:numPr>
+          <w:ilvl w:val="0"/>
+          <w:numId w:val="14"/>
+        </w:numPr>
+      </w:pPr>
+      <w:r>
+        <w:t>Sistema valida dados e exibe</w:t>
+      </w:r>
+      <w:r>
+        <w:t xml:space="preserve"> a tela </w:t>
+      </w:r>
+      <w:r>
+        <w:t>h</w:t>
+      </w:r>
+      <w:r>
+        <w:t>ome aluno</w:t>
+      </w:r>
+    </w:p>
+    <w:p>
+      <w:pPr>
+        <w:pStyle w:val="PargrafodaLista"/>
+        <w:numPr>
+          <w:ilvl w:val="0"/>
+          <w:numId w:val="14"/>
+        </w:numPr>
+      </w:pPr>
+      <w:r>
+        <w:t>Caso de uso finalizado.</w:t>
       </w:r>
     </w:p>
     <w:p>
@@ -524,249 +732,11 @@
         <w:pStyle w:val="PargrafodaLista"/>
         <w:numPr>
           <w:ilvl w:val="0"/>
-          <w:numId w:val="15"/>
-        </w:numPr>
-      </w:pPr>
-      <w:r>
-        <w:t xml:space="preserve">A partir do passo 2 usuário digitou dados inválidos ou algum dos campos em branco.  </w:t>
-      </w:r>
-    </w:p>
-    <w:p>
-      <w:pPr>
-        <w:pStyle w:val="PargrafodaLista"/>
-        <w:numPr>
-          <w:ilvl w:val="0"/>
-          <w:numId w:val="15"/>
-        </w:numPr>
-      </w:pPr>
-      <w:r>
-        <w:t>Sistema exibe mensagem de erro.</w:t>
-      </w:r>
-    </w:p>
-    <w:p>
-      <w:pPr>
-        <w:jc w:val="center"/>
-        <w:rPr>
-          <w:b/>
-          <w:bCs/>
-        </w:rPr>
-      </w:pPr>
-    </w:p>
-    <w:p>
-      <w:pPr>
-        <w:rPr>
-          <w:b/>
-          <w:bCs/>
-        </w:rPr>
-      </w:pPr>
-      <w:r>
-        <w:rPr>
-          <w:b/>
-          <w:bCs/>
-        </w:rPr>
-        <w:t>Aluno -&gt; Sistema (Cadastrar</w:t>
-      </w:r>
-      <w:r>
-        <w:rPr>
-          <w:b/>
-          <w:bCs/>
-        </w:rPr>
-        <w:t xml:space="preserve"> </w:t>
-      </w:r>
-      <w:r>
-        <w:rPr>
-          <w:b/>
-          <w:bCs/>
-        </w:rPr>
-        <w:t>Aluno)</w:t>
-      </w:r>
-    </w:p>
-    <w:p>
-      <w:pPr>
-        <w:ind w:firstLine="425"/>
-        <w:rPr>
-          <w:b/>
-          <w:bCs/>
-        </w:rPr>
-      </w:pPr>
-      <w:r>
-        <w:rPr>
-          <w:b/>
-          <w:bCs/>
-        </w:rPr>
-        <w:t xml:space="preserve">Pré-requisito: </w:t>
-      </w:r>
-      <w:r>
-        <w:rPr>
-          <w:bCs/>
-        </w:rPr>
-        <w:t>Ter escolhido o perfil</w:t>
-      </w:r>
-      <w:r>
-        <w:rPr>
-          <w:bCs/>
-        </w:rPr>
-        <w:t xml:space="preserve"> </w:t>
-      </w:r>
-      <w:r>
-        <w:rPr>
-          <w:bCs/>
-          <w:i/>
-        </w:rPr>
-        <w:t>Aluno</w:t>
-      </w:r>
-      <w:r>
-        <w:rPr>
-          <w:bCs/>
-        </w:rPr>
-        <w:t>.</w:t>
-      </w:r>
-    </w:p>
-    <w:p>
-      <w:pPr>
-        <w:ind w:firstLine="425"/>
-        <w:rPr>
-          <w:b/>
-          <w:bCs/>
-        </w:rPr>
-      </w:pPr>
-      <w:r>
-        <w:rPr>
-          <w:b/>
-          <w:bCs/>
-        </w:rPr>
-        <w:t>Fluxo Principal</w:t>
-      </w:r>
-    </w:p>
-    <w:p>
-      <w:pPr>
-        <w:pStyle w:val="PargrafodaLista"/>
-        <w:numPr>
-          <w:ilvl w:val="0"/>
-          <w:numId w:val="14"/>
-        </w:numPr>
-        <w:ind w:hanging="359"/>
-      </w:pPr>
-      <w:r>
-        <w:t xml:space="preserve">Aluno clica em “Não tem </w:t>
-      </w:r>
-      <w:r>
-        <w:t>cadastro? ”</w:t>
-      </w:r>
-    </w:p>
-    <w:p>
-      <w:pPr>
-        <w:pStyle w:val="PargrafodaLista"/>
-        <w:numPr>
-          <w:ilvl w:val="0"/>
-          <w:numId w:val="14"/>
-        </w:numPr>
-      </w:pPr>
-      <w:r>
-        <w:t>Sistema exibe tela de cadastro</w:t>
-      </w:r>
-    </w:p>
-    <w:p>
-      <w:pPr>
-        <w:pStyle w:val="PargrafodaLista"/>
-        <w:numPr>
-          <w:ilvl w:val="0"/>
-          <w:numId w:val="14"/>
-        </w:numPr>
-      </w:pPr>
-      <w:r>
-        <w:t>Aluno preenche: Login, Senha e Nome/Apelido. Após isso clica</w:t>
-      </w:r>
-      <w:r>
-        <w:t xml:space="preserve"> em </w:t>
-      </w:r>
-      <w:r>
-        <w:t>C</w:t>
-      </w:r>
-      <w:r>
-        <w:t>adastrar</w:t>
-      </w:r>
-      <w:r>
-        <w:t>.</w:t>
-      </w:r>
-    </w:p>
-    <w:p>
-      <w:pPr>
-        <w:pStyle w:val="PargrafodaLista"/>
-        <w:numPr>
-          <w:ilvl w:val="0"/>
-          <w:numId w:val="14"/>
-        </w:numPr>
-      </w:pPr>
-      <w:r>
-        <w:t>Sistema valida dados e exibe</w:t>
-      </w:r>
-      <w:r>
-        <w:t xml:space="preserve"> a tela </w:t>
-      </w:r>
-      <w:r>
-        <w:t>h</w:t>
-      </w:r>
-      <w:r>
-        <w:t>ome aluno</w:t>
-      </w:r>
-    </w:p>
-    <w:p>
-      <w:pPr>
-        <w:pStyle w:val="PargrafodaLista"/>
-        <w:numPr>
-          <w:ilvl w:val="0"/>
-          <w:numId w:val="14"/>
-        </w:numPr>
-      </w:pPr>
-      <w:r>
-        <w:t>Caso de uso finalizado.</w:t>
-      </w:r>
-    </w:p>
-    <w:p>
-      <w:pPr>
-        <w:ind w:firstLine="425"/>
-        <w:rPr>
-          <w:b/>
-          <w:bCs/>
-        </w:rPr>
-      </w:pPr>
-      <w:r>
-        <w:rPr>
-          <w:b/>
-          <w:bCs/>
-        </w:rPr>
-        <w:t>Fluxo Alternativo</w:t>
-      </w:r>
-    </w:p>
-    <w:p>
-      <w:pPr>
-        <w:pStyle w:val="PargrafodaLista"/>
-        <w:numPr>
-          <w:ilvl w:val="0"/>
           <w:numId w:val="16"/>
         </w:numPr>
       </w:pPr>
       <w:r>
-        <w:t xml:space="preserve">A partir do passo </w:t>
-      </w:r>
-      <w:r>
-        <w:t xml:space="preserve">4 o </w:t>
-      </w:r>
-      <w:r>
-        <w:t>sistema detectou erro (dados inválidos ou campos em branco) no campo</w:t>
-      </w:r>
-      <w:r>
-        <w:t xml:space="preserve"> Login, Senha ou</w:t>
-      </w:r>
-      <w:r>
-        <w:t xml:space="preserve"> Nome</w:t>
-      </w:r>
-      <w:r>
-        <w:t>/ Apelido</w:t>
-      </w:r>
-      <w:r>
-        <w:t xml:space="preserve">.  </w:t>
+        <w:t xml:space="preserve">A partir do passo 4 o sistema detectou erro (dados inválidos ou campos em branco) no campo Login, Senha ou Nome/ Apelido.  </w:t>
       </w:r>
     </w:p>
     <w:p>
@@ -1143,7 +1113,7 @@
           <w:b/>
           <w:bCs/>
         </w:rPr>
-        <w:t>Professor -&gt; Sistema (Cadastrar</w:t>
+        <w:t>Cadastrar</w:t>
       </w:r>
       <w:r>
         <w:rPr>
@@ -1159,2250 +1129,2150 @@
         </w:rPr>
         <w:t>Salas</w:t>
       </w:r>
-      <w:r>
-        <w:rPr>
-          <w:b/>
-          <w:bCs/>
-        </w:rPr>
-        <w:t>)</w:t>
-      </w:r>
-    </w:p>
-    <w:p>
-      <w:pPr>
-        <w:ind w:firstLine="425"/>
-        <w:rPr>
-          <w:b/>
-          <w:bCs/>
-        </w:rPr>
-      </w:pPr>
-      <w:r>
-        <w:rPr>
-          <w:b/>
-          <w:bCs/>
-        </w:rPr>
-        <w:t xml:space="preserve">Pré-requisito: </w:t>
-      </w:r>
-      <w:r>
-        <w:rPr>
-          <w:bCs/>
-        </w:rPr>
-        <w:t>Estar logado no Sistema.</w:t>
-      </w:r>
-    </w:p>
-    <w:p>
-      <w:pPr>
-        <w:ind w:firstLine="425"/>
-        <w:rPr>
-          <w:b/>
-          <w:bCs/>
-        </w:rPr>
-      </w:pPr>
-      <w:r>
-        <w:rPr>
-          <w:b/>
-          <w:bCs/>
-        </w:rPr>
-        <w:t>Fluxo Principal</w:t>
-      </w:r>
-    </w:p>
-    <w:p>
-      <w:pPr>
-        <w:pStyle w:val="PargrafodaLista"/>
-        <w:numPr>
-          <w:ilvl w:val="0"/>
-          <w:numId w:val="4"/>
-        </w:numPr>
-      </w:pPr>
-      <w:r>
-        <w:t xml:space="preserve">Professor clica no </w:t>
-      </w:r>
-      <w:r>
-        <w:t>botão criar sala.</w:t>
-      </w:r>
-    </w:p>
-    <w:p>
-      <w:pPr>
-        <w:pStyle w:val="PargrafodaLista"/>
-        <w:numPr>
-          <w:ilvl w:val="0"/>
-          <w:numId w:val="4"/>
-        </w:numPr>
-      </w:pPr>
-      <w:r>
-        <w:t xml:space="preserve">Sistema abre a </w:t>
-      </w:r>
-      <w:r>
-        <w:t>janela de C</w:t>
-      </w:r>
-      <w:r>
-        <w:t>adastro de Sala</w:t>
-      </w:r>
-      <w:r>
-        <w:t>.</w:t>
-      </w:r>
-    </w:p>
-    <w:p>
-      <w:pPr>
-        <w:pStyle w:val="PargrafodaLista"/>
-        <w:numPr>
-          <w:ilvl w:val="0"/>
-          <w:numId w:val="4"/>
-        </w:numPr>
-      </w:pPr>
-      <w:r>
-        <w:t xml:space="preserve">Professor preenche </w:t>
-      </w:r>
-      <w:r>
-        <w:t>o nome da Sala e clica em Cadastrar.</w:t>
-      </w:r>
-    </w:p>
-    <w:p>
-      <w:pPr>
-        <w:pStyle w:val="PargrafodaLista"/>
-        <w:numPr>
-          <w:ilvl w:val="0"/>
-          <w:numId w:val="4"/>
-        </w:numPr>
-      </w:pPr>
-      <w:r>
-        <w:t>Sistema valida cadastro de Sala</w:t>
-      </w:r>
-      <w:r>
-        <w:t xml:space="preserve">, gera chave de acesso e </w:t>
-      </w:r>
-      <w:r>
-        <w:t>acionar caso de uso Edição de Sala</w:t>
-      </w:r>
-    </w:p>
-    <w:p>
-      <w:pPr>
-        <w:pStyle w:val="PargrafodaLista"/>
-        <w:numPr>
-          <w:ilvl w:val="0"/>
-          <w:numId w:val="4"/>
-        </w:numPr>
-      </w:pPr>
-      <w:r>
-        <w:t>Caso de uso f</w:t>
-      </w:r>
-      <w:r>
-        <w:t>inalizado.</w:t>
-      </w:r>
-    </w:p>
-    <w:p>
-      <w:pPr>
-        <w:ind w:firstLine="425"/>
-        <w:rPr>
-          <w:b/>
-          <w:bCs/>
-        </w:rPr>
-      </w:pPr>
-      <w:r>
-        <w:rPr>
-          <w:b/>
-          <w:bCs/>
-        </w:rPr>
-        <w:t>Fluxo Alternativo</w:t>
-      </w:r>
-    </w:p>
-    <w:p>
-      <w:pPr>
-        <w:pStyle w:val="PargrafodaLista"/>
-        <w:numPr>
-          <w:ilvl w:val="0"/>
-          <w:numId w:val="17"/>
-        </w:numPr>
-      </w:pPr>
-      <w:r>
-        <w:t xml:space="preserve">A partir do passo </w:t>
-      </w:r>
-      <w:r>
-        <w:t xml:space="preserve">3 </w:t>
-      </w:r>
-      <w:r>
-        <w:t xml:space="preserve">o </w:t>
-      </w:r>
-      <w:r>
-        <w:t>sistema</w:t>
-      </w:r>
-      <w:r>
-        <w:t xml:space="preserve"> detectou erro (dados inválidos ou campos em branco) no campo Nome</w:t>
-      </w:r>
-      <w:r>
-        <w:t xml:space="preserve">.  </w:t>
-      </w:r>
-    </w:p>
-    <w:p>
-      <w:pPr>
-        <w:pStyle w:val="PargrafodaLista"/>
-        <w:numPr>
-          <w:ilvl w:val="0"/>
-          <w:numId w:val="17"/>
-        </w:numPr>
-      </w:pPr>
-      <w:r>
-        <w:t>Sistema exibe mensagem de erro.</w:t>
-      </w:r>
-    </w:p>
-    <w:p>
-      <w:pPr>
-        <w:pStyle w:val="PargrafodaLista"/>
-        <w:numPr>
-          <w:ilvl w:val="0"/>
-          <w:numId w:val="17"/>
-        </w:numPr>
-      </w:pPr>
-      <w:r>
-        <w:t>Retorna ao passo 3 do fluxo principal</w:t>
-      </w:r>
-      <w:r>
-        <w:t>.</w:t>
-      </w:r>
-    </w:p>
-    <w:p>
-      <w:pPr>
-        <w:rPr>
-          <w:b/>
-          <w:bCs/>
-        </w:rPr>
-      </w:pPr>
-    </w:p>
-    <w:p>
-      <w:pPr>
-        <w:rPr>
-          <w:b/>
-          <w:bCs/>
-        </w:rPr>
-      </w:pPr>
-    </w:p>
-    <w:p>
-      <w:pPr>
-        <w:rPr>
-          <w:b/>
-          <w:bCs/>
-        </w:rPr>
-      </w:pPr>
-    </w:p>
-    <w:p>
-      <w:pPr>
-        <w:rPr>
-          <w:b/>
-          <w:bCs/>
-        </w:rPr>
-      </w:pPr>
-    </w:p>
-    <w:p>
-      <w:pPr>
-        <w:rPr>
-          <w:b/>
-          <w:bCs/>
-        </w:rPr>
-      </w:pPr>
-    </w:p>
-    <w:p>
-      <w:pPr>
-        <w:rPr>
-          <w:b/>
-          <w:bCs/>
-        </w:rPr>
-      </w:pPr>
-    </w:p>
-    <w:p>
-      <w:pPr>
-        <w:rPr>
-          <w:b/>
-          <w:bCs/>
-        </w:rPr>
-      </w:pPr>
-    </w:p>
-    <w:p>
-      <w:pPr>
-        <w:rPr>
-          <w:b/>
-          <w:bCs/>
-        </w:rPr>
-      </w:pPr>
-      <w:r>
-        <w:rPr>
-          <w:b/>
-          <w:bCs/>
-        </w:rPr>
-        <w:lastRenderedPageBreak/>
-        <w:t>Professor -&gt; Sistema (Cadastr</w:t>
-      </w:r>
-      <w:r>
-        <w:rPr>
-          <w:b/>
-          <w:bCs/>
-        </w:rPr>
-        <w:t>ar</w:t>
-      </w:r>
-      <w:r>
-        <w:rPr>
-          <w:b/>
-          <w:bCs/>
-        </w:rPr>
-        <w:t xml:space="preserve"> </w:t>
-      </w:r>
-      <w:r>
-        <w:rPr>
-          <w:b/>
-          <w:bCs/>
-        </w:rPr>
-        <w:t>rodada</w:t>
-      </w:r>
-      <w:r>
-        <w:rPr>
-          <w:b/>
-          <w:bCs/>
-        </w:rPr>
-        <w:t>)</w:t>
-      </w:r>
-    </w:p>
-    <w:p>
-      <w:pPr>
-        <w:ind w:firstLine="425"/>
-        <w:rPr>
-          <w:bCs/>
-        </w:rPr>
-      </w:pPr>
-      <w:r>
-        <w:rPr>
-          <w:b/>
-          <w:bCs/>
-        </w:rPr>
-        <w:t xml:space="preserve">Pré-requisito: </w:t>
-      </w:r>
-      <w:r>
-        <w:rPr>
-          <w:bCs/>
-        </w:rPr>
-        <w:t xml:space="preserve">Ter executado o caso de uso </w:t>
-      </w:r>
-      <w:r>
-        <w:rPr>
-          <w:bCs/>
-          <w:i/>
-        </w:rPr>
-        <w:t>Cadastrar Salas</w:t>
-      </w:r>
-      <w:r>
-        <w:rPr>
-          <w:bCs/>
-        </w:rPr>
-        <w:t>.</w:t>
-      </w:r>
-    </w:p>
-    <w:p>
-      <w:pPr>
-        <w:ind w:firstLine="425"/>
-        <w:rPr>
-          <w:b/>
-          <w:bCs/>
-        </w:rPr>
-      </w:pPr>
-      <w:r>
-        <w:rPr>
-          <w:b/>
-          <w:bCs/>
-        </w:rPr>
-        <w:t>Fluxo Principal</w:t>
-      </w:r>
-    </w:p>
-    <w:p>
-      <w:pPr>
-        <w:pStyle w:val="PargrafodaLista"/>
-        <w:numPr>
-          <w:ilvl w:val="0"/>
-          <w:numId w:val="5"/>
-        </w:numPr>
-      </w:pPr>
-      <w:r>
-        <w:t>Professor clica no ícone de Listagem de Salas</w:t>
-      </w:r>
-    </w:p>
-    <w:p>
-      <w:pPr>
-        <w:pStyle w:val="PargrafodaLista"/>
-        <w:numPr>
-          <w:ilvl w:val="0"/>
-          <w:numId w:val="5"/>
-        </w:numPr>
-      </w:pPr>
-      <w:r>
-        <w:t>Sistema exibe tela de Listagem de Salas</w:t>
-      </w:r>
-    </w:p>
-    <w:p>
-      <w:pPr>
-        <w:pStyle w:val="PargrafodaLista"/>
-        <w:numPr>
-          <w:ilvl w:val="0"/>
-          <w:numId w:val="5"/>
-        </w:numPr>
-      </w:pPr>
-      <w:r>
-        <w:t xml:space="preserve">Professor clicar em </w:t>
-      </w:r>
-      <w:r>
-        <w:t>Editar da respectiva Sala.</w:t>
-      </w:r>
-    </w:p>
-    <w:p>
-      <w:pPr>
-        <w:pStyle w:val="PargrafodaLista"/>
-        <w:numPr>
-          <w:ilvl w:val="0"/>
-          <w:numId w:val="5"/>
-        </w:numPr>
-      </w:pPr>
-      <w:r>
-        <w:t xml:space="preserve">Sistema carrega a tela </w:t>
-      </w:r>
-      <w:r>
-        <w:t>Edição de</w:t>
-      </w:r>
-      <w:r>
-        <w:t xml:space="preserve"> Sala</w:t>
-      </w:r>
-    </w:p>
-    <w:p>
-      <w:pPr>
-        <w:pStyle w:val="PargrafodaLista"/>
-        <w:numPr>
-          <w:ilvl w:val="0"/>
-          <w:numId w:val="5"/>
-        </w:numPr>
-      </w:pPr>
-      <w:r>
-        <w:t>Professor clica em A</w:t>
-      </w:r>
-      <w:r>
-        <w:t>dicionar rodada</w:t>
-      </w:r>
-    </w:p>
-    <w:p>
-      <w:pPr>
-        <w:pStyle w:val="PargrafodaLista"/>
-        <w:numPr>
-          <w:ilvl w:val="0"/>
-          <w:numId w:val="5"/>
-        </w:numPr>
-      </w:pPr>
-      <w:r>
-        <w:t xml:space="preserve">O sistema </w:t>
-      </w:r>
-      <w:r>
-        <w:t xml:space="preserve">adiciona uma rodada a sala com o nome </w:t>
-      </w:r>
-      <w:r>
-        <w:rPr>
-          <w:i/>
-        </w:rPr>
-        <w:t>Rodada X</w:t>
-      </w:r>
-      <w:r>
-        <w:rPr>
-          <w:i/>
-        </w:rPr>
-        <w:t xml:space="preserve">, </w:t>
-      </w:r>
-      <w:r>
-        <w:t>sendo X o número da rodada anterior com o acréscimo de 1.</w:t>
-      </w:r>
-    </w:p>
-    <w:p>
-      <w:pPr>
-        <w:pStyle w:val="PargrafodaLista"/>
-        <w:numPr>
-          <w:ilvl w:val="0"/>
-          <w:numId w:val="5"/>
-        </w:numPr>
-      </w:pPr>
-      <w:r>
-        <w:t>Caso de uso finalizado.</w:t>
-      </w:r>
-    </w:p>
-    <w:p>
-      <w:pPr>
-        <w:pStyle w:val="PargrafodaLista"/>
-        <w:ind w:left="785"/>
-      </w:pPr>
-    </w:p>
-    <w:p>
-      <w:pPr>
-        <w:rPr>
-          <w:b/>
-          <w:bCs/>
-        </w:rPr>
-      </w:pPr>
-      <w:r>
-        <w:rPr>
-          <w:b/>
-          <w:bCs/>
-        </w:rPr>
-        <w:t>Professor -&gt; Sistema (</w:t>
-      </w:r>
-      <w:r>
-        <w:rPr>
-          <w:b/>
-          <w:bCs/>
-        </w:rPr>
-        <w:t>Excluir</w:t>
-      </w:r>
-      <w:r>
-        <w:rPr>
-          <w:b/>
-          <w:bCs/>
-        </w:rPr>
-        <w:t xml:space="preserve"> </w:t>
-      </w:r>
-      <w:r>
-        <w:rPr>
-          <w:b/>
-          <w:bCs/>
-        </w:rPr>
-        <w:t>rodada</w:t>
-      </w:r>
-      <w:r>
-        <w:rPr>
-          <w:b/>
-          <w:bCs/>
-        </w:rPr>
-        <w:t>)</w:t>
-      </w:r>
-    </w:p>
-    <w:p>
-      <w:pPr>
-        <w:ind w:firstLine="425"/>
-        <w:rPr>
-          <w:bCs/>
-        </w:rPr>
-      </w:pPr>
-      <w:r>
-        <w:rPr>
-          <w:b/>
-          <w:bCs/>
-        </w:rPr>
-        <w:t xml:space="preserve">Pré-requisito: </w:t>
-      </w:r>
-      <w:r>
-        <w:rPr>
-          <w:bCs/>
-        </w:rPr>
-        <w:t xml:space="preserve">Ter executado o caso de uso </w:t>
-      </w:r>
-      <w:r>
-        <w:rPr>
-          <w:bCs/>
-          <w:i/>
-        </w:rPr>
-        <w:t>Cadastrar Salas</w:t>
-      </w:r>
-      <w:r>
-        <w:rPr>
-          <w:bCs/>
-        </w:rPr>
-        <w:t>.</w:t>
-      </w:r>
-    </w:p>
-    <w:p>
-      <w:pPr>
-        <w:ind w:firstLine="425"/>
-        <w:rPr>
-          <w:b/>
-          <w:bCs/>
-        </w:rPr>
-      </w:pPr>
-      <w:r>
-        <w:rPr>
-          <w:b/>
-          <w:bCs/>
-        </w:rPr>
-        <w:t>Fluxo Principal</w:t>
-      </w:r>
-    </w:p>
-    <w:p>
-      <w:pPr>
-        <w:pStyle w:val="PargrafodaLista"/>
-        <w:numPr>
-          <w:ilvl w:val="0"/>
-          <w:numId w:val="20"/>
-        </w:numPr>
-      </w:pPr>
-      <w:r>
-        <w:t>Professor clica no ícone de Listagem de Salas</w:t>
-      </w:r>
-    </w:p>
-    <w:p>
-      <w:pPr>
-        <w:pStyle w:val="PargrafodaLista"/>
-        <w:numPr>
-          <w:ilvl w:val="0"/>
-          <w:numId w:val="20"/>
-        </w:numPr>
-      </w:pPr>
-      <w:r>
-        <w:t>Sistema exibe tela de Listagem de Salas</w:t>
-      </w:r>
-    </w:p>
-    <w:p>
-      <w:pPr>
-        <w:pStyle w:val="PargrafodaLista"/>
-        <w:numPr>
-          <w:ilvl w:val="0"/>
-          <w:numId w:val="20"/>
-        </w:numPr>
-      </w:pPr>
-      <w:r>
-        <w:t>Professor clicar em E</w:t>
-      </w:r>
-      <w:r>
-        <w:t>xcluir</w:t>
-      </w:r>
-      <w:r>
-        <w:t xml:space="preserve"> da respectiva Sala.</w:t>
-      </w:r>
-    </w:p>
-    <w:p>
-      <w:pPr>
-        <w:pStyle w:val="PargrafodaLista"/>
-        <w:numPr>
-          <w:ilvl w:val="0"/>
-          <w:numId w:val="20"/>
-        </w:numPr>
-      </w:pPr>
-      <w:r>
-        <w:t xml:space="preserve">Sistema </w:t>
-      </w:r>
-      <w:r>
-        <w:t>exclui respectiva rodada da Sala.</w:t>
-      </w:r>
-    </w:p>
-    <w:p>
-      <w:pPr>
-        <w:pStyle w:val="PargrafodaLista"/>
-        <w:numPr>
-          <w:ilvl w:val="0"/>
-          <w:numId w:val="20"/>
-        </w:numPr>
-      </w:pPr>
-      <w:r>
-        <w:t>Caso de uso finalizado.</w:t>
-      </w:r>
-    </w:p>
-    <w:p>
-      <w:pPr>
-        <w:pStyle w:val="PargrafodaLista"/>
-        <w:ind w:left="785"/>
-      </w:pPr>
-    </w:p>
-    <w:p>
-      <w:pPr>
-        <w:pStyle w:val="PargrafodaLista"/>
-        <w:ind w:left="785"/>
-      </w:pPr>
-    </w:p>
-    <w:p>
-      <w:pPr>
-        <w:rPr>
-          <w:b/>
-          <w:bCs/>
-        </w:rPr>
-      </w:pPr>
-      <w:r>
-        <w:rPr>
-          <w:b/>
-          <w:bCs/>
-        </w:rPr>
-        <w:t>Professor -&gt; Sistema (</w:t>
-      </w:r>
-      <w:r>
-        <w:rPr>
-          <w:b/>
-          <w:bCs/>
-        </w:rPr>
-        <w:t>Editar</w:t>
-      </w:r>
-      <w:r>
-        <w:rPr>
-          <w:b/>
-          <w:bCs/>
-        </w:rPr>
-        <w:t xml:space="preserve"> </w:t>
-      </w:r>
-      <w:r>
-        <w:rPr>
-          <w:b/>
-          <w:bCs/>
-        </w:rPr>
-        <w:t>rodada</w:t>
-      </w:r>
-      <w:r>
-        <w:rPr>
-          <w:b/>
-          <w:bCs/>
-        </w:rPr>
-        <w:t>)</w:t>
-      </w:r>
-    </w:p>
-    <w:p>
-      <w:pPr>
-        <w:ind w:firstLine="425"/>
-        <w:rPr>
-          <w:bCs/>
-        </w:rPr>
-      </w:pPr>
-      <w:r>
-        <w:rPr>
-          <w:b/>
-          <w:bCs/>
-        </w:rPr>
-        <w:t xml:space="preserve">Pré-requisito: </w:t>
-      </w:r>
-      <w:r>
-        <w:rPr>
-          <w:bCs/>
-        </w:rPr>
-        <w:t xml:space="preserve">Ter executado o caso de uso </w:t>
-      </w:r>
-      <w:r>
-        <w:rPr>
-          <w:bCs/>
-          <w:i/>
-        </w:rPr>
-        <w:t xml:space="preserve">Cadastrar </w:t>
-      </w:r>
-      <w:r>
-        <w:rPr>
-          <w:bCs/>
-          <w:i/>
-        </w:rPr>
-        <w:t>Rodada</w:t>
-      </w:r>
-      <w:r>
-        <w:rPr>
-          <w:bCs/>
-        </w:rPr>
-        <w:t>.</w:t>
-      </w:r>
-    </w:p>
-    <w:p>
-      <w:pPr>
-        <w:ind w:firstLine="425"/>
-        <w:rPr>
-          <w:b/>
-          <w:bCs/>
-        </w:rPr>
-      </w:pPr>
-      <w:r>
-        <w:rPr>
-          <w:b/>
-          <w:bCs/>
-        </w:rPr>
-        <w:t>Fluxo Principal</w:t>
-      </w:r>
-    </w:p>
-    <w:p>
-      <w:pPr>
-        <w:pStyle w:val="PargrafodaLista"/>
-        <w:numPr>
-          <w:ilvl w:val="0"/>
-          <w:numId w:val="19"/>
-        </w:numPr>
-      </w:pPr>
-      <w:r>
-        <w:t>Professor clica no</w:t>
-      </w:r>
-      <w:r>
-        <w:t xml:space="preserve"> Editar da Rodada.</w:t>
-      </w:r>
-    </w:p>
-    <w:p>
-      <w:pPr>
-        <w:pStyle w:val="PargrafodaLista"/>
-        <w:numPr>
-          <w:ilvl w:val="0"/>
-          <w:numId w:val="19"/>
-        </w:numPr>
-      </w:pPr>
-      <w:r>
-        <w:t>Sistema exibe tela Edição de Rodada.</w:t>
-      </w:r>
-    </w:p>
-    <w:p>
-      <w:pPr>
-        <w:pStyle w:val="PargrafodaLista"/>
-        <w:numPr>
-          <w:ilvl w:val="0"/>
-          <w:numId w:val="19"/>
-        </w:numPr>
-      </w:pPr>
-      <w:r>
-        <w:t>Professor</w:t>
-      </w:r>
-      <w:r>
-        <w:t xml:space="preserve"> clica no ícone de adicionar representado por +, em uma das perguntas, do quadro Quiz.</w:t>
-      </w:r>
-    </w:p>
-    <w:p>
-      <w:pPr>
-        <w:pStyle w:val="PargrafodaLista"/>
-        <w:numPr>
-          <w:ilvl w:val="0"/>
-          <w:numId w:val="19"/>
-        </w:numPr>
-      </w:pPr>
-      <w:r>
-        <w:t>Sistema adiciona pergunta ao quadro Jogos Cadastrados.</w:t>
-      </w:r>
-    </w:p>
-    <w:p>
-      <w:pPr>
-        <w:pStyle w:val="PargrafodaLista"/>
-        <w:numPr>
-          <w:ilvl w:val="0"/>
-          <w:numId w:val="19"/>
-        </w:numPr>
-      </w:pPr>
-      <w:r>
-        <w:t>Professor clica no ícone de adicionar representado por +,</w:t>
-      </w:r>
-      <w:r>
-        <w:t xml:space="preserve"> do quadro Jogo da Memória</w:t>
-      </w:r>
-    </w:p>
-    <w:p>
-      <w:pPr>
-        <w:pStyle w:val="PargrafodaLista"/>
-        <w:numPr>
-          <w:ilvl w:val="0"/>
-          <w:numId w:val="19"/>
-        </w:numPr>
-      </w:pPr>
-      <w:r>
-        <w:t>Sistema adiciona o Jogo da Memória</w:t>
-      </w:r>
-      <w:r>
-        <w:t xml:space="preserve"> ao quadro Jogos Cadastrados.</w:t>
-      </w:r>
-    </w:p>
-    <w:p>
-      <w:pPr>
-        <w:pStyle w:val="PargrafodaLista"/>
-        <w:numPr>
-          <w:ilvl w:val="0"/>
-          <w:numId w:val="19"/>
-        </w:numPr>
-      </w:pPr>
-      <w:r>
-        <w:t xml:space="preserve">Professor clica no ícone de adicionar representado por +, do </w:t>
-      </w:r>
-      <w:r>
-        <w:t>quadro acerte o alvo</w:t>
-      </w:r>
-    </w:p>
-    <w:p>
-      <w:pPr>
-        <w:pStyle w:val="PargrafodaLista"/>
-        <w:numPr>
-          <w:ilvl w:val="0"/>
-          <w:numId w:val="19"/>
-        </w:numPr>
-      </w:pPr>
-      <w:r>
-        <w:t xml:space="preserve">Sistema adiciona o Jogo </w:t>
-      </w:r>
-      <w:r>
-        <w:t>Acerte o alvo</w:t>
-      </w:r>
-      <w:r>
-        <w:t xml:space="preserve"> ao quadro Jogos Cadastrados.</w:t>
-      </w:r>
-    </w:p>
-    <w:p>
-      <w:pPr>
-        <w:pStyle w:val="PargrafodaLista"/>
-        <w:numPr>
-          <w:ilvl w:val="0"/>
-          <w:numId w:val="19"/>
-        </w:numPr>
-      </w:pPr>
-      <w:r>
-        <w:t>Professor clica no ícone de remoção representado por X, do quadro Jogos Cadastrados.</w:t>
-      </w:r>
-    </w:p>
-    <w:p>
-      <w:pPr>
-        <w:pStyle w:val="PargrafodaLista"/>
-        <w:numPr>
-          <w:ilvl w:val="0"/>
-          <w:numId w:val="19"/>
-        </w:numPr>
-      </w:pPr>
-      <w:r>
-        <w:t>Sistema remove o jogo do quadro Jogos Cadastrados.</w:t>
-      </w:r>
-    </w:p>
-    <w:p>
-      <w:pPr>
-        <w:pStyle w:val="PargrafodaLista"/>
-        <w:numPr>
-          <w:ilvl w:val="0"/>
-          <w:numId w:val="19"/>
-        </w:numPr>
-      </w:pPr>
-      <w:r>
-        <w:t>Professor clica em Salvar</w:t>
-      </w:r>
-    </w:p>
-    <w:p>
-      <w:pPr>
-        <w:pStyle w:val="PargrafodaLista"/>
-        <w:numPr>
-          <w:ilvl w:val="0"/>
-          <w:numId w:val="19"/>
-        </w:numPr>
-      </w:pPr>
-      <w:r>
-        <w:t xml:space="preserve">Sistema salva as alterações e retorna para a tela de </w:t>
-      </w:r>
-      <w:r>
-        <w:t>Edição de Sala.</w:t>
-      </w:r>
-    </w:p>
-    <w:p>
-      <w:pPr>
-        <w:pStyle w:val="PargrafodaLista"/>
-        <w:numPr>
-          <w:ilvl w:val="0"/>
-          <w:numId w:val="19"/>
-        </w:numPr>
-      </w:pPr>
-      <w:r>
-        <w:t>Caso de uso finalizado</w:t>
-      </w:r>
-    </w:p>
-    <w:p>
-      <w:pPr>
-        <w:pStyle w:val="PargrafodaLista"/>
-        <w:ind w:left="785"/>
-      </w:pPr>
-    </w:p>
-    <w:p>
-      <w:pPr>
-        <w:ind w:firstLine="425"/>
-        <w:rPr>
-          <w:b/>
-          <w:bCs/>
-        </w:rPr>
-      </w:pPr>
-      <w:r>
-        <w:rPr>
-          <w:b/>
-          <w:bCs/>
-        </w:rPr>
-        <w:lastRenderedPageBreak/>
-        <w:t xml:space="preserve">Fluxo </w:t>
-      </w:r>
-      <w:r>
-        <w:rPr>
-          <w:b/>
-          <w:bCs/>
-        </w:rPr>
-        <w:t>Alternativo</w:t>
-      </w:r>
-    </w:p>
-    <w:p>
-      <w:pPr>
-        <w:pStyle w:val="PargrafodaLista"/>
-        <w:numPr>
-          <w:ilvl w:val="0"/>
-          <w:numId w:val="21"/>
-        </w:numPr>
-      </w:pPr>
-      <w:r>
-        <w:t xml:space="preserve">A partir do passo </w:t>
-      </w:r>
-      <w:r>
-        <w:t>12</w:t>
-      </w:r>
-      <w:r>
-        <w:t xml:space="preserve"> o sistema detectou</w:t>
-      </w:r>
-      <w:r>
-        <w:t xml:space="preserve"> que não havia nenhum jogo cadastrado na rodada</w:t>
-      </w:r>
-      <w:r>
-        <w:t xml:space="preserve">.  </w:t>
-      </w:r>
-    </w:p>
-    <w:p>
-      <w:pPr>
-        <w:pStyle w:val="PargrafodaLista"/>
-        <w:numPr>
-          <w:ilvl w:val="0"/>
-          <w:numId w:val="21"/>
-        </w:numPr>
-      </w:pPr>
-      <w:r>
-        <w:t>Sistema exibe mensagem de erro.</w:t>
-      </w:r>
-    </w:p>
-    <w:p>
-      <w:pPr>
-        <w:pStyle w:val="PargrafodaLista"/>
-        <w:numPr>
-          <w:ilvl w:val="0"/>
-          <w:numId w:val="21"/>
-        </w:numPr>
-      </w:pPr>
-      <w:r>
-        <w:t>Retorna ao passo 2</w:t>
-      </w:r>
-      <w:r>
-        <w:t xml:space="preserve"> do fluxo principal.</w:t>
-      </w:r>
-    </w:p>
-    <w:p>
-      <w:pPr>
-        <w:ind w:firstLine="425"/>
-        <w:rPr>
-          <w:b/>
-          <w:bCs/>
-        </w:rPr>
-      </w:pPr>
-    </w:p>
-    <w:p>
-      <w:pPr>
-        <w:rPr>
-          <w:b/>
-          <w:bCs/>
-        </w:rPr>
-      </w:pPr>
-    </w:p>
-    <w:p>
-      <w:pPr>
-        <w:rPr>
-          <w:b/>
-          <w:bCs/>
-        </w:rPr>
-      </w:pPr>
-      <w:r>
-        <w:rPr>
-          <w:b/>
-          <w:bCs/>
-        </w:rPr>
-        <w:t>Aluno -&gt; Sistema (</w:t>
-      </w:r>
-      <w:r>
-        <w:rPr>
-          <w:b/>
-          <w:bCs/>
-        </w:rPr>
-        <w:t>C</w:t>
-      </w:r>
-      <w:r>
-        <w:rPr>
-          <w:b/>
-          <w:bCs/>
-        </w:rPr>
-        <w:t>omprar</w:t>
-      </w:r>
-      <w:r>
-        <w:rPr>
-          <w:b/>
-          <w:bCs/>
-        </w:rPr>
-        <w:t xml:space="preserve"> </w:t>
-      </w:r>
-      <w:r>
-        <w:rPr>
-          <w:b/>
-          <w:bCs/>
-        </w:rPr>
-        <w:t>I</w:t>
-      </w:r>
-      <w:r>
-        <w:rPr>
-          <w:b/>
-          <w:bCs/>
-        </w:rPr>
-        <w:t>tens</w:t>
-      </w:r>
-      <w:r>
-        <w:rPr>
-          <w:b/>
-          <w:bCs/>
-        </w:rPr>
-        <w:t xml:space="preserve"> - Tempo</w:t>
-      </w:r>
-      <w:r>
-        <w:rPr>
-          <w:b/>
-          <w:bCs/>
-        </w:rPr>
-        <w:t>)</w:t>
-      </w:r>
-    </w:p>
-    <w:p>
-      <w:pPr>
-        <w:ind w:firstLine="425"/>
-        <w:rPr>
-          <w:bCs/>
-        </w:rPr>
-      </w:pPr>
-      <w:r>
-        <w:rPr>
-          <w:b/>
-          <w:bCs/>
-        </w:rPr>
-        <w:t xml:space="preserve">Pré-requisito: </w:t>
-      </w:r>
-      <w:r>
-        <w:rPr>
-          <w:bCs/>
-        </w:rPr>
-        <w:t xml:space="preserve">Ter executado o caso de uso </w:t>
-      </w:r>
-      <w:r>
-        <w:rPr>
-          <w:bCs/>
-          <w:i/>
-        </w:rPr>
-        <w:t>Logar</w:t>
-      </w:r>
-      <w:r>
-        <w:rPr>
-          <w:bCs/>
-        </w:rPr>
-        <w:t>.</w:t>
-      </w:r>
-    </w:p>
-    <w:p>
-      <w:pPr>
-        <w:ind w:firstLine="425"/>
-        <w:rPr>
-          <w:b/>
-          <w:bCs/>
-        </w:rPr>
-      </w:pPr>
-      <w:r>
-        <w:rPr>
-          <w:b/>
-          <w:bCs/>
-        </w:rPr>
-        <w:t>Fluxo Principal</w:t>
-      </w:r>
-    </w:p>
-    <w:p>
-      <w:pPr>
-        <w:pStyle w:val="PargrafodaLista"/>
-        <w:numPr>
-          <w:ilvl w:val="0"/>
-          <w:numId w:val="2"/>
-        </w:numPr>
-      </w:pPr>
-      <w:r>
-        <w:t xml:space="preserve">Aluno clica no </w:t>
-      </w:r>
-      <w:r>
-        <w:t>botão Loja</w:t>
-      </w:r>
-    </w:p>
-    <w:p>
-      <w:pPr>
-        <w:pStyle w:val="PargrafodaLista"/>
-        <w:numPr>
-          <w:ilvl w:val="0"/>
-          <w:numId w:val="2"/>
-        </w:numPr>
-      </w:pPr>
-      <w:r>
-        <w:t>Sistema abre a tela da Loja</w:t>
-      </w:r>
-    </w:p>
-    <w:p>
-      <w:pPr>
-        <w:pStyle w:val="PargrafodaLista"/>
-        <w:numPr>
-          <w:ilvl w:val="0"/>
-          <w:numId w:val="2"/>
-        </w:numPr>
-      </w:pPr>
-      <w:r>
-        <w:t>Aluno clica no botão do Comprar do item Tempo. O item Tempo adiciona 30 segundos ao tempo de jogo. Além disso é permitido em todos os jogos.</w:t>
-      </w:r>
-    </w:p>
-    <w:p>
-      <w:pPr>
-        <w:pStyle w:val="PargrafodaLista"/>
-        <w:numPr>
-          <w:ilvl w:val="0"/>
-          <w:numId w:val="2"/>
-        </w:numPr>
-      </w:pPr>
-      <w:r>
-        <w:t>Sistema valida compra</w:t>
-      </w:r>
-    </w:p>
-    <w:p>
-      <w:pPr>
-        <w:pStyle w:val="PargrafodaLista"/>
-        <w:numPr>
-          <w:ilvl w:val="0"/>
-          <w:numId w:val="2"/>
-        </w:numPr>
-      </w:pPr>
-      <w:r>
-        <w:t xml:space="preserve">Aluno </w:t>
-      </w:r>
-      <w:r>
-        <w:t>confirma</w:t>
-      </w:r>
-      <w:r>
-        <w:t xml:space="preserve"> compra</w:t>
-      </w:r>
-    </w:p>
-    <w:p>
-      <w:pPr>
-        <w:pStyle w:val="PargrafodaLista"/>
-        <w:numPr>
-          <w:ilvl w:val="0"/>
-          <w:numId w:val="2"/>
-        </w:numPr>
-      </w:pPr>
-      <w:r>
-        <w:t xml:space="preserve">Sistema adiciona item ao inventário do </w:t>
-      </w:r>
-      <w:r>
-        <w:t>a</w:t>
-      </w:r>
-      <w:r>
-        <w:t>luno.</w:t>
-      </w:r>
-    </w:p>
-    <w:p>
-      <w:pPr>
-        <w:pStyle w:val="PargrafodaLista"/>
-        <w:numPr>
-          <w:ilvl w:val="0"/>
-          <w:numId w:val="2"/>
-        </w:numPr>
-      </w:pPr>
-      <w:r>
-        <w:t>Caso de uso finalizado.</w:t>
-      </w:r>
-    </w:p>
-    <w:p>
-      <w:pPr>
-        <w:pStyle w:val="PargrafodaLista"/>
-      </w:pPr>
-    </w:p>
-    <w:p>
-      <w:pPr>
-        <w:ind w:firstLine="425"/>
-        <w:rPr>
-          <w:b/>
-          <w:bCs/>
-        </w:rPr>
-      </w:pPr>
-      <w:r>
-        <w:rPr>
-          <w:b/>
-          <w:bCs/>
-        </w:rPr>
-        <w:t xml:space="preserve">Fluxo </w:t>
-      </w:r>
-      <w:r>
-        <w:rPr>
-          <w:b/>
-          <w:bCs/>
-        </w:rPr>
-        <w:t>Alternativo</w:t>
-      </w:r>
-    </w:p>
-    <w:p>
-      <w:pPr>
-        <w:pStyle w:val="PargrafodaLista"/>
-        <w:numPr>
-          <w:ilvl w:val="0"/>
-          <w:numId w:val="22"/>
-        </w:numPr>
-      </w:pPr>
-      <w:r>
-        <w:t xml:space="preserve">A partir do passo </w:t>
-      </w:r>
-      <w:r>
-        <w:t>5</w:t>
-      </w:r>
-      <w:r>
-        <w:t xml:space="preserve"> o sistema detectou que </w:t>
-      </w:r>
-      <w:r>
-        <w:t>o Aluno não possui moedas o suficiente para a compra</w:t>
-      </w:r>
-    </w:p>
-    <w:p>
-      <w:pPr>
-        <w:pStyle w:val="PargrafodaLista"/>
-        <w:numPr>
-          <w:ilvl w:val="0"/>
-          <w:numId w:val="22"/>
-        </w:numPr>
-      </w:pPr>
-      <w:r>
-        <w:t>Sistema exibe mensagem de erro.</w:t>
-      </w:r>
-    </w:p>
-    <w:p>
-      <w:pPr>
-        <w:pStyle w:val="PargrafodaLista"/>
-        <w:numPr>
-          <w:ilvl w:val="0"/>
-          <w:numId w:val="22"/>
-        </w:numPr>
-      </w:pPr>
-      <w:r>
-        <w:t>Retorna ao passo 2 do fluxo principal.</w:t>
-      </w:r>
-    </w:p>
-    <w:p>
-      <w:pPr>
-        <w:pStyle w:val="PargrafodaLista"/>
-        <w:ind w:left="1068"/>
-      </w:pPr>
-    </w:p>
-    <w:p>
-      <w:pPr>
-        <w:pStyle w:val="PargrafodaLista"/>
-        <w:ind w:left="1068"/>
-      </w:pPr>
-    </w:p>
-    <w:p>
-      <w:pPr>
-        <w:rPr>
-          <w:b/>
-          <w:bCs/>
-        </w:rPr>
-      </w:pPr>
-      <w:r>
-        <w:rPr>
-          <w:b/>
-          <w:bCs/>
-        </w:rPr>
-        <w:t xml:space="preserve">Aluno -&gt; Sistema (Comprar Itens - </w:t>
-      </w:r>
-      <w:r>
-        <w:rPr>
-          <w:b/>
-          <w:bCs/>
-        </w:rPr>
-        <w:t>Resposta</w:t>
-      </w:r>
-      <w:r>
-        <w:rPr>
-          <w:b/>
-          <w:bCs/>
-        </w:rPr>
-        <w:t>)</w:t>
-      </w:r>
-    </w:p>
-    <w:p>
-      <w:pPr>
-        <w:ind w:firstLine="425"/>
-        <w:rPr>
-          <w:bCs/>
-        </w:rPr>
-      </w:pPr>
-      <w:r>
-        <w:rPr>
-          <w:b/>
-          <w:bCs/>
-        </w:rPr>
-        <w:t xml:space="preserve">Pré-requisito: </w:t>
-      </w:r>
-      <w:r>
-        <w:rPr>
-          <w:bCs/>
-        </w:rPr>
-        <w:t xml:space="preserve">Ter executado o caso de uso </w:t>
-      </w:r>
-      <w:r>
-        <w:rPr>
-          <w:bCs/>
-          <w:i/>
-        </w:rPr>
-        <w:t>Logar</w:t>
-      </w:r>
-      <w:r>
-        <w:rPr>
-          <w:bCs/>
-        </w:rPr>
-        <w:t>.</w:t>
-      </w:r>
-    </w:p>
-    <w:p>
-      <w:pPr>
-        <w:ind w:firstLine="425"/>
-        <w:rPr>
-          <w:b/>
-          <w:bCs/>
-        </w:rPr>
-      </w:pPr>
-      <w:r>
-        <w:rPr>
-          <w:b/>
-          <w:bCs/>
-        </w:rPr>
-        <w:t>Fluxo Principal</w:t>
-      </w:r>
-    </w:p>
-    <w:p>
-      <w:pPr>
-        <w:pStyle w:val="PargrafodaLista"/>
-        <w:numPr>
-          <w:ilvl w:val="0"/>
-          <w:numId w:val="23"/>
-        </w:numPr>
-      </w:pPr>
-      <w:r>
-        <w:t>Aluno clica no botão Loja</w:t>
-      </w:r>
-    </w:p>
-    <w:p>
-      <w:pPr>
-        <w:pStyle w:val="PargrafodaLista"/>
-        <w:numPr>
-          <w:ilvl w:val="0"/>
-          <w:numId w:val="23"/>
-        </w:numPr>
-      </w:pPr>
-      <w:r>
-        <w:t>Sistema abre a tela da Loja</w:t>
-      </w:r>
-    </w:p>
-    <w:p>
-      <w:pPr>
-        <w:pStyle w:val="PargrafodaLista"/>
-        <w:numPr>
-          <w:ilvl w:val="0"/>
-          <w:numId w:val="23"/>
-        </w:numPr>
-      </w:pPr>
-      <w:r>
-        <w:t xml:space="preserve">Aluno clica no botão do Comprar do item </w:t>
-      </w:r>
-      <w:r>
-        <w:t>Resposta</w:t>
-      </w:r>
-      <w:r>
-        <w:t xml:space="preserve">. O item </w:t>
-      </w:r>
-      <w:r>
-        <w:t>Resposta destaca na tela a resposta correta da pergunta</w:t>
-      </w:r>
-      <w:r>
-        <w:t xml:space="preserve">. </w:t>
-      </w:r>
-      <w:r>
-        <w:t>Este item é apenas permitido no jogo Quiz</w:t>
-      </w:r>
-    </w:p>
-    <w:p>
-      <w:pPr>
-        <w:pStyle w:val="PargrafodaLista"/>
-        <w:numPr>
-          <w:ilvl w:val="0"/>
-          <w:numId w:val="23"/>
-        </w:numPr>
-      </w:pPr>
-      <w:r>
-        <w:t>Sistema valida compra</w:t>
-      </w:r>
-    </w:p>
-    <w:p>
-      <w:pPr>
-        <w:pStyle w:val="PargrafodaLista"/>
-        <w:numPr>
-          <w:ilvl w:val="0"/>
-          <w:numId w:val="23"/>
-        </w:numPr>
-      </w:pPr>
-      <w:r>
-        <w:t>Aluno confirma compra</w:t>
-      </w:r>
-    </w:p>
-    <w:p>
-      <w:pPr>
-        <w:pStyle w:val="PargrafodaLista"/>
-        <w:numPr>
-          <w:ilvl w:val="0"/>
-          <w:numId w:val="23"/>
-        </w:numPr>
-      </w:pPr>
-      <w:r>
-        <w:t>Sistema adiciona item ao inventário do aluno.</w:t>
-      </w:r>
-    </w:p>
-    <w:p>
-      <w:pPr>
-        <w:pStyle w:val="PargrafodaLista"/>
-        <w:numPr>
-          <w:ilvl w:val="0"/>
-          <w:numId w:val="23"/>
-        </w:numPr>
-      </w:pPr>
-      <w:r>
-        <w:t>Caso de uso finalizado.</w:t>
-      </w:r>
-    </w:p>
-    <w:p>
-      <w:pPr>
-        <w:pStyle w:val="PargrafodaLista"/>
-      </w:pPr>
-    </w:p>
-    <w:p>
-      <w:pPr>
-        <w:pStyle w:val="PargrafodaLista"/>
-      </w:pPr>
-    </w:p>
-    <w:p>
-      <w:pPr>
-        <w:pStyle w:val="PargrafodaLista"/>
-      </w:pPr>
-    </w:p>
-    <w:p>
-      <w:pPr>
-        <w:pStyle w:val="PargrafodaLista"/>
-      </w:pPr>
-    </w:p>
-    <w:p>
-      <w:pPr>
-        <w:ind w:firstLine="425"/>
-        <w:rPr>
-          <w:b/>
-          <w:bCs/>
-        </w:rPr>
-      </w:pPr>
-      <w:r>
-        <w:rPr>
-          <w:b/>
-          <w:bCs/>
-        </w:rPr>
-        <w:lastRenderedPageBreak/>
-        <w:t>Fluxo Alternativo</w:t>
-      </w:r>
-    </w:p>
-    <w:p>
-      <w:pPr>
-        <w:pStyle w:val="PargrafodaLista"/>
-        <w:numPr>
-          <w:ilvl w:val="0"/>
-          <w:numId w:val="24"/>
-        </w:numPr>
-      </w:pPr>
-      <w:r>
-        <w:t>A partir do passo 5 o sistema detectou que o Aluno não possui moedas o suficiente para a compra</w:t>
-      </w:r>
-    </w:p>
-    <w:p>
-      <w:pPr>
-        <w:pStyle w:val="PargrafodaLista"/>
-        <w:numPr>
-          <w:ilvl w:val="0"/>
-          <w:numId w:val="24"/>
-        </w:numPr>
-      </w:pPr>
-      <w:r>
-        <w:t>Sistema exibe mensagem de erro.</w:t>
-      </w:r>
-    </w:p>
-    <w:p>
-      <w:pPr>
-        <w:pStyle w:val="PargrafodaLista"/>
-        <w:numPr>
-          <w:ilvl w:val="0"/>
-          <w:numId w:val="24"/>
-        </w:numPr>
-      </w:pPr>
-      <w:r>
-        <w:t>Retorna ao passo 2 do fluxo principal.</w:t>
-      </w:r>
-    </w:p>
-    <w:p>
-      <w:pPr>
-        <w:pStyle w:val="PargrafodaLista"/>
-        <w:ind w:left="1068"/>
-      </w:pPr>
-    </w:p>
-    <w:p>
-      <w:pPr>
-        <w:rPr>
-          <w:b/>
-          <w:bCs/>
-        </w:rPr>
-      </w:pPr>
-      <w:r>
-        <w:rPr>
-          <w:b/>
-          <w:bCs/>
-        </w:rPr>
-        <w:t xml:space="preserve">Aluno -&gt; Sistema (Comprar Itens - </w:t>
-      </w:r>
-      <w:r>
-        <w:rPr>
-          <w:b/>
-          <w:bCs/>
-        </w:rPr>
-        <w:t>Pontos</w:t>
-      </w:r>
-      <w:r>
-        <w:rPr>
-          <w:b/>
-          <w:bCs/>
-        </w:rPr>
-        <w:t>)</w:t>
-      </w:r>
-    </w:p>
-    <w:p>
-      <w:pPr>
-        <w:ind w:firstLine="425"/>
-        <w:rPr>
-          <w:bCs/>
-        </w:rPr>
-      </w:pPr>
-      <w:r>
-        <w:rPr>
-          <w:b/>
-          <w:bCs/>
-        </w:rPr>
-        <w:t xml:space="preserve">Pré-requisito: </w:t>
-      </w:r>
-      <w:r>
-        <w:rPr>
-          <w:bCs/>
-        </w:rPr>
-        <w:t xml:space="preserve">Ter executado o caso de uso </w:t>
-      </w:r>
-      <w:r>
-        <w:rPr>
-          <w:bCs/>
-          <w:i/>
-        </w:rPr>
-        <w:t>Logar</w:t>
-      </w:r>
-      <w:r>
-        <w:rPr>
-          <w:bCs/>
-        </w:rPr>
-        <w:t>.</w:t>
-      </w:r>
-    </w:p>
-    <w:p>
-      <w:pPr>
-        <w:ind w:firstLine="425"/>
-        <w:rPr>
-          <w:b/>
-          <w:bCs/>
-        </w:rPr>
-      </w:pPr>
-      <w:r>
-        <w:rPr>
-          <w:b/>
-          <w:bCs/>
-        </w:rPr>
-        <w:t>Fluxo Principal</w:t>
-      </w:r>
-    </w:p>
-    <w:p>
-      <w:pPr>
-        <w:pStyle w:val="PargrafodaLista"/>
-        <w:numPr>
-          <w:ilvl w:val="0"/>
-          <w:numId w:val="25"/>
-        </w:numPr>
-      </w:pPr>
-      <w:r>
-        <w:t>Aluno clica no botão Loja</w:t>
-      </w:r>
-    </w:p>
-    <w:p>
-      <w:pPr>
-        <w:pStyle w:val="PargrafodaLista"/>
-        <w:numPr>
-          <w:ilvl w:val="0"/>
-          <w:numId w:val="25"/>
-        </w:numPr>
-      </w:pPr>
-      <w:r>
-        <w:t>Sistema abre a tela da Loja</w:t>
-      </w:r>
-    </w:p>
-    <w:p>
-      <w:pPr>
-        <w:pStyle w:val="PargrafodaLista"/>
-        <w:numPr>
-          <w:ilvl w:val="0"/>
-          <w:numId w:val="25"/>
-        </w:numPr>
-      </w:pPr>
-      <w:r>
-        <w:t xml:space="preserve">Aluno clica no botão do Comprar do item </w:t>
-      </w:r>
-      <w:r>
-        <w:t>Pontos</w:t>
-      </w:r>
-      <w:r>
-        <w:t xml:space="preserve">. O item Tempo </w:t>
-      </w:r>
-      <w:r>
-        <w:t>dobra a quantidade de pontos recebida em um jogo</w:t>
-      </w:r>
-      <w:r>
-        <w:t>. Além disso é permitido em todos os jogos.</w:t>
-      </w:r>
-    </w:p>
-    <w:p>
-      <w:pPr>
-        <w:pStyle w:val="PargrafodaLista"/>
-        <w:numPr>
-          <w:ilvl w:val="0"/>
-          <w:numId w:val="25"/>
-        </w:numPr>
-      </w:pPr>
-      <w:r>
-        <w:t>Sistema valida compra</w:t>
-      </w:r>
-    </w:p>
-    <w:p>
-      <w:pPr>
-        <w:pStyle w:val="PargrafodaLista"/>
-        <w:numPr>
-          <w:ilvl w:val="0"/>
-          <w:numId w:val="25"/>
-        </w:numPr>
-      </w:pPr>
-      <w:r>
-        <w:t>Aluno confirma compra</w:t>
-      </w:r>
-    </w:p>
-    <w:p>
-      <w:pPr>
-        <w:pStyle w:val="PargrafodaLista"/>
-        <w:numPr>
-          <w:ilvl w:val="0"/>
-          <w:numId w:val="25"/>
-        </w:numPr>
-      </w:pPr>
-      <w:r>
-        <w:t>Sistema adiciona item ao inventário do aluno.</w:t>
-      </w:r>
-    </w:p>
-    <w:p>
-      <w:pPr>
-        <w:pStyle w:val="PargrafodaLista"/>
-        <w:numPr>
-          <w:ilvl w:val="0"/>
-          <w:numId w:val="25"/>
-        </w:numPr>
-      </w:pPr>
-      <w:r>
-        <w:t>Caso de uso finalizado.</w:t>
-      </w:r>
-    </w:p>
-    <w:p>
-      <w:pPr>
-        <w:pStyle w:val="PargrafodaLista"/>
-      </w:pPr>
-    </w:p>
-    <w:p>
-      <w:pPr>
-        <w:ind w:firstLine="425"/>
-        <w:rPr>
-          <w:b/>
-          <w:bCs/>
-        </w:rPr>
-      </w:pPr>
-      <w:r>
-        <w:rPr>
-          <w:b/>
-          <w:bCs/>
-        </w:rPr>
-        <w:t>Fluxo Alternativo</w:t>
-      </w:r>
-    </w:p>
-    <w:p>
-      <w:pPr>
-        <w:pStyle w:val="PargrafodaLista"/>
-        <w:numPr>
-          <w:ilvl w:val="0"/>
-          <w:numId w:val="26"/>
-        </w:numPr>
-      </w:pPr>
-      <w:r>
-        <w:t>A partir do passo 5 o sistema detectou que o Aluno não possui moedas o suficiente para a compra</w:t>
-      </w:r>
-    </w:p>
-    <w:p>
-      <w:pPr>
-        <w:pStyle w:val="PargrafodaLista"/>
-        <w:numPr>
-          <w:ilvl w:val="0"/>
-          <w:numId w:val="26"/>
-        </w:numPr>
-      </w:pPr>
-      <w:r>
-        <w:t>Sistema exibe mensagem de erro.</w:t>
-      </w:r>
-    </w:p>
-    <w:p>
-      <w:pPr>
-        <w:pStyle w:val="PargrafodaLista"/>
-        <w:numPr>
-          <w:ilvl w:val="0"/>
-          <w:numId w:val="26"/>
-        </w:numPr>
-      </w:pPr>
-      <w:r>
-        <w:t>Retorna ao passo 2 do fluxo principal.</w:t>
-      </w:r>
-    </w:p>
-    <w:p/>
-    <w:p>
-      <w:pPr>
-        <w:rPr>
-          <w:b/>
-          <w:bCs/>
-        </w:rPr>
-      </w:pPr>
-      <w:r>
-        <w:rPr>
-          <w:b/>
-          <w:bCs/>
-        </w:rPr>
-        <w:t>Aluno</w:t>
-      </w:r>
-      <w:r>
-        <w:rPr>
-          <w:b/>
-          <w:bCs/>
-        </w:rPr>
-        <w:t xml:space="preserve"> -&gt; Sistema (</w:t>
-      </w:r>
-      <w:r>
-        <w:rPr>
-          <w:b/>
-          <w:bCs/>
-        </w:rPr>
-        <w:t>Acessar</w:t>
-      </w:r>
-      <w:r>
-        <w:rPr>
-          <w:b/>
-          <w:bCs/>
-        </w:rPr>
-        <w:t xml:space="preserve"> a Sala</w:t>
-      </w:r>
-      <w:r>
-        <w:rPr>
-          <w:b/>
-          <w:bCs/>
-        </w:rPr>
-        <w:t>)</w:t>
-      </w:r>
-      <w:r>
-        <w:rPr>
-          <w:b/>
-          <w:bCs/>
-        </w:rPr>
-        <w:t>.</w:t>
-      </w:r>
-    </w:p>
-    <w:p>
-      <w:pPr>
-        <w:ind w:firstLine="425"/>
-        <w:rPr>
-          <w:bCs/>
-        </w:rPr>
-      </w:pPr>
-      <w:r>
-        <w:rPr>
-          <w:b/>
-          <w:bCs/>
-        </w:rPr>
-        <w:t xml:space="preserve">Pré-requisito: </w:t>
-      </w:r>
-      <w:r>
-        <w:rPr>
-          <w:bCs/>
-        </w:rPr>
-        <w:t xml:space="preserve">Ter executado o caso de uso </w:t>
-      </w:r>
-      <w:r>
-        <w:rPr>
-          <w:bCs/>
-          <w:i/>
-        </w:rPr>
-        <w:t>Logar</w:t>
-      </w:r>
-      <w:r>
-        <w:rPr>
-          <w:bCs/>
-        </w:rPr>
-        <w:t>.</w:t>
-      </w:r>
-    </w:p>
-    <w:p>
-      <w:pPr>
-        <w:ind w:firstLine="425"/>
-        <w:rPr>
-          <w:b/>
-          <w:bCs/>
-        </w:rPr>
-      </w:pPr>
-      <w:r>
-        <w:rPr>
-          <w:b/>
-          <w:bCs/>
-        </w:rPr>
-        <w:t>Fluxo Principal</w:t>
-      </w:r>
-    </w:p>
-    <w:p>
-      <w:pPr>
-        <w:pStyle w:val="PargrafodaLista"/>
-        <w:numPr>
-          <w:ilvl w:val="0"/>
-          <w:numId w:val="6"/>
-        </w:numPr>
-      </w:pPr>
-      <w:r>
-        <w:t xml:space="preserve">Aluno clica no </w:t>
-      </w:r>
-      <w:r>
-        <w:t xml:space="preserve">botão Acessar </w:t>
-      </w:r>
-      <w:r>
-        <w:t>Sala</w:t>
-      </w:r>
-      <w:r>
-        <w:t xml:space="preserve"> </w:t>
-      </w:r>
-    </w:p>
-    <w:p>
-      <w:pPr>
-        <w:pStyle w:val="PargrafodaLista"/>
-        <w:numPr>
-          <w:ilvl w:val="0"/>
-          <w:numId w:val="6"/>
-        </w:numPr>
-      </w:pPr>
-      <w:r>
-        <w:t>Sistema exibe tela Acesso Sala</w:t>
-      </w:r>
-    </w:p>
-    <w:p>
-      <w:pPr>
-        <w:pStyle w:val="PargrafodaLista"/>
-        <w:numPr>
-          <w:ilvl w:val="0"/>
-          <w:numId w:val="6"/>
-        </w:numPr>
-      </w:pPr>
-      <w:r>
-        <w:t xml:space="preserve">Aluno clica no </w:t>
-      </w:r>
-      <w:r>
-        <w:t>Acessar Sala da respectiva Sala.</w:t>
-      </w:r>
-    </w:p>
-    <w:p>
-      <w:pPr>
-        <w:pStyle w:val="PargrafodaLista"/>
-        <w:numPr>
-          <w:ilvl w:val="0"/>
-          <w:numId w:val="6"/>
-        </w:numPr>
-      </w:pPr>
-      <w:r>
-        <w:t xml:space="preserve">Sistema </w:t>
-      </w:r>
-      <w:r>
-        <w:t>exibe janela Acesso a Sala.</w:t>
-      </w:r>
-    </w:p>
-    <w:p>
-      <w:pPr>
-        <w:pStyle w:val="PargrafodaLista"/>
-        <w:numPr>
-          <w:ilvl w:val="0"/>
-          <w:numId w:val="6"/>
-        </w:numPr>
-      </w:pPr>
-      <w:r>
-        <w:t xml:space="preserve">Aluno </w:t>
-      </w:r>
-      <w:r>
-        <w:t>preenche o campo Código de Acesso.</w:t>
-      </w:r>
-    </w:p>
-    <w:p>
-      <w:pPr>
-        <w:pStyle w:val="PargrafodaLista"/>
-        <w:numPr>
-          <w:ilvl w:val="0"/>
-          <w:numId w:val="6"/>
-        </w:numPr>
-      </w:pPr>
-      <w:r>
-        <w:t xml:space="preserve">Sistema </w:t>
-      </w:r>
-      <w:r>
-        <w:t xml:space="preserve">valida chave e anexa </w:t>
-      </w:r>
-      <w:r>
-        <w:t xml:space="preserve">o </w:t>
-      </w:r>
-      <w:r>
-        <w:t>aluno na sala</w:t>
-      </w:r>
-    </w:p>
-    <w:p>
-      <w:pPr>
-        <w:pStyle w:val="PargrafodaLista"/>
-        <w:numPr>
-          <w:ilvl w:val="0"/>
-          <w:numId w:val="6"/>
-        </w:numPr>
-      </w:pPr>
-      <w:r>
-        <w:t>Caso de uso finalizado.</w:t>
-      </w:r>
-    </w:p>
-    <w:p>
-      <w:pPr>
-        <w:ind w:firstLine="425"/>
-        <w:rPr>
-          <w:b/>
-          <w:bCs/>
-        </w:rPr>
-      </w:pPr>
-      <w:r>
-        <w:rPr>
-          <w:b/>
-          <w:bCs/>
-        </w:rPr>
-        <w:t>Fluxo Alternativo</w:t>
-      </w:r>
-    </w:p>
-    <w:p>
-      <w:pPr>
-        <w:pStyle w:val="PargrafodaLista"/>
-        <w:numPr>
-          <w:ilvl w:val="0"/>
-          <w:numId w:val="27"/>
-        </w:numPr>
-      </w:pPr>
-      <w:r>
-        <w:t xml:space="preserve">A partir do passo </w:t>
-      </w:r>
-      <w:r>
-        <w:t>6</w:t>
-      </w:r>
-      <w:r>
-        <w:t xml:space="preserve"> o sistema detectou que o </w:t>
-      </w:r>
-      <w:r>
-        <w:t>código informado pelo aluno está incorreto.</w:t>
-      </w:r>
-    </w:p>
-    <w:p>
-      <w:pPr>
-        <w:pStyle w:val="PargrafodaLista"/>
-        <w:numPr>
-          <w:ilvl w:val="0"/>
-          <w:numId w:val="27"/>
-        </w:numPr>
-      </w:pPr>
-      <w:r>
-        <w:t>Sistema exibe mensagem de erro.</w:t>
-      </w:r>
-    </w:p>
-    <w:p>
-      <w:pPr>
-        <w:pStyle w:val="PargrafodaLista"/>
-        <w:numPr>
-          <w:ilvl w:val="0"/>
-          <w:numId w:val="27"/>
-        </w:numPr>
-      </w:pPr>
-      <w:r>
-        <w:t>Retorna ao passo 2 do fluxo principal.</w:t>
-      </w:r>
-    </w:p>
-    <w:p>
-      <w:pPr>
-        <w:pStyle w:val="PargrafodaLista"/>
-      </w:pPr>
-    </w:p>
-    <w:p/>
-    <w:p>
-      <w:pPr>
-        <w:rPr>
-          <w:b/>
-          <w:bCs/>
-        </w:rPr>
-      </w:pPr>
-      <w:r>
-        <w:rPr>
-          <w:b/>
-          <w:bCs/>
-        </w:rPr>
-        <w:t>Aluno</w:t>
-      </w:r>
-      <w:r>
-        <w:rPr>
-          <w:b/>
-          <w:bCs/>
-        </w:rPr>
-        <w:t xml:space="preserve"> -&gt; Sistema (</w:t>
-      </w:r>
-      <w:r>
-        <w:rPr>
-          <w:b/>
-          <w:bCs/>
-        </w:rPr>
-        <w:t>Jogar</w:t>
-      </w:r>
-      <w:r>
-        <w:rPr>
-          <w:b/>
-          <w:bCs/>
-        </w:rPr>
-        <w:t>)</w:t>
-      </w:r>
-      <w:r>
-        <w:rPr>
-          <w:b/>
-          <w:bCs/>
-        </w:rPr>
-        <w:t>.</w:t>
-      </w:r>
-    </w:p>
-    <w:p>
-      <w:pPr>
-        <w:ind w:firstLine="425"/>
-        <w:rPr>
-          <w:bCs/>
-        </w:rPr>
-      </w:pPr>
-      <w:r>
-        <w:rPr>
-          <w:b/>
-          <w:bCs/>
-        </w:rPr>
-        <w:t xml:space="preserve">Pré-requisito: </w:t>
-      </w:r>
-      <w:r>
-        <w:rPr>
-          <w:bCs/>
-        </w:rPr>
-        <w:t xml:space="preserve">Ter executado o caso de uso </w:t>
-      </w:r>
-      <w:r>
-        <w:rPr>
-          <w:bCs/>
-          <w:i/>
-        </w:rPr>
-        <w:t>Acessar Sala</w:t>
-      </w:r>
-      <w:r>
-        <w:rPr>
-          <w:bCs/>
-        </w:rPr>
-        <w:t>.</w:t>
-      </w:r>
-    </w:p>
-    <w:p>
-      <w:pPr>
-        <w:ind w:firstLine="425"/>
-        <w:rPr>
-          <w:b/>
-          <w:bCs/>
-        </w:rPr>
-      </w:pPr>
-      <w:r>
-        <w:rPr>
-          <w:b/>
-          <w:bCs/>
-        </w:rPr>
-        <w:t>Fluxo Principal</w:t>
-      </w:r>
-    </w:p>
-    <w:p>
-      <w:pPr>
-        <w:pStyle w:val="PargrafodaLista"/>
-        <w:numPr>
-          <w:ilvl w:val="0"/>
-          <w:numId w:val="7"/>
-        </w:numPr>
-      </w:pPr>
-      <w:r>
-        <w:t>Professor inicia uma rodada</w:t>
-      </w:r>
-    </w:p>
-    <w:p>
-      <w:pPr>
-        <w:pStyle w:val="PargrafodaLista"/>
-        <w:numPr>
-          <w:ilvl w:val="0"/>
-          <w:numId w:val="7"/>
-        </w:numPr>
-      </w:pPr>
-      <w:r>
-        <w:t>Sistema exibe tela com o primeiro jogo</w:t>
-      </w:r>
-    </w:p>
-    <w:p>
-      <w:pPr>
-        <w:pStyle w:val="PargrafodaLista"/>
-        <w:numPr>
-          <w:ilvl w:val="0"/>
-          <w:numId w:val="7"/>
-        </w:numPr>
-      </w:pPr>
-      <w:r>
-        <w:t>Aluno joga</w:t>
-      </w:r>
-    </w:p>
-    <w:p>
-      <w:pPr>
-        <w:pStyle w:val="PargrafodaLista"/>
-        <w:numPr>
-          <w:ilvl w:val="0"/>
-          <w:numId w:val="7"/>
-        </w:numPr>
-      </w:pPr>
-      <w:r>
-        <w:t xml:space="preserve">Sistema coleta </w:t>
-      </w:r>
-      <w:r>
-        <w:t>os pontos feitos no jogo</w:t>
-      </w:r>
-      <w:r>
-        <w:t xml:space="preserve"> e exibe próximo jogo</w:t>
-      </w:r>
-    </w:p>
-    <w:p>
-      <w:pPr>
-        <w:rPr>
-          <w:b/>
-          <w:bCs/>
-        </w:rPr>
-      </w:pPr>
       <w:bookmarkStart w:id="0" w:name="_GoBack"/>
       <w:bookmarkEnd w:id="0"/>
+    </w:p>
+    <w:p>
+      <w:pPr>
+        <w:ind w:firstLine="425"/>
+        <w:rPr>
+          <w:bCs/>
+        </w:rPr>
+      </w:pPr>
+      <w:r>
+        <w:rPr>
+          <w:b/>
+          <w:bCs/>
+        </w:rPr>
+        <w:t xml:space="preserve">Pré-requisito: </w:t>
+      </w:r>
+      <w:r>
+        <w:rPr>
+          <w:bCs/>
+        </w:rPr>
+        <w:t xml:space="preserve">Estar </w:t>
+      </w:r>
+      <w:proofErr w:type="spellStart"/>
+      <w:r>
+        <w:rPr>
+          <w:bCs/>
+        </w:rPr>
+        <w:t>logado</w:t>
+      </w:r>
+      <w:proofErr w:type="spellEnd"/>
+      <w:r>
+        <w:rPr>
+          <w:bCs/>
+        </w:rPr>
+        <w:t xml:space="preserve"> no Sistema.</w:t>
+      </w:r>
+    </w:p>
+    <w:p>
+      <w:pPr>
+        <w:ind w:firstLine="425"/>
+        <w:rPr>
+          <w:b/>
+          <w:bCs/>
+        </w:rPr>
+      </w:pPr>
+      <w:r>
+        <w:rPr>
+          <w:b/>
+          <w:bCs/>
+        </w:rPr>
+        <w:t>Atores:</w:t>
+      </w:r>
+      <w:r>
+        <w:rPr>
+          <w:bCs/>
+        </w:rPr>
+        <w:t xml:space="preserve"> Professor</w:t>
+      </w:r>
+    </w:p>
+    <w:p>
+      <w:pPr>
+        <w:ind w:firstLine="425"/>
+        <w:rPr>
+          <w:b/>
+          <w:bCs/>
+        </w:rPr>
+      </w:pPr>
+      <w:r>
+        <w:rPr>
+          <w:b/>
+          <w:bCs/>
+        </w:rPr>
+        <w:t>Fluxo Principal</w:t>
+      </w:r>
+    </w:p>
+    <w:p>
+      <w:pPr>
+        <w:pStyle w:val="PargrafodaLista"/>
+        <w:numPr>
+          <w:ilvl w:val="0"/>
+          <w:numId w:val="4"/>
+        </w:numPr>
+      </w:pPr>
+      <w:r>
+        <w:t xml:space="preserve">Professor clica no </w:t>
+      </w:r>
+      <w:r>
+        <w:t>botão criar sala.</w:t>
+      </w:r>
+    </w:p>
+    <w:p>
+      <w:pPr>
+        <w:pStyle w:val="PargrafodaLista"/>
+        <w:numPr>
+          <w:ilvl w:val="0"/>
+          <w:numId w:val="4"/>
+        </w:numPr>
+      </w:pPr>
+      <w:r>
+        <w:t xml:space="preserve">Sistema abre a </w:t>
+      </w:r>
+      <w:r>
+        <w:t>janela de C</w:t>
+      </w:r>
+      <w:r>
+        <w:t>adastro de Sala</w:t>
+      </w:r>
+      <w:r>
+        <w:t>.</w:t>
+      </w:r>
+    </w:p>
+    <w:p>
+      <w:pPr>
+        <w:pStyle w:val="PargrafodaLista"/>
+        <w:numPr>
+          <w:ilvl w:val="0"/>
+          <w:numId w:val="4"/>
+        </w:numPr>
+      </w:pPr>
+      <w:r>
+        <w:t xml:space="preserve">Professor preenche </w:t>
+      </w:r>
+      <w:r>
+        <w:t>o nome da Sala e clica em Cadastrar.</w:t>
+      </w:r>
+    </w:p>
+    <w:p>
+      <w:pPr>
+        <w:pStyle w:val="PargrafodaLista"/>
+        <w:numPr>
+          <w:ilvl w:val="0"/>
+          <w:numId w:val="4"/>
+        </w:numPr>
+      </w:pPr>
+      <w:r>
+        <w:t>Sistema valida cadastro de Sala</w:t>
+      </w:r>
+      <w:r>
+        <w:t xml:space="preserve">, gera chave de acesso e </w:t>
+      </w:r>
+      <w:r>
+        <w:t>acionar caso de uso Edição de Sala</w:t>
+      </w:r>
+    </w:p>
+    <w:p>
+      <w:pPr>
+        <w:pStyle w:val="PargrafodaLista"/>
+        <w:numPr>
+          <w:ilvl w:val="0"/>
+          <w:numId w:val="4"/>
+        </w:numPr>
+      </w:pPr>
+      <w:r>
+        <w:t>Caso de uso f</w:t>
+      </w:r>
+      <w:r>
+        <w:t>inalizado.</w:t>
+      </w:r>
+    </w:p>
+    <w:p>
+      <w:pPr>
+        <w:ind w:firstLine="425"/>
+        <w:rPr>
+          <w:b/>
+          <w:bCs/>
+        </w:rPr>
+      </w:pPr>
+      <w:r>
+        <w:rPr>
+          <w:b/>
+          <w:bCs/>
+        </w:rPr>
+        <w:t>Fluxo Alternativo</w:t>
+      </w:r>
+    </w:p>
+    <w:p>
+      <w:pPr>
+        <w:pStyle w:val="PargrafodaLista"/>
+        <w:numPr>
+          <w:ilvl w:val="0"/>
+          <w:numId w:val="17"/>
+        </w:numPr>
+      </w:pPr>
+      <w:r>
+        <w:t xml:space="preserve">A partir do passo </w:t>
+      </w:r>
+      <w:r>
+        <w:t xml:space="preserve">3 </w:t>
+      </w:r>
+      <w:r>
+        <w:t xml:space="preserve">o </w:t>
+      </w:r>
+      <w:r>
+        <w:t>sistema</w:t>
+      </w:r>
+      <w:r>
+        <w:t xml:space="preserve"> detectou erro (dados inválidos ou campos em branco) no campo Nome</w:t>
+      </w:r>
+      <w:r>
+        <w:t xml:space="preserve">.  </w:t>
+      </w:r>
+    </w:p>
+    <w:p>
+      <w:pPr>
+        <w:pStyle w:val="PargrafodaLista"/>
+        <w:numPr>
+          <w:ilvl w:val="0"/>
+          <w:numId w:val="17"/>
+        </w:numPr>
+      </w:pPr>
+      <w:r>
+        <w:t>Sistema exibe mensagem de erro.</w:t>
+      </w:r>
+    </w:p>
+    <w:p>
+      <w:pPr>
+        <w:pStyle w:val="PargrafodaLista"/>
+        <w:numPr>
+          <w:ilvl w:val="0"/>
+          <w:numId w:val="17"/>
+        </w:numPr>
+      </w:pPr>
+      <w:r>
+        <w:t>Retorna ao passo 3 do fluxo principal</w:t>
+      </w:r>
+      <w:r>
+        <w:t>.</w:t>
+      </w:r>
+    </w:p>
+    <w:p>
+      <w:pPr>
+        <w:rPr>
+          <w:b/>
+          <w:bCs/>
+        </w:rPr>
+      </w:pPr>
+    </w:p>
+    <w:p>
+      <w:pPr>
+        <w:rPr>
+          <w:b/>
+          <w:bCs/>
+        </w:rPr>
+      </w:pPr>
+    </w:p>
+    <w:p>
+      <w:pPr>
+        <w:rPr>
+          <w:b/>
+          <w:bCs/>
+        </w:rPr>
+      </w:pPr>
+    </w:p>
+    <w:p>
+      <w:pPr>
+        <w:rPr>
+          <w:b/>
+          <w:bCs/>
+        </w:rPr>
+      </w:pPr>
+    </w:p>
+    <w:p>
+      <w:pPr>
+        <w:rPr>
+          <w:b/>
+          <w:bCs/>
+        </w:rPr>
+      </w:pPr>
+    </w:p>
+    <w:p>
+      <w:pPr>
+        <w:rPr>
+          <w:b/>
+          <w:bCs/>
+        </w:rPr>
+      </w:pPr>
+    </w:p>
+    <w:p>
+      <w:pPr>
+        <w:rPr>
+          <w:b/>
+          <w:bCs/>
+        </w:rPr>
+      </w:pPr>
+    </w:p>
+    <w:p>
+      <w:pPr>
+        <w:rPr>
+          <w:b/>
+          <w:bCs/>
+        </w:rPr>
+      </w:pPr>
+      <w:r>
+        <w:rPr>
+          <w:b/>
+          <w:bCs/>
+        </w:rPr>
+        <w:t>Professor -&gt; Sistema (Cadastr</w:t>
+      </w:r>
+      <w:r>
+        <w:rPr>
+          <w:b/>
+          <w:bCs/>
+        </w:rPr>
+        <w:t>ar</w:t>
+      </w:r>
+      <w:r>
+        <w:rPr>
+          <w:b/>
+          <w:bCs/>
+        </w:rPr>
+        <w:t xml:space="preserve"> </w:t>
+      </w:r>
+      <w:r>
+        <w:rPr>
+          <w:b/>
+          <w:bCs/>
+        </w:rPr>
+        <w:t>rodada</w:t>
+      </w:r>
+      <w:r>
+        <w:rPr>
+          <w:b/>
+          <w:bCs/>
+        </w:rPr>
+        <w:t>)</w:t>
+      </w:r>
+    </w:p>
+    <w:p>
+      <w:pPr>
+        <w:ind w:firstLine="425"/>
+        <w:rPr>
+          <w:bCs/>
+        </w:rPr>
+      </w:pPr>
+      <w:r>
+        <w:rPr>
+          <w:b/>
+          <w:bCs/>
+        </w:rPr>
+        <w:t xml:space="preserve">Pré-requisito: </w:t>
+      </w:r>
+      <w:r>
+        <w:rPr>
+          <w:bCs/>
+        </w:rPr>
+        <w:t xml:space="preserve">Ter executado o caso de uso </w:t>
+      </w:r>
+      <w:r>
+        <w:rPr>
+          <w:bCs/>
+          <w:i/>
+        </w:rPr>
+        <w:t>Cadastrar Salas</w:t>
+      </w:r>
+      <w:r>
+        <w:rPr>
+          <w:bCs/>
+        </w:rPr>
+        <w:t>.</w:t>
+      </w:r>
+    </w:p>
+    <w:p>
+      <w:pPr>
+        <w:ind w:firstLine="425"/>
+        <w:rPr>
+          <w:b/>
+          <w:bCs/>
+        </w:rPr>
+      </w:pPr>
+      <w:r>
+        <w:rPr>
+          <w:b/>
+          <w:bCs/>
+        </w:rPr>
+        <w:t>Fluxo Principal</w:t>
+      </w:r>
+    </w:p>
+    <w:p>
+      <w:pPr>
+        <w:pStyle w:val="PargrafodaLista"/>
+        <w:numPr>
+          <w:ilvl w:val="0"/>
+          <w:numId w:val="5"/>
+        </w:numPr>
+      </w:pPr>
+      <w:r>
+        <w:t>Professor clica no ícone de Listagem de Salas</w:t>
+      </w:r>
+    </w:p>
+    <w:p>
+      <w:pPr>
+        <w:pStyle w:val="PargrafodaLista"/>
+        <w:numPr>
+          <w:ilvl w:val="0"/>
+          <w:numId w:val="5"/>
+        </w:numPr>
+      </w:pPr>
+      <w:r>
+        <w:t>Sistema exibe tela de Listagem de Salas</w:t>
+      </w:r>
+    </w:p>
+    <w:p>
+      <w:pPr>
+        <w:pStyle w:val="PargrafodaLista"/>
+        <w:numPr>
+          <w:ilvl w:val="0"/>
+          <w:numId w:val="5"/>
+        </w:numPr>
+      </w:pPr>
+      <w:r>
+        <w:t xml:space="preserve">Professor clicar em </w:t>
+      </w:r>
+      <w:r>
+        <w:t>Editar da respectiva Sala.</w:t>
+      </w:r>
+    </w:p>
+    <w:p>
+      <w:pPr>
+        <w:pStyle w:val="PargrafodaLista"/>
+        <w:numPr>
+          <w:ilvl w:val="0"/>
+          <w:numId w:val="5"/>
+        </w:numPr>
+      </w:pPr>
+      <w:r>
+        <w:t xml:space="preserve">Sistema carrega a tela </w:t>
+      </w:r>
+      <w:r>
+        <w:t>Edição de</w:t>
+      </w:r>
+      <w:r>
+        <w:t xml:space="preserve"> Sala</w:t>
+      </w:r>
+    </w:p>
+    <w:p>
+      <w:pPr>
+        <w:pStyle w:val="PargrafodaLista"/>
+        <w:numPr>
+          <w:ilvl w:val="0"/>
+          <w:numId w:val="5"/>
+        </w:numPr>
+      </w:pPr>
+      <w:r>
+        <w:t>Professor clica em A</w:t>
+      </w:r>
+      <w:r>
+        <w:t>dicionar rodada</w:t>
+      </w:r>
+    </w:p>
+    <w:p>
+      <w:pPr>
+        <w:pStyle w:val="PargrafodaLista"/>
+        <w:numPr>
+          <w:ilvl w:val="0"/>
+          <w:numId w:val="5"/>
+        </w:numPr>
+      </w:pPr>
+      <w:r>
+        <w:t xml:space="preserve">O sistema </w:t>
+      </w:r>
+      <w:r>
+        <w:t xml:space="preserve">adiciona uma rodada a sala com o nome </w:t>
+      </w:r>
+      <w:r>
+        <w:rPr>
+          <w:i/>
+        </w:rPr>
+        <w:t>Rodada X</w:t>
+      </w:r>
+      <w:r>
+        <w:rPr>
+          <w:i/>
+        </w:rPr>
+        <w:t xml:space="preserve">, </w:t>
+      </w:r>
+      <w:r>
+        <w:t>sendo X o número da rodada anterior com o acréscimo de 1.</w:t>
+      </w:r>
+    </w:p>
+    <w:p>
+      <w:pPr>
+        <w:pStyle w:val="PargrafodaLista"/>
+        <w:numPr>
+          <w:ilvl w:val="0"/>
+          <w:numId w:val="5"/>
+        </w:numPr>
+      </w:pPr>
+      <w:r>
+        <w:t>Caso de uso finalizado.</w:t>
+      </w:r>
+    </w:p>
+    <w:p>
+      <w:pPr>
+        <w:pStyle w:val="PargrafodaLista"/>
+        <w:ind w:left="785"/>
+      </w:pPr>
+    </w:p>
+    <w:p>
+      <w:pPr>
+        <w:rPr>
+          <w:b/>
+          <w:bCs/>
+        </w:rPr>
+      </w:pPr>
+      <w:r>
+        <w:rPr>
+          <w:b/>
+          <w:bCs/>
+        </w:rPr>
+        <w:t>Professor -&gt; Sistema (</w:t>
+      </w:r>
+      <w:r>
+        <w:rPr>
+          <w:b/>
+          <w:bCs/>
+        </w:rPr>
+        <w:t>Excluir</w:t>
+      </w:r>
+      <w:r>
+        <w:rPr>
+          <w:b/>
+          <w:bCs/>
+        </w:rPr>
+        <w:t xml:space="preserve"> </w:t>
+      </w:r>
+      <w:r>
+        <w:rPr>
+          <w:b/>
+          <w:bCs/>
+        </w:rPr>
+        <w:t>rodada</w:t>
+      </w:r>
+      <w:r>
+        <w:rPr>
+          <w:b/>
+          <w:bCs/>
+        </w:rPr>
+        <w:t>)</w:t>
+      </w:r>
+    </w:p>
+    <w:p>
+      <w:pPr>
+        <w:ind w:firstLine="425"/>
+        <w:rPr>
+          <w:bCs/>
+        </w:rPr>
+      </w:pPr>
+      <w:r>
+        <w:rPr>
+          <w:b/>
+          <w:bCs/>
+        </w:rPr>
+        <w:t xml:space="preserve">Pré-requisito: </w:t>
+      </w:r>
+      <w:r>
+        <w:rPr>
+          <w:bCs/>
+        </w:rPr>
+        <w:t xml:space="preserve">Ter executado o caso de uso </w:t>
+      </w:r>
+      <w:r>
+        <w:rPr>
+          <w:bCs/>
+          <w:i/>
+        </w:rPr>
+        <w:t>Cadastrar Salas</w:t>
+      </w:r>
+      <w:r>
+        <w:rPr>
+          <w:bCs/>
+        </w:rPr>
+        <w:t>.</w:t>
+      </w:r>
+    </w:p>
+    <w:p>
+      <w:pPr>
+        <w:ind w:firstLine="425"/>
+        <w:rPr>
+          <w:b/>
+          <w:bCs/>
+        </w:rPr>
+      </w:pPr>
+      <w:r>
+        <w:rPr>
+          <w:b/>
+          <w:bCs/>
+        </w:rPr>
+        <w:t>Fluxo Principal</w:t>
+      </w:r>
+    </w:p>
+    <w:p>
+      <w:pPr>
+        <w:pStyle w:val="PargrafodaLista"/>
+        <w:numPr>
+          <w:ilvl w:val="0"/>
+          <w:numId w:val="20"/>
+        </w:numPr>
+      </w:pPr>
+      <w:r>
+        <w:t>Professor clica no ícone de Listagem de Salas</w:t>
+      </w:r>
+    </w:p>
+    <w:p>
+      <w:pPr>
+        <w:pStyle w:val="PargrafodaLista"/>
+        <w:numPr>
+          <w:ilvl w:val="0"/>
+          <w:numId w:val="20"/>
+        </w:numPr>
+      </w:pPr>
+      <w:r>
+        <w:t>Sistema exibe tela de Listagem de Salas</w:t>
+      </w:r>
+    </w:p>
+    <w:p>
+      <w:pPr>
+        <w:pStyle w:val="PargrafodaLista"/>
+        <w:numPr>
+          <w:ilvl w:val="0"/>
+          <w:numId w:val="20"/>
+        </w:numPr>
+      </w:pPr>
+      <w:r>
+        <w:t>Professor clicar em Excluir da respectiva Sala.</w:t>
+      </w:r>
+    </w:p>
+    <w:p>
+      <w:pPr>
+        <w:pStyle w:val="PargrafodaLista"/>
+        <w:numPr>
+          <w:ilvl w:val="0"/>
+          <w:numId w:val="20"/>
+        </w:numPr>
+      </w:pPr>
+      <w:r>
+        <w:t>Sistema exclui respectiva rodada da Sala.</w:t>
+      </w:r>
+    </w:p>
+    <w:p>
+      <w:pPr>
+        <w:pStyle w:val="PargrafodaLista"/>
+        <w:numPr>
+          <w:ilvl w:val="0"/>
+          <w:numId w:val="20"/>
+        </w:numPr>
+      </w:pPr>
+      <w:r>
+        <w:t>Caso de uso finalizado.</w:t>
+      </w:r>
+    </w:p>
+    <w:p>
+      <w:pPr>
+        <w:pStyle w:val="PargrafodaLista"/>
+        <w:ind w:left="785"/>
+      </w:pPr>
+    </w:p>
+    <w:p>
+      <w:pPr>
+        <w:pStyle w:val="PargrafodaLista"/>
+        <w:ind w:left="785"/>
+      </w:pPr>
+    </w:p>
+    <w:p>
+      <w:pPr>
+        <w:rPr>
+          <w:b/>
+          <w:bCs/>
+        </w:rPr>
+      </w:pPr>
+      <w:r>
+        <w:rPr>
+          <w:b/>
+          <w:bCs/>
+        </w:rPr>
+        <w:t>Professor -&gt; Sistema (</w:t>
+      </w:r>
+      <w:r>
+        <w:rPr>
+          <w:b/>
+          <w:bCs/>
+        </w:rPr>
+        <w:t>Editar</w:t>
+      </w:r>
+      <w:r>
+        <w:rPr>
+          <w:b/>
+          <w:bCs/>
+        </w:rPr>
+        <w:t xml:space="preserve"> </w:t>
+      </w:r>
+      <w:r>
+        <w:rPr>
+          <w:b/>
+          <w:bCs/>
+        </w:rPr>
+        <w:t>rodada</w:t>
+      </w:r>
+      <w:r>
+        <w:rPr>
+          <w:b/>
+          <w:bCs/>
+        </w:rPr>
+        <w:t>)</w:t>
+      </w:r>
+    </w:p>
+    <w:p>
+      <w:pPr>
+        <w:ind w:firstLine="425"/>
+        <w:rPr>
+          <w:bCs/>
+        </w:rPr>
+      </w:pPr>
+      <w:r>
+        <w:rPr>
+          <w:b/>
+          <w:bCs/>
+        </w:rPr>
+        <w:t xml:space="preserve">Pré-requisito: </w:t>
+      </w:r>
+      <w:r>
+        <w:rPr>
+          <w:bCs/>
+        </w:rPr>
+        <w:t xml:space="preserve">Ter executado o caso de uso </w:t>
+      </w:r>
+      <w:r>
+        <w:rPr>
+          <w:bCs/>
+          <w:i/>
+        </w:rPr>
+        <w:t xml:space="preserve">Cadastrar </w:t>
+      </w:r>
+      <w:r>
+        <w:rPr>
+          <w:bCs/>
+          <w:i/>
+        </w:rPr>
+        <w:t>Rodada</w:t>
+      </w:r>
+      <w:r>
+        <w:rPr>
+          <w:bCs/>
+        </w:rPr>
+        <w:t>.</w:t>
+      </w:r>
+    </w:p>
+    <w:p>
+      <w:pPr>
+        <w:ind w:firstLine="425"/>
+        <w:rPr>
+          <w:b/>
+          <w:bCs/>
+        </w:rPr>
+      </w:pPr>
+      <w:r>
+        <w:rPr>
+          <w:b/>
+          <w:bCs/>
+        </w:rPr>
+        <w:t>Fluxo Principal</w:t>
+      </w:r>
+    </w:p>
+    <w:p>
+      <w:pPr>
+        <w:pStyle w:val="PargrafodaLista"/>
+        <w:numPr>
+          <w:ilvl w:val="0"/>
+          <w:numId w:val="19"/>
+        </w:numPr>
+      </w:pPr>
+      <w:r>
+        <w:t>Professor clica no Editar da Rodada.</w:t>
+      </w:r>
+    </w:p>
+    <w:p>
+      <w:pPr>
+        <w:pStyle w:val="PargrafodaLista"/>
+        <w:numPr>
+          <w:ilvl w:val="0"/>
+          <w:numId w:val="19"/>
+        </w:numPr>
+      </w:pPr>
+      <w:r>
+        <w:t>Sistema exibe tela Edição de Rodada.</w:t>
+      </w:r>
+    </w:p>
+    <w:p>
+      <w:pPr>
+        <w:pStyle w:val="PargrafodaLista"/>
+        <w:numPr>
+          <w:ilvl w:val="0"/>
+          <w:numId w:val="19"/>
+        </w:numPr>
+      </w:pPr>
+      <w:r>
+        <w:t>Professor</w:t>
+      </w:r>
+      <w:r>
+        <w:t xml:space="preserve"> clica no ícone de adicionar representado por +, em uma das perguntas, do quadro Quiz.</w:t>
+      </w:r>
+    </w:p>
+    <w:p>
+      <w:pPr>
+        <w:pStyle w:val="PargrafodaLista"/>
+        <w:numPr>
+          <w:ilvl w:val="0"/>
+          <w:numId w:val="19"/>
+        </w:numPr>
+      </w:pPr>
+      <w:r>
+        <w:t>Sistema adiciona pergunta ao quadro Jogos Cadastrados.</w:t>
+      </w:r>
+    </w:p>
+    <w:p>
+      <w:pPr>
+        <w:pStyle w:val="PargrafodaLista"/>
+        <w:numPr>
+          <w:ilvl w:val="0"/>
+          <w:numId w:val="19"/>
+        </w:numPr>
+      </w:pPr>
+      <w:r>
+        <w:t>Professor clica no ícone de adicionar representado por +, do quadro Jogo da Memória</w:t>
+      </w:r>
+    </w:p>
+    <w:p>
+      <w:pPr>
+        <w:pStyle w:val="PargrafodaLista"/>
+        <w:numPr>
+          <w:ilvl w:val="0"/>
+          <w:numId w:val="19"/>
+        </w:numPr>
+      </w:pPr>
+      <w:r>
+        <w:t>Sistema adiciona o Jogo da Memória ao quadro Jogos Cadastrados.</w:t>
+      </w:r>
+    </w:p>
+    <w:p>
+      <w:pPr>
+        <w:pStyle w:val="PargrafodaLista"/>
+        <w:numPr>
+          <w:ilvl w:val="0"/>
+          <w:numId w:val="19"/>
+        </w:numPr>
+      </w:pPr>
+      <w:r>
+        <w:t>Professor clica no ícone de adicionar representado por +, do quadro acerte o alvo</w:t>
+      </w:r>
+    </w:p>
+    <w:p>
+      <w:pPr>
+        <w:pStyle w:val="PargrafodaLista"/>
+        <w:numPr>
+          <w:ilvl w:val="0"/>
+          <w:numId w:val="19"/>
+        </w:numPr>
+      </w:pPr>
+      <w:r>
+        <w:t>Sistema adiciona o Jogo Acerte o alvo ao quadro Jogos Cadastrados.</w:t>
+      </w:r>
+    </w:p>
+    <w:p>
+      <w:pPr>
+        <w:pStyle w:val="PargrafodaLista"/>
+        <w:numPr>
+          <w:ilvl w:val="0"/>
+          <w:numId w:val="19"/>
+        </w:numPr>
+      </w:pPr>
+      <w:r>
+        <w:t>Professor clica no ícone de remoção representado por X, do quadro Jogos Cadastrados.</w:t>
+      </w:r>
+    </w:p>
+    <w:p>
+      <w:pPr>
+        <w:pStyle w:val="PargrafodaLista"/>
+        <w:numPr>
+          <w:ilvl w:val="0"/>
+          <w:numId w:val="19"/>
+        </w:numPr>
+      </w:pPr>
+      <w:r>
+        <w:t>Sistema remove o jogo do quadro Jogos Cadastrados.</w:t>
+      </w:r>
+    </w:p>
+    <w:p>
+      <w:pPr>
+        <w:pStyle w:val="PargrafodaLista"/>
+        <w:numPr>
+          <w:ilvl w:val="0"/>
+          <w:numId w:val="19"/>
+        </w:numPr>
+      </w:pPr>
+      <w:r>
+        <w:t>Professor clica em Salvar</w:t>
+      </w:r>
+    </w:p>
+    <w:p>
+      <w:pPr>
+        <w:pStyle w:val="PargrafodaLista"/>
+        <w:numPr>
+          <w:ilvl w:val="0"/>
+          <w:numId w:val="19"/>
+        </w:numPr>
+      </w:pPr>
+      <w:r>
+        <w:t xml:space="preserve">Sistema salva as alterações e retorna para a tela de </w:t>
+      </w:r>
+      <w:r>
+        <w:t>Edição de Sala.</w:t>
+      </w:r>
+    </w:p>
+    <w:p>
+      <w:pPr>
+        <w:pStyle w:val="PargrafodaLista"/>
+        <w:numPr>
+          <w:ilvl w:val="0"/>
+          <w:numId w:val="19"/>
+        </w:numPr>
+      </w:pPr>
+      <w:r>
+        <w:t>Caso de uso finalizado</w:t>
+      </w:r>
+    </w:p>
+    <w:p>
+      <w:pPr>
+        <w:pStyle w:val="PargrafodaLista"/>
+        <w:ind w:left="785"/>
+      </w:pPr>
+    </w:p>
+    <w:p>
+      <w:pPr>
+        <w:ind w:firstLine="425"/>
+        <w:rPr>
+          <w:b/>
+          <w:bCs/>
+        </w:rPr>
+      </w:pPr>
+      <w:r>
+        <w:rPr>
+          <w:b/>
+          <w:bCs/>
+        </w:rPr>
+        <w:t>Fluxo Alternativo</w:t>
+      </w:r>
+    </w:p>
+    <w:p>
+      <w:pPr>
+        <w:pStyle w:val="PargrafodaLista"/>
+        <w:numPr>
+          <w:ilvl w:val="0"/>
+          <w:numId w:val="21"/>
+        </w:numPr>
+      </w:pPr>
+      <w:r>
+        <w:t xml:space="preserve">A partir do passo 12 o sistema detectou que não havia nenhum jogo cadastrado na rodada.  </w:t>
+      </w:r>
+    </w:p>
+    <w:p>
+      <w:pPr>
+        <w:pStyle w:val="PargrafodaLista"/>
+        <w:numPr>
+          <w:ilvl w:val="0"/>
+          <w:numId w:val="21"/>
+        </w:numPr>
+      </w:pPr>
+      <w:r>
+        <w:t>Sistema exibe mensagem de erro.</w:t>
+      </w:r>
+    </w:p>
+    <w:p>
+      <w:pPr>
+        <w:pStyle w:val="PargrafodaLista"/>
+        <w:numPr>
+          <w:ilvl w:val="0"/>
+          <w:numId w:val="21"/>
+        </w:numPr>
+      </w:pPr>
+      <w:r>
+        <w:t>Retorna ao passo 2</w:t>
+      </w:r>
+      <w:r>
+        <w:t xml:space="preserve"> do fluxo principal.</w:t>
+      </w:r>
+    </w:p>
+    <w:p>
+      <w:pPr>
+        <w:ind w:firstLine="425"/>
+        <w:rPr>
+          <w:b/>
+          <w:bCs/>
+        </w:rPr>
+      </w:pPr>
+    </w:p>
+    <w:p>
+      <w:pPr>
+        <w:rPr>
+          <w:b/>
+          <w:bCs/>
+        </w:rPr>
+      </w:pPr>
+    </w:p>
+    <w:p>
+      <w:pPr>
+        <w:rPr>
+          <w:b/>
+          <w:bCs/>
+        </w:rPr>
+      </w:pPr>
+      <w:r>
+        <w:rPr>
+          <w:b/>
+          <w:bCs/>
+        </w:rPr>
+        <w:t>Aluno -&gt; Sistema (</w:t>
+      </w:r>
+      <w:r>
+        <w:rPr>
+          <w:b/>
+          <w:bCs/>
+        </w:rPr>
+        <w:t>C</w:t>
+      </w:r>
+      <w:r>
+        <w:rPr>
+          <w:b/>
+          <w:bCs/>
+        </w:rPr>
+        <w:t>omprar</w:t>
+      </w:r>
+      <w:r>
+        <w:rPr>
+          <w:b/>
+          <w:bCs/>
+        </w:rPr>
+        <w:t xml:space="preserve"> </w:t>
+      </w:r>
+      <w:r>
+        <w:rPr>
+          <w:b/>
+          <w:bCs/>
+        </w:rPr>
+        <w:t>I</w:t>
+      </w:r>
+      <w:r>
+        <w:rPr>
+          <w:b/>
+          <w:bCs/>
+        </w:rPr>
+        <w:t>tens</w:t>
+      </w:r>
+      <w:r>
+        <w:rPr>
+          <w:b/>
+          <w:bCs/>
+        </w:rPr>
+        <w:t xml:space="preserve"> - Tempo</w:t>
+      </w:r>
+      <w:r>
+        <w:rPr>
+          <w:b/>
+          <w:bCs/>
+        </w:rPr>
+        <w:t>)</w:t>
+      </w:r>
+    </w:p>
+    <w:p>
+      <w:pPr>
+        <w:ind w:firstLine="425"/>
+        <w:rPr>
+          <w:bCs/>
+        </w:rPr>
+      </w:pPr>
+      <w:r>
+        <w:rPr>
+          <w:b/>
+          <w:bCs/>
+        </w:rPr>
+        <w:t xml:space="preserve">Pré-requisito: </w:t>
+      </w:r>
+      <w:r>
+        <w:rPr>
+          <w:bCs/>
+        </w:rPr>
+        <w:t xml:space="preserve">Ter executado o caso de uso </w:t>
+      </w:r>
+      <w:r>
+        <w:rPr>
+          <w:bCs/>
+          <w:i/>
+        </w:rPr>
+        <w:t>Logar</w:t>
+      </w:r>
+      <w:r>
+        <w:rPr>
+          <w:bCs/>
+        </w:rPr>
+        <w:t>.</w:t>
+      </w:r>
+    </w:p>
+    <w:p>
+      <w:pPr>
+        <w:ind w:firstLine="425"/>
+        <w:rPr>
+          <w:b/>
+          <w:bCs/>
+        </w:rPr>
+      </w:pPr>
+      <w:r>
+        <w:rPr>
+          <w:b/>
+          <w:bCs/>
+        </w:rPr>
+        <w:t>Fluxo Principal</w:t>
+      </w:r>
+    </w:p>
+    <w:p>
+      <w:pPr>
+        <w:pStyle w:val="PargrafodaLista"/>
+        <w:numPr>
+          <w:ilvl w:val="0"/>
+          <w:numId w:val="2"/>
+        </w:numPr>
+      </w:pPr>
+      <w:r>
+        <w:t xml:space="preserve">Aluno clica no </w:t>
+      </w:r>
+      <w:r>
+        <w:t>botão Loja</w:t>
+      </w:r>
+    </w:p>
+    <w:p>
+      <w:pPr>
+        <w:pStyle w:val="PargrafodaLista"/>
+        <w:numPr>
+          <w:ilvl w:val="0"/>
+          <w:numId w:val="2"/>
+        </w:numPr>
+      </w:pPr>
+      <w:r>
+        <w:t>Sistema abre a tela da Loja</w:t>
+      </w:r>
+    </w:p>
+    <w:p>
+      <w:pPr>
+        <w:pStyle w:val="PargrafodaLista"/>
+        <w:numPr>
+          <w:ilvl w:val="0"/>
+          <w:numId w:val="2"/>
+        </w:numPr>
+      </w:pPr>
+      <w:r>
+        <w:t>Aluno clica no botão do Comprar do item Tempo. O item Tempo adiciona 30 segundos ao tempo de jogo. Além disso é permitido em todos os jogos.</w:t>
+      </w:r>
+    </w:p>
+    <w:p>
+      <w:pPr>
+        <w:pStyle w:val="PargrafodaLista"/>
+        <w:numPr>
+          <w:ilvl w:val="0"/>
+          <w:numId w:val="2"/>
+        </w:numPr>
+      </w:pPr>
+      <w:r>
+        <w:t>Sistema valida compra</w:t>
+      </w:r>
+    </w:p>
+    <w:p>
+      <w:pPr>
+        <w:pStyle w:val="PargrafodaLista"/>
+        <w:numPr>
+          <w:ilvl w:val="0"/>
+          <w:numId w:val="2"/>
+        </w:numPr>
+      </w:pPr>
+      <w:r>
+        <w:t xml:space="preserve">Aluno </w:t>
+      </w:r>
+      <w:r>
+        <w:t>confirma</w:t>
+      </w:r>
+      <w:r>
+        <w:t xml:space="preserve"> compra</w:t>
+      </w:r>
+    </w:p>
+    <w:p>
+      <w:pPr>
+        <w:pStyle w:val="PargrafodaLista"/>
+        <w:numPr>
+          <w:ilvl w:val="0"/>
+          <w:numId w:val="2"/>
+        </w:numPr>
+      </w:pPr>
+      <w:r>
+        <w:t xml:space="preserve">Sistema adiciona item ao inventário do </w:t>
+      </w:r>
+      <w:r>
+        <w:t>a</w:t>
+      </w:r>
+      <w:r>
+        <w:t>luno.</w:t>
+      </w:r>
+    </w:p>
+    <w:p>
+      <w:pPr>
+        <w:pStyle w:val="PargrafodaLista"/>
+        <w:numPr>
+          <w:ilvl w:val="0"/>
+          <w:numId w:val="2"/>
+        </w:numPr>
+      </w:pPr>
+      <w:r>
+        <w:t>Caso de uso finalizado.</w:t>
+      </w:r>
+    </w:p>
+    <w:p>
+      <w:pPr>
+        <w:pStyle w:val="PargrafodaLista"/>
+      </w:pPr>
+    </w:p>
+    <w:p>
+      <w:pPr>
+        <w:ind w:firstLine="425"/>
+        <w:rPr>
+          <w:b/>
+          <w:bCs/>
+        </w:rPr>
+      </w:pPr>
+      <w:r>
+        <w:rPr>
+          <w:b/>
+          <w:bCs/>
+        </w:rPr>
+        <w:t>Fluxo Alternativo</w:t>
+      </w:r>
+    </w:p>
+    <w:p>
+      <w:pPr>
+        <w:pStyle w:val="PargrafodaLista"/>
+        <w:numPr>
+          <w:ilvl w:val="0"/>
+          <w:numId w:val="22"/>
+        </w:numPr>
+      </w:pPr>
+      <w:r>
+        <w:t>A partir do passo 5 o sistema detectou que o Aluno não possui moedas o suficiente para a compra</w:t>
+      </w:r>
+    </w:p>
+    <w:p>
+      <w:pPr>
+        <w:pStyle w:val="PargrafodaLista"/>
+        <w:numPr>
+          <w:ilvl w:val="0"/>
+          <w:numId w:val="22"/>
+        </w:numPr>
+      </w:pPr>
+      <w:r>
+        <w:t>Sistema exibe mensagem de erro.</w:t>
+      </w:r>
+    </w:p>
+    <w:p>
+      <w:pPr>
+        <w:pStyle w:val="PargrafodaLista"/>
+        <w:numPr>
+          <w:ilvl w:val="0"/>
+          <w:numId w:val="22"/>
+        </w:numPr>
+      </w:pPr>
+      <w:r>
+        <w:t>Retorna ao passo 2 do fluxo principal.</w:t>
+      </w:r>
+    </w:p>
+    <w:p>
+      <w:pPr>
+        <w:pStyle w:val="PargrafodaLista"/>
+        <w:ind w:left="1068"/>
+      </w:pPr>
+    </w:p>
+    <w:p>
+      <w:pPr>
+        <w:pStyle w:val="PargrafodaLista"/>
+        <w:ind w:left="1068"/>
+      </w:pPr>
+    </w:p>
+    <w:p>
+      <w:pPr>
+        <w:rPr>
+          <w:b/>
+          <w:bCs/>
+        </w:rPr>
+      </w:pPr>
+      <w:r>
+        <w:rPr>
+          <w:b/>
+          <w:bCs/>
+        </w:rPr>
+        <w:t>Aluno -&gt; Sistema (Comprar Itens - Resposta)</w:t>
+      </w:r>
+    </w:p>
+    <w:p>
+      <w:pPr>
+        <w:ind w:firstLine="425"/>
+        <w:rPr>
+          <w:bCs/>
+        </w:rPr>
+      </w:pPr>
+      <w:r>
+        <w:rPr>
+          <w:b/>
+          <w:bCs/>
+        </w:rPr>
+        <w:t xml:space="preserve">Pré-requisito: </w:t>
+      </w:r>
+      <w:r>
+        <w:rPr>
+          <w:bCs/>
+        </w:rPr>
+        <w:t xml:space="preserve">Ter executado o caso de uso </w:t>
+      </w:r>
+      <w:r>
+        <w:rPr>
+          <w:bCs/>
+          <w:i/>
+        </w:rPr>
+        <w:t>Logar</w:t>
+      </w:r>
+      <w:r>
+        <w:rPr>
+          <w:bCs/>
+        </w:rPr>
+        <w:t>.</w:t>
+      </w:r>
+    </w:p>
+    <w:p>
+      <w:pPr>
+        <w:ind w:firstLine="425"/>
+        <w:rPr>
+          <w:b/>
+          <w:bCs/>
+        </w:rPr>
+      </w:pPr>
+      <w:r>
+        <w:rPr>
+          <w:b/>
+          <w:bCs/>
+        </w:rPr>
+        <w:t>Fluxo Principal</w:t>
+      </w:r>
+    </w:p>
+    <w:p>
+      <w:pPr>
+        <w:pStyle w:val="PargrafodaLista"/>
+        <w:numPr>
+          <w:ilvl w:val="0"/>
+          <w:numId w:val="23"/>
+        </w:numPr>
+      </w:pPr>
+      <w:r>
+        <w:t>Aluno clica no botão Loja</w:t>
+      </w:r>
+    </w:p>
+    <w:p>
+      <w:pPr>
+        <w:pStyle w:val="PargrafodaLista"/>
+        <w:numPr>
+          <w:ilvl w:val="0"/>
+          <w:numId w:val="23"/>
+        </w:numPr>
+      </w:pPr>
+      <w:r>
+        <w:t>Sistema abre a tela da Loja</w:t>
+      </w:r>
+    </w:p>
+    <w:p>
+      <w:pPr>
+        <w:pStyle w:val="PargrafodaLista"/>
+        <w:numPr>
+          <w:ilvl w:val="0"/>
+          <w:numId w:val="23"/>
+        </w:numPr>
+      </w:pPr>
+      <w:r>
+        <w:t>Aluno clica no botão do Comprar do item Resposta. O item Resposta destaca na tela a resposta correta da pergunta. Este item é apenas permitido no jogo Quiz</w:t>
+      </w:r>
+    </w:p>
+    <w:p>
+      <w:pPr>
+        <w:pStyle w:val="PargrafodaLista"/>
+        <w:numPr>
+          <w:ilvl w:val="0"/>
+          <w:numId w:val="23"/>
+        </w:numPr>
+      </w:pPr>
+      <w:r>
+        <w:t>Sistema valida compra</w:t>
+      </w:r>
+    </w:p>
+    <w:p>
+      <w:pPr>
+        <w:pStyle w:val="PargrafodaLista"/>
+        <w:numPr>
+          <w:ilvl w:val="0"/>
+          <w:numId w:val="23"/>
+        </w:numPr>
+      </w:pPr>
+      <w:r>
+        <w:t>Aluno confirma compra</w:t>
+      </w:r>
+    </w:p>
+    <w:p>
+      <w:pPr>
+        <w:pStyle w:val="PargrafodaLista"/>
+        <w:numPr>
+          <w:ilvl w:val="0"/>
+          <w:numId w:val="23"/>
+        </w:numPr>
+      </w:pPr>
+      <w:r>
+        <w:t>Sistema adiciona item ao inventário do aluno.</w:t>
+      </w:r>
+    </w:p>
+    <w:p>
+      <w:pPr>
+        <w:pStyle w:val="PargrafodaLista"/>
+        <w:numPr>
+          <w:ilvl w:val="0"/>
+          <w:numId w:val="23"/>
+        </w:numPr>
+      </w:pPr>
+      <w:r>
+        <w:t>Caso de uso finalizado.</w:t>
+      </w:r>
+    </w:p>
+    <w:p>
+      <w:pPr>
+        <w:pStyle w:val="PargrafodaLista"/>
+      </w:pPr>
+    </w:p>
+    <w:p>
+      <w:pPr>
+        <w:pStyle w:val="PargrafodaLista"/>
+      </w:pPr>
+    </w:p>
+    <w:p>
+      <w:pPr>
+        <w:pStyle w:val="PargrafodaLista"/>
+      </w:pPr>
+    </w:p>
+    <w:p>
+      <w:pPr>
+        <w:pStyle w:val="PargrafodaLista"/>
+      </w:pPr>
+    </w:p>
+    <w:p>
+      <w:pPr>
+        <w:ind w:firstLine="425"/>
+        <w:rPr>
+          <w:b/>
+          <w:bCs/>
+        </w:rPr>
+      </w:pPr>
+      <w:r>
+        <w:rPr>
+          <w:b/>
+          <w:bCs/>
+        </w:rPr>
+        <w:t>Fluxo Alternativo</w:t>
+      </w:r>
+    </w:p>
+    <w:p>
+      <w:pPr>
+        <w:pStyle w:val="PargrafodaLista"/>
+        <w:numPr>
+          <w:ilvl w:val="0"/>
+          <w:numId w:val="24"/>
+        </w:numPr>
+      </w:pPr>
+      <w:r>
+        <w:t>A partir do passo 5 o sistema detectou que o Aluno não possui moedas o suficiente para a compra</w:t>
+      </w:r>
+    </w:p>
+    <w:p>
+      <w:pPr>
+        <w:pStyle w:val="PargrafodaLista"/>
+        <w:numPr>
+          <w:ilvl w:val="0"/>
+          <w:numId w:val="24"/>
+        </w:numPr>
+      </w:pPr>
+      <w:r>
+        <w:t>Sistema exibe mensagem de erro.</w:t>
+      </w:r>
+    </w:p>
+    <w:p>
+      <w:pPr>
+        <w:pStyle w:val="PargrafodaLista"/>
+        <w:numPr>
+          <w:ilvl w:val="0"/>
+          <w:numId w:val="24"/>
+        </w:numPr>
+      </w:pPr>
+      <w:r>
+        <w:t>Retorna ao passo 2 do fluxo principal.</w:t>
+      </w:r>
+    </w:p>
+    <w:p>
+      <w:pPr>
+        <w:pStyle w:val="PargrafodaLista"/>
+        <w:ind w:left="1068"/>
+      </w:pPr>
+    </w:p>
+    <w:p>
+      <w:pPr>
+        <w:rPr>
+          <w:b/>
+          <w:bCs/>
+        </w:rPr>
+      </w:pPr>
+      <w:r>
+        <w:rPr>
+          <w:b/>
+          <w:bCs/>
+        </w:rPr>
+        <w:t>Aluno -&gt; Sistema (Comprar Itens - Pontos)</w:t>
+      </w:r>
+    </w:p>
+    <w:p>
+      <w:pPr>
+        <w:ind w:firstLine="425"/>
+        <w:rPr>
+          <w:bCs/>
+        </w:rPr>
+      </w:pPr>
+      <w:r>
+        <w:rPr>
+          <w:b/>
+          <w:bCs/>
+        </w:rPr>
+        <w:t xml:space="preserve">Pré-requisito: </w:t>
+      </w:r>
+      <w:r>
+        <w:rPr>
+          <w:bCs/>
+        </w:rPr>
+        <w:t xml:space="preserve">Ter executado o caso de uso </w:t>
+      </w:r>
+      <w:r>
+        <w:rPr>
+          <w:bCs/>
+          <w:i/>
+        </w:rPr>
+        <w:t>Logar</w:t>
+      </w:r>
+      <w:r>
+        <w:rPr>
+          <w:bCs/>
+        </w:rPr>
+        <w:t>.</w:t>
+      </w:r>
+    </w:p>
+    <w:p>
+      <w:pPr>
+        <w:ind w:firstLine="425"/>
+        <w:rPr>
+          <w:b/>
+          <w:bCs/>
+        </w:rPr>
+      </w:pPr>
+      <w:r>
+        <w:rPr>
+          <w:b/>
+          <w:bCs/>
+        </w:rPr>
+        <w:t>Fluxo Principal</w:t>
+      </w:r>
+    </w:p>
+    <w:p>
+      <w:pPr>
+        <w:pStyle w:val="PargrafodaLista"/>
+        <w:numPr>
+          <w:ilvl w:val="0"/>
+          <w:numId w:val="25"/>
+        </w:numPr>
+      </w:pPr>
+      <w:r>
+        <w:t>Aluno clica no botão Loja</w:t>
+      </w:r>
+    </w:p>
+    <w:p>
+      <w:pPr>
+        <w:pStyle w:val="PargrafodaLista"/>
+        <w:numPr>
+          <w:ilvl w:val="0"/>
+          <w:numId w:val="25"/>
+        </w:numPr>
+      </w:pPr>
+      <w:r>
+        <w:t>Sistema abre a tela da Loja</w:t>
+      </w:r>
+    </w:p>
+    <w:p>
+      <w:pPr>
+        <w:pStyle w:val="PargrafodaLista"/>
+        <w:numPr>
+          <w:ilvl w:val="0"/>
+          <w:numId w:val="25"/>
+        </w:numPr>
+      </w:pPr>
+      <w:r>
+        <w:t>Aluno clica no botão do Comprar do item Pontos. O item Tempo dobra a quantidade de pontos recebida em um jogo. Além disso é permitido em todos os jogos.</w:t>
+      </w:r>
+    </w:p>
+    <w:p>
+      <w:pPr>
+        <w:pStyle w:val="PargrafodaLista"/>
+        <w:numPr>
+          <w:ilvl w:val="0"/>
+          <w:numId w:val="25"/>
+        </w:numPr>
+      </w:pPr>
+      <w:r>
+        <w:t>Sistema valida compra</w:t>
+      </w:r>
+    </w:p>
+    <w:p>
+      <w:pPr>
+        <w:pStyle w:val="PargrafodaLista"/>
+        <w:numPr>
+          <w:ilvl w:val="0"/>
+          <w:numId w:val="25"/>
+        </w:numPr>
+      </w:pPr>
+      <w:r>
+        <w:t>Aluno confirma compra</w:t>
+      </w:r>
+    </w:p>
+    <w:p>
+      <w:pPr>
+        <w:pStyle w:val="PargrafodaLista"/>
+        <w:numPr>
+          <w:ilvl w:val="0"/>
+          <w:numId w:val="25"/>
+        </w:numPr>
+      </w:pPr>
+      <w:r>
+        <w:t>Sistema adiciona item ao inventário do aluno.</w:t>
+      </w:r>
+    </w:p>
+    <w:p>
+      <w:pPr>
+        <w:pStyle w:val="PargrafodaLista"/>
+        <w:numPr>
+          <w:ilvl w:val="0"/>
+          <w:numId w:val="25"/>
+        </w:numPr>
+      </w:pPr>
+      <w:r>
+        <w:t>Caso de uso finalizado.</w:t>
+      </w:r>
+    </w:p>
+    <w:p>
+      <w:pPr>
+        <w:pStyle w:val="PargrafodaLista"/>
+      </w:pPr>
+    </w:p>
+    <w:p>
+      <w:pPr>
+        <w:ind w:firstLine="425"/>
+        <w:rPr>
+          <w:b/>
+          <w:bCs/>
+        </w:rPr>
+      </w:pPr>
+      <w:r>
+        <w:rPr>
+          <w:b/>
+          <w:bCs/>
+        </w:rPr>
+        <w:t>Fluxo Alternativo</w:t>
+      </w:r>
+    </w:p>
+    <w:p>
+      <w:pPr>
+        <w:pStyle w:val="PargrafodaLista"/>
+        <w:numPr>
+          <w:ilvl w:val="0"/>
+          <w:numId w:val="26"/>
+        </w:numPr>
+      </w:pPr>
+      <w:r>
+        <w:t>A partir do passo 5 o sistema detectou que o Aluno não possui moedas o suficiente para a compra</w:t>
+      </w:r>
+    </w:p>
+    <w:p>
+      <w:pPr>
+        <w:pStyle w:val="PargrafodaLista"/>
+        <w:numPr>
+          <w:ilvl w:val="0"/>
+          <w:numId w:val="26"/>
+        </w:numPr>
+      </w:pPr>
+      <w:r>
+        <w:t>Sistema exibe mensagem de erro.</w:t>
+      </w:r>
+    </w:p>
+    <w:p>
+      <w:pPr>
+        <w:pStyle w:val="PargrafodaLista"/>
+        <w:numPr>
+          <w:ilvl w:val="0"/>
+          <w:numId w:val="26"/>
+        </w:numPr>
+      </w:pPr>
+      <w:r>
+        <w:t>Retorna ao passo 2 do fluxo principal.</w:t>
+      </w:r>
+    </w:p>
+    <w:p/>
+    <w:p>
+      <w:pPr>
+        <w:rPr>
+          <w:b/>
+          <w:bCs/>
+        </w:rPr>
+      </w:pPr>
+      <w:r>
+        <w:rPr>
+          <w:b/>
+          <w:bCs/>
+        </w:rPr>
+        <w:t>Aluno</w:t>
+      </w:r>
+      <w:r>
+        <w:rPr>
+          <w:b/>
+          <w:bCs/>
+        </w:rPr>
+        <w:t xml:space="preserve"> -&gt; Sistema (</w:t>
+      </w:r>
+      <w:r>
+        <w:rPr>
+          <w:b/>
+          <w:bCs/>
+        </w:rPr>
+        <w:t>Acessar</w:t>
+      </w:r>
+      <w:r>
+        <w:rPr>
+          <w:b/>
+          <w:bCs/>
+        </w:rPr>
+        <w:t xml:space="preserve"> a Sala</w:t>
+      </w:r>
+      <w:r>
+        <w:rPr>
+          <w:b/>
+          <w:bCs/>
+        </w:rPr>
+        <w:t>)</w:t>
+      </w:r>
+      <w:r>
+        <w:rPr>
+          <w:b/>
+          <w:bCs/>
+        </w:rPr>
+        <w:t>.</w:t>
+      </w:r>
+    </w:p>
+    <w:p>
+      <w:pPr>
+        <w:ind w:firstLine="425"/>
+        <w:rPr>
+          <w:bCs/>
+        </w:rPr>
+      </w:pPr>
+      <w:r>
+        <w:rPr>
+          <w:b/>
+          <w:bCs/>
+        </w:rPr>
+        <w:t xml:space="preserve">Pré-requisito: </w:t>
+      </w:r>
+      <w:r>
+        <w:rPr>
+          <w:bCs/>
+        </w:rPr>
+        <w:t xml:space="preserve">Ter executado o caso de uso </w:t>
+      </w:r>
+      <w:r>
+        <w:rPr>
+          <w:bCs/>
+          <w:i/>
+        </w:rPr>
+        <w:t>Logar</w:t>
+      </w:r>
+      <w:r>
+        <w:rPr>
+          <w:bCs/>
+        </w:rPr>
+        <w:t>.</w:t>
+      </w:r>
+    </w:p>
+    <w:p>
+      <w:pPr>
+        <w:ind w:firstLine="425"/>
+        <w:rPr>
+          <w:b/>
+          <w:bCs/>
+        </w:rPr>
+      </w:pPr>
+      <w:r>
+        <w:rPr>
+          <w:b/>
+          <w:bCs/>
+        </w:rPr>
+        <w:t>Fluxo Principal</w:t>
+      </w:r>
+    </w:p>
+    <w:p>
+      <w:pPr>
+        <w:pStyle w:val="PargrafodaLista"/>
+        <w:numPr>
+          <w:ilvl w:val="0"/>
+          <w:numId w:val="6"/>
+        </w:numPr>
+      </w:pPr>
+      <w:r>
+        <w:t xml:space="preserve">Aluno clica no </w:t>
+      </w:r>
+      <w:r>
+        <w:t xml:space="preserve">botão Acessar </w:t>
+      </w:r>
+      <w:r>
+        <w:t>Sala</w:t>
+      </w:r>
+      <w:r>
+        <w:t xml:space="preserve"> </w:t>
+      </w:r>
+    </w:p>
+    <w:p>
+      <w:pPr>
+        <w:pStyle w:val="PargrafodaLista"/>
+        <w:numPr>
+          <w:ilvl w:val="0"/>
+          <w:numId w:val="6"/>
+        </w:numPr>
+      </w:pPr>
+      <w:r>
+        <w:t>Sistema exibe tela Acesso Sala</w:t>
+      </w:r>
+    </w:p>
+    <w:p>
+      <w:pPr>
+        <w:pStyle w:val="PargrafodaLista"/>
+        <w:numPr>
+          <w:ilvl w:val="0"/>
+          <w:numId w:val="6"/>
+        </w:numPr>
+      </w:pPr>
+      <w:r>
+        <w:t xml:space="preserve">Aluno clica no </w:t>
+      </w:r>
+      <w:r>
+        <w:t>Acessar Sala da respectiva Sala.</w:t>
+      </w:r>
+    </w:p>
+    <w:p>
+      <w:pPr>
+        <w:pStyle w:val="PargrafodaLista"/>
+        <w:numPr>
+          <w:ilvl w:val="0"/>
+          <w:numId w:val="6"/>
+        </w:numPr>
+      </w:pPr>
+      <w:r>
+        <w:t xml:space="preserve">Sistema </w:t>
+      </w:r>
+      <w:r>
+        <w:t>exibe janela Acesso a Sala.</w:t>
+      </w:r>
+    </w:p>
+    <w:p>
+      <w:pPr>
+        <w:pStyle w:val="PargrafodaLista"/>
+        <w:numPr>
+          <w:ilvl w:val="0"/>
+          <w:numId w:val="6"/>
+        </w:numPr>
+      </w:pPr>
+      <w:r>
+        <w:t xml:space="preserve">Aluno </w:t>
+      </w:r>
+      <w:r>
+        <w:t>preenche o campo Código de Acesso.</w:t>
+      </w:r>
+    </w:p>
+    <w:p>
+      <w:pPr>
+        <w:pStyle w:val="PargrafodaLista"/>
+        <w:numPr>
+          <w:ilvl w:val="0"/>
+          <w:numId w:val="6"/>
+        </w:numPr>
+      </w:pPr>
+      <w:r>
+        <w:t xml:space="preserve">Sistema </w:t>
+      </w:r>
+      <w:r>
+        <w:t xml:space="preserve">valida chave e anexa </w:t>
+      </w:r>
+      <w:r>
+        <w:t xml:space="preserve">o </w:t>
+      </w:r>
+      <w:r>
+        <w:t>aluno na sala</w:t>
+      </w:r>
+    </w:p>
+    <w:p>
+      <w:pPr>
+        <w:pStyle w:val="PargrafodaLista"/>
+        <w:numPr>
+          <w:ilvl w:val="0"/>
+          <w:numId w:val="6"/>
+        </w:numPr>
+      </w:pPr>
+      <w:r>
+        <w:t>Caso de uso finalizado.</w:t>
+      </w:r>
+    </w:p>
+    <w:p>
+      <w:pPr>
+        <w:ind w:firstLine="425"/>
+        <w:rPr>
+          <w:b/>
+          <w:bCs/>
+        </w:rPr>
+      </w:pPr>
+      <w:r>
+        <w:rPr>
+          <w:b/>
+          <w:bCs/>
+        </w:rPr>
+        <w:t>Fluxo Alternativo</w:t>
+      </w:r>
+    </w:p>
+    <w:p>
+      <w:pPr>
+        <w:pStyle w:val="PargrafodaLista"/>
+        <w:numPr>
+          <w:ilvl w:val="0"/>
+          <w:numId w:val="27"/>
+        </w:numPr>
+      </w:pPr>
+      <w:r>
+        <w:t>A partir do passo 6 o sistema detectou que o código informado pelo aluno está incorreto.</w:t>
+      </w:r>
+    </w:p>
+    <w:p>
+      <w:pPr>
+        <w:pStyle w:val="PargrafodaLista"/>
+        <w:numPr>
+          <w:ilvl w:val="0"/>
+          <w:numId w:val="27"/>
+        </w:numPr>
+      </w:pPr>
+      <w:r>
+        <w:t>Sistema exibe mensagem de erro.</w:t>
+      </w:r>
+    </w:p>
+    <w:p>
+      <w:pPr>
+        <w:pStyle w:val="PargrafodaLista"/>
+        <w:numPr>
+          <w:ilvl w:val="0"/>
+          <w:numId w:val="27"/>
+        </w:numPr>
+      </w:pPr>
+      <w:r>
+        <w:lastRenderedPageBreak/>
+        <w:t>Retorna ao passo 2 do fluxo principal.</w:t>
+      </w:r>
+    </w:p>
+    <w:p>
+      <w:pPr>
+        <w:pStyle w:val="PargrafodaLista"/>
+      </w:pPr>
+    </w:p>
+    <w:p/>
+    <w:p>
+      <w:pPr>
+        <w:rPr>
+          <w:b/>
+          <w:bCs/>
+        </w:rPr>
+      </w:pPr>
+      <w:r>
+        <w:rPr>
+          <w:b/>
+          <w:bCs/>
+        </w:rPr>
+        <w:t>Aluno</w:t>
+      </w:r>
+      <w:r>
+        <w:rPr>
+          <w:b/>
+          <w:bCs/>
+        </w:rPr>
+        <w:t xml:space="preserve"> -&gt; Sistema (</w:t>
+      </w:r>
+      <w:r>
+        <w:rPr>
+          <w:b/>
+          <w:bCs/>
+        </w:rPr>
+        <w:t>Jogar</w:t>
+      </w:r>
+      <w:r>
+        <w:rPr>
+          <w:b/>
+          <w:bCs/>
+        </w:rPr>
+        <w:t>)</w:t>
+      </w:r>
+      <w:r>
+        <w:rPr>
+          <w:b/>
+          <w:bCs/>
+        </w:rPr>
+        <w:t>.</w:t>
+      </w:r>
+    </w:p>
+    <w:p>
+      <w:pPr>
+        <w:ind w:firstLine="425"/>
+        <w:rPr>
+          <w:bCs/>
+        </w:rPr>
+      </w:pPr>
+      <w:r>
+        <w:rPr>
+          <w:b/>
+          <w:bCs/>
+        </w:rPr>
+        <w:t xml:space="preserve">Pré-requisito: </w:t>
+      </w:r>
+      <w:r>
+        <w:rPr>
+          <w:bCs/>
+        </w:rPr>
+        <w:t xml:space="preserve">Ter executado o caso de uso </w:t>
+      </w:r>
+      <w:r>
+        <w:rPr>
+          <w:bCs/>
+          <w:i/>
+        </w:rPr>
+        <w:t>Acessar Sala</w:t>
+      </w:r>
+      <w:r>
+        <w:rPr>
+          <w:bCs/>
+        </w:rPr>
+        <w:t>.</w:t>
+      </w:r>
+    </w:p>
+    <w:p>
+      <w:pPr>
+        <w:ind w:firstLine="425"/>
+        <w:rPr>
+          <w:b/>
+          <w:bCs/>
+        </w:rPr>
+      </w:pPr>
+      <w:r>
+        <w:rPr>
+          <w:b/>
+          <w:bCs/>
+        </w:rPr>
+        <w:t>Fluxo Principal</w:t>
+      </w:r>
+    </w:p>
+    <w:p>
+      <w:pPr>
+        <w:pStyle w:val="PargrafodaLista"/>
+        <w:numPr>
+          <w:ilvl w:val="0"/>
+          <w:numId w:val="7"/>
+        </w:numPr>
+      </w:pPr>
+      <w:r>
+        <w:t>Professor inicia uma rodada</w:t>
+      </w:r>
+    </w:p>
+    <w:p>
+      <w:pPr>
+        <w:pStyle w:val="PargrafodaLista"/>
+        <w:numPr>
+          <w:ilvl w:val="0"/>
+          <w:numId w:val="7"/>
+        </w:numPr>
+      </w:pPr>
+      <w:r>
+        <w:t>Sistema exibe tela com o primeiro jogo</w:t>
+      </w:r>
+    </w:p>
+    <w:p>
+      <w:pPr>
+        <w:pStyle w:val="PargrafodaLista"/>
+        <w:numPr>
+          <w:ilvl w:val="0"/>
+          <w:numId w:val="7"/>
+        </w:numPr>
+      </w:pPr>
+      <w:r>
+        <w:t>Aluno joga</w:t>
+      </w:r>
+    </w:p>
+    <w:p>
+      <w:pPr>
+        <w:pStyle w:val="PargrafodaLista"/>
+        <w:numPr>
+          <w:ilvl w:val="0"/>
+          <w:numId w:val="7"/>
+        </w:numPr>
+      </w:pPr>
+      <w:r>
+        <w:t xml:space="preserve">Sistema coleta </w:t>
+      </w:r>
+      <w:r>
+        <w:t>os pontos feitos no jogo</w:t>
+      </w:r>
+      <w:r>
+        <w:t xml:space="preserve"> e exibe próximo jogo</w:t>
+      </w:r>
+    </w:p>
+    <w:p>
+      <w:pPr>
+        <w:rPr>
+          <w:b/>
+          <w:bCs/>
+        </w:rPr>
+      </w:pPr>
     </w:p>
     <w:sectPr>
       <w:pgSz w:w="11906" w:h="16838"/>

</xml_diff>